<commit_message>
almost done with chapter 2 porfolfio
</commit_message>
<xml_diff>
--- a/HTML_CSS/DataFiles/chapter01/your_turn1/personal_portfolio_plan.docx
+++ b/HTML_CSS/DataFiles/chapter01/your_turn1/personal_portfolio_plan.docx
@@ -1,168 +1,341 @@
 
 <file path=word/document.xml><?xml version="1.0" encoding="utf-8"?>
-<w:document xmlns:wpc="http://schemas.microsoft.com/office/word/2010/wordprocessingCanvas" xmlns:cx="http://schemas.microsoft.com/office/drawing/2014/chartex" xmlns:cx1="http://schemas.microsoft.com/office/drawing/2015/9/8/chartex" xmlns:cx2="http://schemas.microsoft.com/office/drawing/2015/10/21/chartex" xmlns:cx3="http://schemas.microsoft.com/office/drawing/2016/5/9/chartex" xmlns:cx4="http://schemas.microsoft.com/office/drawing/2016/5/10/chartex" xmlns:cx5="http://schemas.microsoft.com/office/drawing/2016/5/11/chartex" xmlns:cx6="http://schemas.microsoft.com/office/drawing/2016/5/12/chartex" xmlns:cx7="http://schemas.microsoft.com/office/drawing/2016/5/13/chartex" xmlns:cx8="http://schemas.microsoft.com/office/drawing/2016/5/14/chartex" xmlns:mc="http://schemas.openxmlformats.org/markup-compatibility/2006" xmlns:aink="http://schemas.microsoft.com/office/drawing/2016/ink" xmlns:am3d="http://schemas.microsoft.com/office/drawing/2017/model3d" xmlns:o="urn:schemas-microsoft-com:office:office" xmlns:r="http://schemas.openxmlformats.org/officeDocument/2006/relationships" xmlns:m="http://schemas.openxmlformats.org/officeDocument/2006/math" xmlns:v="urn:schemas-microsoft-com:vml" xmlns:wp14="http://schemas.microsoft.com/office/word/2010/wordprocessingDrawing" xmlns:wp="http://schemas.openxmlformats.org/drawingml/2006/wordprocessingDrawing" xmlns:w10="urn:schemas-microsoft-com:office:word" xmlns:w="http://schemas.openxmlformats.org/wordprocessingml/2006/main" xmlns:w14="http://schemas.microsoft.com/office/word/2010/wordml" xmlns:w15="http://schemas.microsoft.com/office/word/2012/wordml" xmlns:w16cid="http://schemas.microsoft.com/office/word/2016/wordml/cid" xmlns:w16se="http://schemas.microsoft.com/office/word/2015/wordml/symex" xmlns:wpg="http://schemas.microsoft.com/office/word/2010/wordprocessingGroup" xmlns:wpi="http://schemas.microsoft.com/office/word/2010/wordprocessingInk" xmlns:wne="http://schemas.microsoft.com/office/word/2006/wordml" xmlns:wps="http://schemas.microsoft.com/office/word/2010/wordprocessingShape" mc:Ignorable="w14 w15 w16se w16cid wp14">
+<w:document xmlns:o="urn:schemas-microsoft-com:office:office" xmlns:r="http://schemas.openxmlformats.org/officeDocument/2006/relationships" xmlns:v="urn:schemas-microsoft-com:vml" xmlns:w="http://schemas.openxmlformats.org/wordprocessingml/2006/main" xmlns:w10="urn:schemas-microsoft-com:office:word" xmlns:wp="http://schemas.openxmlformats.org/drawingml/2006/wordprocessingDrawing" xmlns:wps="http://schemas.microsoft.com/office/word/2010/wordprocessingShape" xmlns:wpg="http://schemas.microsoft.com/office/word/2010/wordprocessingGroup" xmlns:mc="http://schemas.openxmlformats.org/markup-compatibility/2006" xmlns:wp14="http://schemas.microsoft.com/office/word/2010/wordprocessingDrawing" xmlns:w14="http://schemas.microsoft.com/office/word/2010/wordml" xmlns:w15="http://schemas.microsoft.com/office/word/2012/wordml" mc:Ignorable="w14 wp14 w15">
   <w:body>
     <w:p>
       <w:pPr>
         <w:pStyle w:val="Title"/>
+        <w:rPr/>
       </w:pPr>
       <w:r>
-        <w:t>Personal Portfolio</w:t>
-      </w:r>
-      <w:r>
-        <w:t xml:space="preserve"> </w:t>
-      </w:r>
-      <w:r>
-        <w:t xml:space="preserve">Website </w:t>
-      </w:r>
-      <w:r>
-        <w:t>Plan</w:t>
+        <w:rPr/>
+        <w:t>Personal Portfolio Website Plan</w:t>
       </w:r>
     </w:p>
-    <w:p/>
+    <w:p>
+      <w:pPr>
+        <w:pStyle w:val="Normal"/>
+        <w:rPr/>
+      </w:pPr>
+      <w:r>
+        <w:rPr/>
+      </w:r>
+    </w:p>
     <w:p>
       <w:pPr>
         <w:pStyle w:val="Heading1"/>
+        <w:rPr/>
       </w:pPr>
       <w:r>
-        <w:t>Your Name</w:t>
-      </w:r>
-      <w:r>
-        <w:t>:</w:t>
+        <w:rPr/>
+        <w:t>Your Name:</w:t>
       </w:r>
     </w:p>
-    <w:p/>
+    <w:p>
+      <w:pPr>
+        <w:pStyle w:val="Normal"/>
+        <w:rPr/>
+      </w:pPr>
+      <w:r>
+        <w:rPr/>
+        <w:t>Justin Thompson</w:t>
+      </w:r>
+    </w:p>
     <w:p>
       <w:pPr>
         <w:pStyle w:val="Heading1"/>
+        <w:rPr/>
       </w:pPr>
       <w:r>
+        <w:rPr/>
         <w:t>Ideas for your website</w:t>
       </w:r>
     </w:p>
     <w:p>
+      <w:pPr>
+        <w:pStyle w:val="Normal"/>
+        <w:rPr/>
+      </w:pPr>
       <w:r>
-        <w:t xml:space="preserve">Determine how </w:t>
-      </w:r>
-      <w:r>
-        <w:t>you will use your personal portfolio website to showcase your skills</w:t>
-      </w:r>
-      <w:r>
-        <w:t>.</w:t>
+        <w:rPr/>
+        <w:t>Determine how you will use your personal portfolio website to showcase your skills.</w:t>
       </w:r>
     </w:p>
     <w:p>
+      <w:pPr>
+        <w:pStyle w:val="Normal"/>
+        <w:rPr/>
+      </w:pPr>
       <w:r>
+        <w:rPr/>
         <w:t>Idea 1:</w:t>
       </w:r>
     </w:p>
-    <w:p/>
     <w:p>
+      <w:pPr>
+        <w:pStyle w:val="Normal"/>
+        <w:rPr/>
+      </w:pPr>
       <w:r>
+        <w:rPr/>
+        <w:t>This website will be used to show off my video game creating skills and my website creating proficiency. The website will be designed to attract people who play videos game since that demographic will fit most players.</w:t>
+      </w:r>
+    </w:p>
+    <w:p>
+      <w:pPr>
+        <w:pStyle w:val="Normal"/>
+        <w:rPr/>
+      </w:pPr>
+      <w:r>
+        <w:rPr/>
         <w:t>Idea 2:</w:t>
       </w:r>
     </w:p>
-    <w:p/>
     <w:p>
+      <w:pPr>
+        <w:pStyle w:val="Normal"/>
+        <w:rPr/>
+      </w:pPr>
       <w:r>
+        <w:rPr/>
+        <w:t>One way I will use graphics to attract employers is using video game art to attract them. Through the use of graphics on my website I will also display that I have the skills necessary to use graphics in my work.</w:t>
+      </w:r>
+    </w:p>
+    <w:p>
+      <w:pPr>
+        <w:pStyle w:val="Normal"/>
+        <w:rPr/>
+      </w:pPr>
+      <w:r>
+        <w:rPr/>
         <w:t xml:space="preserve">Idea 3: </w:t>
       </w:r>
     </w:p>
-    <w:p/>
     <w:p>
+      <w:pPr>
+        <w:pStyle w:val="Normal"/>
+        <w:rPr/>
+      </w:pPr>
       <w:r>
-        <w:t>Idea 4</w:t>
-      </w:r>
-      <w:r>
-        <w:t>:</w:t>
+        <w:rPr/>
+        <w:t>The page displaying games will have an ordered list and bookmarks to each game. Each game will have a link next to it that will open a new window with a playable version of the game.</w:t>
       </w:r>
     </w:p>
-    <w:p/>
     <w:p>
+      <w:pPr>
+        <w:pStyle w:val="Normal"/>
+        <w:rPr/>
+      </w:pPr>
       <w:r>
+        <w:rPr/>
+        <w:t>Idea 4:</w:t>
+      </w:r>
+    </w:p>
+    <w:p>
+      <w:pPr>
+        <w:pStyle w:val="Normal"/>
+        <w:rPr/>
+      </w:pPr>
+      <w:r>
+        <w:rPr/>
+        <w:t>There will be a page with all of my contact information that will be available on all pages.</w:t>
+      </w:r>
+    </w:p>
+    <w:p>
+      <w:pPr>
+        <w:pStyle w:val="Normal"/>
+        <w:rPr/>
+      </w:pPr>
+      <w:r>
+        <w:rPr/>
         <w:t>Idea 5:</w:t>
       </w:r>
     </w:p>
     <w:p>
       <w:pPr>
-        <w:spacing w:line="240" w:lineRule="auto"/>
+        <w:pStyle w:val="Normal"/>
+        <w:spacing w:lineRule="auto" w:line="240"/>
+        <w:rPr/>
       </w:pPr>
+      <w:r>
+        <w:rPr/>
+      </w:r>
     </w:p>
     <w:p>
       <w:pPr>
-        <w:spacing w:line="240" w:lineRule="auto"/>
+        <w:pStyle w:val="Normal"/>
+        <w:spacing w:lineRule="auto" w:line="240"/>
+        <w:rPr/>
       </w:pPr>
+      <w:r>
+        <w:rPr/>
+        <w:t>There will also be a page with a form for potental cilents or employers to fill out to send me project requests.</w:t>
+      </w:r>
     </w:p>
     <w:p>
       <w:pPr>
-        <w:spacing w:line="240" w:lineRule="auto"/>
+        <w:pStyle w:val="Normal"/>
+        <w:spacing w:lineRule="auto" w:line="240"/>
+        <w:rPr/>
       </w:pPr>
+      <w:r>
+        <w:rPr/>
+      </w:r>
     </w:p>
     <w:p>
       <w:pPr>
-        <w:spacing w:line="240" w:lineRule="auto"/>
+        <w:pStyle w:val="Normal"/>
+        <w:spacing w:lineRule="auto" w:line="240"/>
+        <w:rPr/>
       </w:pPr>
+      <w:r>
+        <w:rPr/>
+      </w:r>
     </w:p>
     <w:p>
       <w:pPr>
-        <w:spacing w:line="240" w:lineRule="auto"/>
+        <w:pStyle w:val="Normal"/>
+        <w:spacing w:lineRule="auto" w:line="240"/>
+        <w:rPr/>
       </w:pPr>
+      <w:r>
+        <w:rPr/>
+      </w:r>
     </w:p>
     <w:p>
       <w:pPr>
-        <w:spacing w:line="240" w:lineRule="auto"/>
+        <w:pStyle w:val="Normal"/>
+        <w:spacing w:lineRule="auto" w:line="240"/>
+        <w:rPr/>
       </w:pPr>
+      <w:r>
+        <w:rPr/>
+      </w:r>
     </w:p>
     <w:p>
       <w:pPr>
-        <w:spacing w:line="240" w:lineRule="auto"/>
+        <w:pStyle w:val="Normal"/>
+        <w:spacing w:lineRule="auto" w:line="240"/>
+        <w:rPr/>
       </w:pPr>
+      <w:r>
+        <w:rPr/>
+      </w:r>
     </w:p>
     <w:p>
       <w:pPr>
         <w:pStyle w:val="Heading1"/>
+        <w:rPr/>
       </w:pPr>
       <w:r>
-        <w:lastRenderedPageBreak/>
+        <w:rPr/>
         <w:t>Website Plan</w:t>
       </w:r>
     </w:p>
     <w:tbl>
       <w:tblPr>
         <w:tblStyle w:val="GridTable5Dark-Accent1"/>
-        <w:tblW w:w="0" w:type="auto"/>
-        <w:tblLook w:val="04A0" w:firstRow="1" w:lastRow="0" w:firstColumn="1" w:lastColumn="0" w:noHBand="0" w:noVBand="1"/>
+        <w:tblW w:w="14390" w:type="dxa"/>
+        <w:jc w:val="left"/>
+        <w:tblInd w:w="0" w:type="dxa"/>
+        <w:shd w:fill="DEEAF6" w:val="clear"/>
+        <w:tblLayout w:type="fixed"/>
+        <w:tblCellMar>
+          <w:top w:w="0" w:type="dxa"/>
+          <w:left w:w="108" w:type="dxa"/>
+          <w:bottom w:w="0" w:type="dxa"/>
+          <w:right w:w="108" w:type="dxa"/>
+        </w:tblCellMar>
+        <w:tblLook w:firstRow="1" w:noVBand="1" w:lastRow="0" w:firstColumn="1" w:lastColumn="0" w:noHBand="0" w:val="04a0"/>
       </w:tblPr>
       <w:tblGrid>
-        <w:gridCol w:w="2065"/>
-        <w:gridCol w:w="3600"/>
+        <w:gridCol w:w="2064"/>
+        <w:gridCol w:w="3601"/>
         <w:gridCol w:w="8725"/>
       </w:tblGrid>
       <w:tr>
         <w:trPr>
+          <w:trHeight w:val="576" w:hRule="atLeast"/>
           <w:cnfStyle w:val="100000000000" w:firstRow="1" w:lastRow="0" w:firstColumn="0" w:lastColumn="0" w:oddVBand="0" w:evenVBand="0" w:oddHBand="0" w:evenHBand="0" w:firstRowFirstColumn="0" w:firstRowLastColumn="0" w:lastRowFirstColumn="0" w:lastRowLastColumn="0"/>
-          <w:trHeight w:val="576"/>
         </w:trPr>
         <w:tc>
           <w:tcPr>
+            <w:tcW w:w="2064" w:type="dxa"/>
             <w:cnfStyle w:val="001000000000" w:firstRow="0" w:lastRow="0" w:firstColumn="1" w:lastColumn="0" w:oddVBand="0" w:evenVBand="0" w:oddHBand="0" w:evenHBand="0" w:firstRowFirstColumn="0" w:firstRowLastColumn="0" w:lastRowFirstColumn="0" w:lastRowLastColumn="0"/>
-            <w:tcW w:w="2065" w:type="dxa"/>
+            <w:tcBorders/>
+            <w:shd w:color="auto" w:fill="5B9BD5" w:themeFill="accent1" w:val="clear"/>
           </w:tcPr>
           <w:p>
+            <w:pPr>
+              <w:pStyle w:val="Normal"/>
+              <w:widowControl/>
+              <w:spacing w:lineRule="auto" w:line="240" w:before="0" w:after="0"/>
+              <w:jc w:val="left"/>
+              <w:rPr>
+                <w:rFonts w:ascii="Calibri" w:hAnsi="Calibri" w:eastAsia="Calibri" w:cs=""/>
+                <w:b/>
+                <w:b/>
+                <w:bCs/>
+                <w:color w:val="FFFFFF"/>
+                <w:kern w:val="0"/>
+                <w:sz w:val="22"/>
+                <w:szCs w:val="22"/>
+                <w:lang w:val="en-US" w:eastAsia="en-US" w:bidi="ar-SA"/>
+              </w:rPr>
+            </w:pPr>
             <w:r>
+              <w:rPr>
+                <w:rFonts w:eastAsia="Calibri" w:cs=""/>
+                <w:b/>
+                <w:bCs/>
+                <w:color w:val="FFFFFF"/>
+                <w:kern w:val="0"/>
+                <w:sz w:val="22"/>
+                <w:szCs w:val="22"/>
+                <w:lang w:val="en-US" w:eastAsia="en-US" w:bidi="ar-SA"/>
+              </w:rPr>
               <w:t>Topic</w:t>
             </w:r>
           </w:p>
         </w:tc>
         <w:tc>
           <w:tcPr>
-            <w:tcW w:w="3600" w:type="dxa"/>
+            <w:tcW w:w="3601" w:type="dxa"/>
+            <w:tcBorders>
+              <w:bottom w:val="nil"/>
+            </w:tcBorders>
+            <w:shd w:color="auto" w:fill="5B9BD5" w:themeFill="accent1" w:val="clear"/>
           </w:tcPr>
           <w:p>
             <w:pPr>
+              <w:pStyle w:val="Normal"/>
+              <w:widowControl/>
+              <w:spacing w:lineRule="auto" w:line="240" w:before="0" w:after="0"/>
+              <w:jc w:val="left"/>
               <w:cnfStyle w:val="100000000000" w:firstRow="1" w:lastRow="0" w:firstColumn="0" w:lastColumn="0" w:oddVBand="0" w:evenVBand="0" w:oddHBand="0" w:evenHBand="0" w:firstRowFirstColumn="0" w:firstRowLastColumn="0" w:lastRowFirstColumn="0" w:lastRowLastColumn="0"/>
+              <w:rPr>
+                <w:rFonts w:ascii="Calibri" w:hAnsi="Calibri" w:eastAsia="Calibri" w:cs=""/>
+                <w:b/>
+                <w:b/>
+                <w:bCs/>
+                <w:color w:val="FFFFFF"/>
+                <w:kern w:val="0"/>
+                <w:sz w:val="22"/>
+                <w:szCs w:val="22"/>
+                <w:lang w:val="en-US" w:eastAsia="en-US" w:bidi="ar-SA"/>
+              </w:rPr>
             </w:pPr>
             <w:r>
+              <w:rPr>
+                <w:rFonts w:eastAsia="Calibri" w:cs=""/>
+                <w:b/>
+                <w:bCs/>
+                <w:color w:val="FFFFFF"/>
+                <w:kern w:val="0"/>
+                <w:sz w:val="22"/>
+                <w:szCs w:val="22"/>
+                <w:lang w:val="en-US" w:eastAsia="en-US" w:bidi="ar-SA"/>
+              </w:rPr>
               <w:t>Questions</w:t>
             </w:r>
           </w:p>
@@ -170,12 +343,41 @@
         <w:tc>
           <w:tcPr>
             <w:tcW w:w="8725" w:type="dxa"/>
+            <w:tcBorders>
+              <w:bottom w:val="nil"/>
+            </w:tcBorders>
+            <w:shd w:color="auto" w:fill="5B9BD5" w:themeFill="accent1" w:val="clear"/>
           </w:tcPr>
           <w:p>
             <w:pPr>
+              <w:pStyle w:val="Normal"/>
+              <w:widowControl/>
+              <w:spacing w:lineRule="auto" w:line="240" w:before="0" w:after="0"/>
+              <w:jc w:val="left"/>
               <w:cnfStyle w:val="100000000000" w:firstRow="1" w:lastRow="0" w:firstColumn="0" w:lastColumn="0" w:oddVBand="0" w:evenVBand="0" w:oddHBand="0" w:evenHBand="0" w:firstRowFirstColumn="0" w:firstRowLastColumn="0" w:lastRowFirstColumn="0" w:lastRowLastColumn="0"/>
+              <w:rPr>
+                <w:rFonts w:ascii="Calibri" w:hAnsi="Calibri" w:eastAsia="Calibri" w:cs=""/>
+                <w:b/>
+                <w:b/>
+                <w:bCs/>
+                <w:color w:val="FFFFFF"/>
+                <w:kern w:val="0"/>
+                <w:sz w:val="22"/>
+                <w:szCs w:val="22"/>
+                <w:lang w:val="en-US" w:eastAsia="en-US" w:bidi="ar-SA"/>
+              </w:rPr>
             </w:pPr>
             <w:r>
+              <w:rPr>
+                <w:rFonts w:eastAsia="Calibri" w:cs=""/>
+                <w:b/>
+                <w:bCs/>
+                <w:color w:val="FFFFFF"/>
+                <w:kern w:val="0"/>
+                <w:sz w:val="22"/>
+                <w:szCs w:val="22"/>
+                <w:lang w:val="en-US" w:eastAsia="en-US" w:bidi="ar-SA"/>
+              </w:rPr>
               <w:t>Answers</w:t>
             </w:r>
           </w:p>
@@ -183,29 +385,80 @@
       </w:tr>
       <w:tr>
         <w:trPr>
+          <w:trHeight w:val="576" w:hRule="atLeast"/>
           <w:cnfStyle w:val="000000100000" w:firstRow="0" w:lastRow="0" w:firstColumn="0" w:lastColumn="0" w:oddVBand="0" w:evenVBand="0" w:oddHBand="1" w:evenHBand="0" w:firstRowFirstColumn="0" w:firstRowLastColumn="0" w:lastRowFirstColumn="0" w:lastRowLastColumn="0"/>
-          <w:trHeight w:val="576"/>
         </w:trPr>
         <w:tc>
           <w:tcPr>
+            <w:tcW w:w="2064" w:type="dxa"/>
             <w:cnfStyle w:val="001000000000" w:firstRow="0" w:lastRow="0" w:firstColumn="1" w:lastColumn="0" w:oddVBand="0" w:evenVBand="0" w:oddHBand="0" w:evenHBand="0" w:firstRowFirstColumn="0" w:firstRowLastColumn="0" w:lastRowFirstColumn="0" w:lastRowLastColumn="0"/>
-            <w:tcW w:w="2065" w:type="dxa"/>
+            <w:tcBorders>
+              <w:right w:val="nil"/>
+            </w:tcBorders>
+            <w:shd w:color="auto" w:fill="5B9BD5" w:themeFill="accent1" w:val="clear"/>
           </w:tcPr>
           <w:p>
+            <w:pPr>
+              <w:pStyle w:val="Normal"/>
+              <w:widowControl/>
+              <w:spacing w:lineRule="auto" w:line="240" w:before="0" w:after="0"/>
+              <w:jc w:val="left"/>
+              <w:rPr>
+                <w:rFonts w:ascii="Calibri" w:hAnsi="Calibri" w:eastAsia="Calibri" w:cs=""/>
+                <w:b/>
+                <w:b/>
+                <w:bCs/>
+                <w:color w:val="FFFFFF"/>
+                <w:kern w:val="0"/>
+                <w:sz w:val="22"/>
+                <w:szCs w:val="22"/>
+                <w:lang w:val="en-US" w:eastAsia="en-US" w:bidi="ar-SA"/>
+              </w:rPr>
+            </w:pPr>
             <w:r>
+              <w:rPr>
+                <w:rFonts w:eastAsia="Calibri" w:cs=""/>
+                <w:b/>
+                <w:bCs/>
+                <w:color w:val="FFFFFF"/>
+                <w:kern w:val="0"/>
+                <w:sz w:val="22"/>
+                <w:szCs w:val="22"/>
+                <w:lang w:val="en-US" w:eastAsia="en-US" w:bidi="ar-SA"/>
+              </w:rPr>
               <w:t>Purpose of Website</w:t>
             </w:r>
           </w:p>
         </w:tc>
         <w:tc>
           <w:tcPr>
-            <w:tcW w:w="3600" w:type="dxa"/>
+            <w:tcW w:w="3601" w:type="dxa"/>
+            <w:tcBorders/>
+            <w:shd w:color="auto" w:fill="BDD6EE" w:themeFill="accent1" w:themeFillTint="66" w:val="clear"/>
           </w:tcPr>
           <w:p>
             <w:pPr>
+              <w:pStyle w:val="Normal"/>
+              <w:widowControl/>
+              <w:spacing w:lineRule="auto" w:line="240" w:before="0" w:after="0"/>
+              <w:jc w:val="left"/>
               <w:cnfStyle w:val="000000100000" w:firstRow="0" w:lastRow="0" w:firstColumn="0" w:lastColumn="0" w:oddVBand="0" w:evenVBand="0" w:oddHBand="1" w:evenHBand="0" w:firstRowFirstColumn="0" w:firstRowLastColumn="0" w:lastRowFirstColumn="0" w:lastRowLastColumn="0"/>
+              <w:rPr>
+                <w:rFonts w:ascii="Calibri" w:hAnsi="Calibri" w:eastAsia="Calibri" w:cs=""/>
+                <w:kern w:val="0"/>
+                <w:sz w:val="22"/>
+                <w:szCs w:val="22"/>
+                <w:lang w:val="en-US" w:eastAsia="en-US" w:bidi="ar-SA"/>
+              </w:rPr>
             </w:pPr>
             <w:r>
+              <w:rPr>
+                <w:rFonts w:eastAsia="Calibri" w:cs=""/>
+                <w:kern w:val="0"/>
+                <w:sz w:val="22"/>
+                <w:szCs w:val="22"/>
+                <w:lang w:val="en-US" w:eastAsia="en-US" w:bidi="ar-SA"/>
+              </w:rPr>
               <w:t>What is the purpose and goal of the website?</w:t>
             </w:r>
           </w:p>
@@ -213,38 +466,112 @@
         <w:tc>
           <w:tcPr>
             <w:tcW w:w="8725" w:type="dxa"/>
+            <w:tcBorders/>
+            <w:shd w:color="auto" w:fill="BDD6EE" w:themeFill="accent1" w:themeFillTint="66" w:val="clear"/>
           </w:tcPr>
           <w:p>
             <w:pPr>
+              <w:pStyle w:val="Normal"/>
+              <w:widowControl/>
+              <w:spacing w:lineRule="auto" w:line="240" w:before="0" w:after="0"/>
+              <w:jc w:val="left"/>
               <w:cnfStyle w:val="000000100000" w:firstRow="0" w:lastRow="0" w:firstColumn="0" w:lastColumn="0" w:oddVBand="0" w:evenVBand="0" w:oddHBand="1" w:evenHBand="0" w:firstRowFirstColumn="0" w:firstRowLastColumn="0" w:lastRowFirstColumn="0" w:lastRowLastColumn="0"/>
+              <w:rPr>
+                <w:rFonts w:ascii="Calibri" w:hAnsi="Calibri" w:eastAsia="Calibri" w:cs=""/>
+                <w:kern w:val="0"/>
+                <w:sz w:val="22"/>
+                <w:szCs w:val="22"/>
+                <w:lang w:val="en-US" w:eastAsia="en-US" w:bidi="ar-SA"/>
+              </w:rPr>
             </w:pPr>
+            <w:r>
+              <w:rPr>
+                <w:rFonts w:eastAsia="Calibri" w:cs=""/>
+                <w:kern w:val="0"/>
+                <w:sz w:val="22"/>
+                <w:szCs w:val="22"/>
+                <w:lang w:val="en-US" w:eastAsia="en-US" w:bidi="ar-SA"/>
+              </w:rPr>
+              <w:t>The purpose of this website will be to keep records of all my academic and nonacademic projects in a presentable fashion for possible employers. The goal of this website is to interest employers into considering me for possible employment.</w:t>
+            </w:r>
           </w:p>
         </w:tc>
       </w:tr>
       <w:tr>
         <w:trPr>
-          <w:trHeight w:val="576"/>
+          <w:trHeight w:val="576" w:hRule="atLeast"/>
         </w:trPr>
         <w:tc>
           <w:tcPr>
+            <w:tcW w:w="2064" w:type="dxa"/>
             <w:cnfStyle w:val="001000000000" w:firstRow="0" w:lastRow="0" w:firstColumn="1" w:lastColumn="0" w:oddVBand="0" w:evenVBand="0" w:oddHBand="0" w:evenHBand="0" w:firstRowFirstColumn="0" w:firstRowLastColumn="0" w:lastRowFirstColumn="0" w:lastRowLastColumn="0"/>
-            <w:tcW w:w="2065" w:type="dxa"/>
+            <w:tcBorders>
+              <w:right w:val="nil"/>
+            </w:tcBorders>
+            <w:shd w:color="auto" w:fill="5B9BD5" w:themeFill="accent1" w:val="clear"/>
           </w:tcPr>
           <w:p>
+            <w:pPr>
+              <w:pStyle w:val="Normal"/>
+              <w:widowControl/>
+              <w:spacing w:lineRule="auto" w:line="240" w:before="0" w:after="0"/>
+              <w:jc w:val="left"/>
+              <w:rPr>
+                <w:rFonts w:ascii="Calibri" w:hAnsi="Calibri" w:eastAsia="Calibri" w:cs=""/>
+                <w:b/>
+                <w:b/>
+                <w:bCs/>
+                <w:color w:val="FFFFFF"/>
+                <w:kern w:val="0"/>
+                <w:sz w:val="22"/>
+                <w:szCs w:val="22"/>
+                <w:lang w:val="en-US" w:eastAsia="en-US" w:bidi="ar-SA"/>
+              </w:rPr>
+            </w:pPr>
             <w:r>
+              <w:rPr>
+                <w:rFonts w:eastAsia="Calibri" w:cs=""/>
+                <w:b/>
+                <w:bCs/>
+                <w:color w:val="FFFFFF"/>
+                <w:kern w:val="0"/>
+                <w:sz w:val="22"/>
+                <w:szCs w:val="22"/>
+                <w:lang w:val="en-US" w:eastAsia="en-US" w:bidi="ar-SA"/>
+              </w:rPr>
               <w:t>Target Audience</w:t>
             </w:r>
           </w:p>
         </w:tc>
         <w:tc>
           <w:tcPr>
-            <w:tcW w:w="3600" w:type="dxa"/>
+            <w:tcW w:w="3601" w:type="dxa"/>
+            <w:tcBorders/>
+            <w:shd w:color="auto" w:fill="DEEAF6" w:themeFill="accent1" w:themeFillTint="33" w:val="clear"/>
           </w:tcPr>
           <w:p>
             <w:pPr>
+              <w:pStyle w:val="Normal"/>
+              <w:widowControl/>
+              <w:spacing w:lineRule="auto" w:line="240" w:before="0" w:after="0"/>
+              <w:jc w:val="left"/>
               <w:cnfStyle w:val="000000000000" w:firstRow="0" w:lastRow="0" w:firstColumn="0" w:lastColumn="0" w:oddVBand="0" w:evenVBand="0" w:oddHBand="0" w:evenHBand="0" w:firstRowFirstColumn="0" w:firstRowLastColumn="0" w:lastRowFirstColumn="0" w:lastRowLastColumn="0"/>
+              <w:rPr>
+                <w:rFonts w:ascii="Calibri" w:hAnsi="Calibri" w:eastAsia="Calibri" w:cs=""/>
+                <w:kern w:val="0"/>
+                <w:sz w:val="22"/>
+                <w:szCs w:val="22"/>
+                <w:lang w:val="en-US" w:eastAsia="en-US" w:bidi="ar-SA"/>
+              </w:rPr>
             </w:pPr>
             <w:r>
+              <w:rPr>
+                <w:rFonts w:eastAsia="Calibri" w:cs=""/>
+                <w:kern w:val="0"/>
+                <w:sz w:val="22"/>
+                <w:szCs w:val="22"/>
+                <w:lang w:val="en-US" w:eastAsia="en-US" w:bidi="ar-SA"/>
+              </w:rPr>
               <w:t>Describe the target audience (age, gender, demographics)</w:t>
             </w:r>
           </w:p>
@@ -252,39 +579,113 @@
         <w:tc>
           <w:tcPr>
             <w:tcW w:w="8725" w:type="dxa"/>
+            <w:tcBorders/>
+            <w:shd w:color="auto" w:fill="DEEAF6" w:themeFill="accent1" w:themeFillTint="33" w:val="clear"/>
           </w:tcPr>
           <w:p>
             <w:pPr>
+              <w:pStyle w:val="Normal"/>
+              <w:widowControl/>
+              <w:spacing w:lineRule="auto" w:line="240" w:before="0" w:after="0"/>
+              <w:jc w:val="left"/>
               <w:cnfStyle w:val="000000000000" w:firstRow="0" w:lastRow="0" w:firstColumn="0" w:lastColumn="0" w:oddVBand="0" w:evenVBand="0" w:oddHBand="0" w:evenHBand="0" w:firstRowFirstColumn="0" w:firstRowLastColumn="0" w:lastRowFirstColumn="0" w:lastRowLastColumn="0"/>
+              <w:rPr>
+                <w:rFonts w:ascii="Calibri" w:hAnsi="Calibri" w:eastAsia="Calibri" w:cs=""/>
+                <w:kern w:val="0"/>
+                <w:sz w:val="22"/>
+                <w:szCs w:val="22"/>
+                <w:lang w:val="en-US" w:eastAsia="en-US" w:bidi="ar-SA"/>
+              </w:rPr>
             </w:pPr>
+            <w:r>
+              <w:rPr>
+                <w:rFonts w:eastAsia="Calibri" w:cs=""/>
+                <w:kern w:val="0"/>
+                <w:sz w:val="22"/>
+                <w:szCs w:val="22"/>
+                <w:lang w:val="en-US" w:eastAsia="en-US" w:bidi="ar-SA"/>
+              </w:rPr>
+              <w:t>The target audience will mainly be toward 30+ but a possible employer could be younger than that. The website will be for all gender groups and the demographic will be for employers of tech related businesses.</w:t>
+            </w:r>
           </w:p>
         </w:tc>
       </w:tr>
       <w:tr>
         <w:trPr>
+          <w:trHeight w:val="576" w:hRule="atLeast"/>
           <w:cnfStyle w:val="000000100000" w:firstRow="0" w:lastRow="0" w:firstColumn="0" w:lastColumn="0" w:oddVBand="0" w:evenVBand="0" w:oddHBand="1" w:evenHBand="0" w:firstRowFirstColumn="0" w:firstRowLastColumn="0" w:lastRowFirstColumn="0" w:lastRowLastColumn="0"/>
-          <w:trHeight w:val="576"/>
         </w:trPr>
         <w:tc>
           <w:tcPr>
+            <w:tcW w:w="2064" w:type="dxa"/>
             <w:cnfStyle w:val="001000000000" w:firstRow="0" w:lastRow="0" w:firstColumn="1" w:lastColumn="0" w:oddVBand="0" w:evenVBand="0" w:oddHBand="0" w:evenHBand="0" w:firstRowFirstColumn="0" w:firstRowLastColumn="0" w:lastRowFirstColumn="0" w:lastRowLastColumn="0"/>
-            <w:tcW w:w="2065" w:type="dxa"/>
+            <w:tcBorders>
+              <w:right w:val="nil"/>
+            </w:tcBorders>
+            <w:shd w:color="auto" w:fill="5B9BD5" w:themeFill="accent1" w:val="clear"/>
           </w:tcPr>
           <w:p>
+            <w:pPr>
+              <w:pStyle w:val="Normal"/>
+              <w:widowControl/>
+              <w:spacing w:lineRule="auto" w:line="240" w:before="0" w:after="0"/>
+              <w:jc w:val="left"/>
+              <w:rPr>
+                <w:rFonts w:ascii="Calibri" w:hAnsi="Calibri" w:eastAsia="Calibri" w:cs=""/>
+                <w:b/>
+                <w:b/>
+                <w:bCs/>
+                <w:color w:val="FFFFFF"/>
+                <w:kern w:val="0"/>
+                <w:sz w:val="22"/>
+                <w:szCs w:val="22"/>
+                <w:lang w:val="en-US" w:eastAsia="en-US" w:bidi="ar-SA"/>
+              </w:rPr>
+            </w:pPr>
             <w:r>
+              <w:rPr>
+                <w:rFonts w:eastAsia="Calibri" w:cs=""/>
+                <w:b/>
+                <w:bCs/>
+                <w:color w:val="FFFFFF"/>
+                <w:kern w:val="0"/>
+                <w:sz w:val="22"/>
+                <w:szCs w:val="22"/>
+                <w:lang w:val="en-US" w:eastAsia="en-US" w:bidi="ar-SA"/>
+              </w:rPr>
               <w:t>Graphics</w:t>
             </w:r>
           </w:p>
         </w:tc>
         <w:tc>
           <w:tcPr>
-            <w:tcW w:w="3600" w:type="dxa"/>
+            <w:tcW w:w="3601" w:type="dxa"/>
+            <w:tcBorders/>
+            <w:shd w:color="auto" w:fill="BDD6EE" w:themeFill="accent1" w:themeFillTint="66" w:val="clear"/>
           </w:tcPr>
           <w:p>
             <w:pPr>
+              <w:pStyle w:val="Normal"/>
+              <w:widowControl/>
+              <w:spacing w:lineRule="auto" w:line="240" w:before="0" w:after="0"/>
+              <w:jc w:val="left"/>
               <w:cnfStyle w:val="000000100000" w:firstRow="0" w:lastRow="0" w:firstColumn="0" w:lastColumn="0" w:oddVBand="0" w:evenVBand="0" w:oddHBand="1" w:evenHBand="0" w:firstRowFirstColumn="0" w:firstRowLastColumn="0" w:lastRowFirstColumn="0" w:lastRowLastColumn="0"/>
+              <w:rPr>
+                <w:rFonts w:ascii="Calibri" w:hAnsi="Calibri" w:eastAsia="Calibri" w:cs=""/>
+                <w:kern w:val="0"/>
+                <w:sz w:val="22"/>
+                <w:szCs w:val="22"/>
+                <w:lang w:val="en-US" w:eastAsia="en-US" w:bidi="ar-SA"/>
+              </w:rPr>
             </w:pPr>
             <w:r>
+              <w:rPr>
+                <w:rFonts w:eastAsia="Calibri" w:cs=""/>
+                <w:kern w:val="0"/>
+                <w:sz w:val="22"/>
+                <w:szCs w:val="22"/>
+                <w:lang w:val="en-US" w:eastAsia="en-US" w:bidi="ar-SA"/>
+              </w:rPr>
               <w:t>What graphics will you use on the website?</w:t>
             </w:r>
           </w:p>
@@ -292,38 +693,112 @@
         <w:tc>
           <w:tcPr>
             <w:tcW w:w="8725" w:type="dxa"/>
+            <w:tcBorders/>
+            <w:shd w:color="auto" w:fill="BDD6EE" w:themeFill="accent1" w:themeFillTint="66" w:val="clear"/>
           </w:tcPr>
           <w:p>
             <w:pPr>
+              <w:pStyle w:val="Normal"/>
+              <w:widowControl/>
+              <w:spacing w:lineRule="auto" w:line="240" w:before="0" w:after="0"/>
+              <w:jc w:val="left"/>
               <w:cnfStyle w:val="000000100000" w:firstRow="0" w:lastRow="0" w:firstColumn="0" w:lastColumn="0" w:oddVBand="0" w:evenVBand="0" w:oddHBand="1" w:evenHBand="0" w:firstRowFirstColumn="0" w:firstRowLastColumn="0" w:lastRowFirstColumn="0" w:lastRowLastColumn="0"/>
+              <w:rPr>
+                <w:rFonts w:ascii="Calibri" w:hAnsi="Calibri" w:eastAsia="Calibri" w:cs=""/>
+                <w:kern w:val="0"/>
+                <w:sz w:val="22"/>
+                <w:szCs w:val="22"/>
+                <w:lang w:val="en-US" w:eastAsia="en-US" w:bidi="ar-SA"/>
+              </w:rPr>
             </w:pPr>
+            <w:r>
+              <w:rPr>
+                <w:rFonts w:eastAsia="Calibri" w:cs=""/>
+                <w:kern w:val="0"/>
+                <w:sz w:val="22"/>
+                <w:szCs w:val="22"/>
+                <w:lang w:val="en-US" w:eastAsia="en-US" w:bidi="ar-SA"/>
+              </w:rPr>
+              <w:t>I will use the cover art from games that I have worked on to be display on their respective pages. Websites project will have graphic in relation to their topic</w:t>
+            </w:r>
           </w:p>
         </w:tc>
       </w:tr>
       <w:tr>
         <w:trPr>
-          <w:trHeight w:val="576"/>
+          <w:trHeight w:val="576" w:hRule="atLeast"/>
         </w:trPr>
         <w:tc>
           <w:tcPr>
+            <w:tcW w:w="2064" w:type="dxa"/>
             <w:cnfStyle w:val="001000000000" w:firstRow="0" w:lastRow="0" w:firstColumn="1" w:lastColumn="0" w:oddVBand="0" w:evenVBand="0" w:oddHBand="0" w:evenHBand="0" w:firstRowFirstColumn="0" w:firstRowLastColumn="0" w:lastRowFirstColumn="0" w:lastRowLastColumn="0"/>
-            <w:tcW w:w="2065" w:type="dxa"/>
+            <w:tcBorders>
+              <w:right w:val="nil"/>
+            </w:tcBorders>
+            <w:shd w:color="auto" w:fill="5B9BD5" w:themeFill="accent1" w:val="clear"/>
           </w:tcPr>
           <w:p>
+            <w:pPr>
+              <w:pStyle w:val="Normal"/>
+              <w:widowControl/>
+              <w:spacing w:lineRule="auto" w:line="240" w:before="0" w:after="0"/>
+              <w:jc w:val="left"/>
+              <w:rPr>
+                <w:rFonts w:ascii="Calibri" w:hAnsi="Calibri" w:eastAsia="Calibri" w:cs=""/>
+                <w:b/>
+                <w:b/>
+                <w:bCs/>
+                <w:color w:val="FFFFFF"/>
+                <w:kern w:val="0"/>
+                <w:sz w:val="22"/>
+                <w:szCs w:val="22"/>
+                <w:lang w:val="en-US" w:eastAsia="en-US" w:bidi="ar-SA"/>
+              </w:rPr>
+            </w:pPr>
             <w:r>
+              <w:rPr>
+                <w:rFonts w:eastAsia="Calibri" w:cs=""/>
+                <w:b/>
+                <w:bCs/>
+                <w:color w:val="FFFFFF"/>
+                <w:kern w:val="0"/>
+                <w:sz w:val="22"/>
+                <w:szCs w:val="22"/>
+                <w:lang w:val="en-US" w:eastAsia="en-US" w:bidi="ar-SA"/>
+              </w:rPr>
               <w:t>Color</w:t>
             </w:r>
           </w:p>
         </w:tc>
         <w:tc>
           <w:tcPr>
-            <w:tcW w:w="3600" w:type="dxa"/>
+            <w:tcW w:w="3601" w:type="dxa"/>
+            <w:tcBorders/>
+            <w:shd w:color="auto" w:fill="DEEAF6" w:themeFill="accent1" w:themeFillTint="33" w:val="clear"/>
           </w:tcPr>
           <w:p>
             <w:pPr>
+              <w:pStyle w:val="Normal"/>
+              <w:widowControl/>
+              <w:spacing w:lineRule="auto" w:line="240" w:before="0" w:after="0"/>
+              <w:jc w:val="left"/>
               <w:cnfStyle w:val="000000000000" w:firstRow="0" w:lastRow="0" w:firstColumn="0" w:lastColumn="0" w:oddVBand="0" w:evenVBand="0" w:oddHBand="0" w:evenHBand="0" w:firstRowFirstColumn="0" w:firstRowLastColumn="0" w:lastRowFirstColumn="0" w:lastRowLastColumn="0"/>
+              <w:rPr>
+                <w:rFonts w:ascii="Calibri" w:hAnsi="Calibri" w:eastAsia="Calibri" w:cs=""/>
+                <w:kern w:val="0"/>
+                <w:sz w:val="22"/>
+                <w:szCs w:val="22"/>
+                <w:lang w:val="en-US" w:eastAsia="en-US" w:bidi="ar-SA"/>
+              </w:rPr>
             </w:pPr>
             <w:r>
+              <w:rPr>
+                <w:rFonts w:eastAsia="Calibri" w:cs=""/>
+                <w:kern w:val="0"/>
+                <w:sz w:val="22"/>
+                <w:szCs w:val="22"/>
+                <w:lang w:val="en-US" w:eastAsia="en-US" w:bidi="ar-SA"/>
+              </w:rPr>
               <w:t>What colors will you use within the site to enhance the purpose and brand?</w:t>
             </w:r>
           </w:p>
@@ -331,39 +806,113 @@
         <w:tc>
           <w:tcPr>
             <w:tcW w:w="8725" w:type="dxa"/>
+            <w:tcBorders/>
+            <w:shd w:color="auto" w:fill="DEEAF6" w:themeFill="accent1" w:themeFillTint="33" w:val="clear"/>
           </w:tcPr>
           <w:p>
             <w:pPr>
+              <w:pStyle w:val="Normal"/>
+              <w:widowControl/>
+              <w:spacing w:lineRule="auto" w:line="240" w:before="0" w:after="0"/>
+              <w:jc w:val="left"/>
               <w:cnfStyle w:val="000000000000" w:firstRow="0" w:lastRow="0" w:firstColumn="0" w:lastColumn="0" w:oddVBand="0" w:evenVBand="0" w:oddHBand="0" w:evenHBand="0" w:firstRowFirstColumn="0" w:firstRowLastColumn="0" w:lastRowFirstColumn="0" w:lastRowLastColumn="0"/>
+              <w:rPr>
+                <w:rFonts w:ascii="Calibri" w:hAnsi="Calibri" w:eastAsia="Calibri" w:cs=""/>
+                <w:kern w:val="0"/>
+                <w:sz w:val="22"/>
+                <w:szCs w:val="22"/>
+                <w:lang w:val="en-US" w:eastAsia="en-US" w:bidi="ar-SA"/>
+              </w:rPr>
             </w:pPr>
+            <w:r>
+              <w:rPr>
+                <w:rFonts w:eastAsia="Calibri" w:cs=""/>
+                <w:kern w:val="0"/>
+                <w:sz w:val="22"/>
+                <w:szCs w:val="22"/>
+                <w:lang w:val="en-US" w:eastAsia="en-US" w:bidi="ar-SA"/>
+              </w:rPr>
+              <w:t xml:space="preserve">I plan to use green ,purple, blue because these colors are often associated with videos games especially the more arcade style ones. </w:t>
+            </w:r>
           </w:p>
         </w:tc>
       </w:tr>
       <w:tr>
         <w:trPr>
+          <w:trHeight w:val="576" w:hRule="atLeast"/>
           <w:cnfStyle w:val="000000100000" w:firstRow="0" w:lastRow="0" w:firstColumn="0" w:lastColumn="0" w:oddVBand="0" w:evenVBand="0" w:oddHBand="1" w:evenHBand="0" w:firstRowFirstColumn="0" w:firstRowLastColumn="0" w:lastRowFirstColumn="0" w:lastRowLastColumn="0"/>
-          <w:trHeight w:val="576"/>
         </w:trPr>
         <w:tc>
           <w:tcPr>
+            <w:tcW w:w="2064" w:type="dxa"/>
             <w:cnfStyle w:val="001000000000" w:firstRow="0" w:lastRow="0" w:firstColumn="1" w:lastColumn="0" w:oddVBand="0" w:evenVBand="0" w:oddHBand="0" w:evenHBand="0" w:firstRowFirstColumn="0" w:firstRowLastColumn="0" w:lastRowFirstColumn="0" w:lastRowLastColumn="0"/>
-            <w:tcW w:w="2065" w:type="dxa"/>
+            <w:tcBorders>
+              <w:right w:val="nil"/>
+            </w:tcBorders>
+            <w:shd w:color="auto" w:fill="5B9BD5" w:themeFill="accent1" w:val="clear"/>
           </w:tcPr>
           <w:p>
+            <w:pPr>
+              <w:pStyle w:val="Normal"/>
+              <w:widowControl/>
+              <w:spacing w:lineRule="auto" w:line="240" w:before="0" w:after="0"/>
+              <w:jc w:val="left"/>
+              <w:rPr>
+                <w:rFonts w:ascii="Calibri" w:hAnsi="Calibri" w:eastAsia="Calibri" w:cs=""/>
+                <w:b/>
+                <w:b/>
+                <w:bCs/>
+                <w:color w:val="FFFFFF"/>
+                <w:kern w:val="0"/>
+                <w:sz w:val="22"/>
+                <w:szCs w:val="22"/>
+                <w:lang w:val="en-US" w:eastAsia="en-US" w:bidi="ar-SA"/>
+              </w:rPr>
+            </w:pPr>
             <w:r>
+              <w:rPr>
+                <w:rFonts w:eastAsia="Calibri" w:cs=""/>
+                <w:b/>
+                <w:bCs/>
+                <w:color w:val="FFFFFF"/>
+                <w:kern w:val="0"/>
+                <w:sz w:val="22"/>
+                <w:szCs w:val="22"/>
+                <w:lang w:val="en-US" w:eastAsia="en-US" w:bidi="ar-SA"/>
+              </w:rPr>
               <w:t>Accessibility</w:t>
             </w:r>
           </w:p>
         </w:tc>
         <w:tc>
           <w:tcPr>
-            <w:tcW w:w="3600" w:type="dxa"/>
+            <w:tcW w:w="3601" w:type="dxa"/>
+            <w:tcBorders/>
+            <w:shd w:color="auto" w:fill="BDD6EE" w:themeFill="accent1" w:themeFillTint="66" w:val="clear"/>
           </w:tcPr>
           <w:p>
             <w:pPr>
+              <w:pStyle w:val="Normal"/>
+              <w:widowControl/>
+              <w:spacing w:lineRule="auto" w:line="240" w:before="0" w:after="0"/>
+              <w:jc w:val="left"/>
               <w:cnfStyle w:val="000000100000" w:firstRow="0" w:lastRow="0" w:firstColumn="0" w:lastColumn="0" w:oddVBand="0" w:evenVBand="0" w:oddHBand="1" w:evenHBand="0" w:firstRowFirstColumn="0" w:firstRowLastColumn="0" w:lastRowFirstColumn="0" w:lastRowLastColumn="0"/>
+              <w:rPr>
+                <w:rFonts w:ascii="Calibri" w:hAnsi="Calibri" w:eastAsia="Calibri" w:cs=""/>
+                <w:kern w:val="0"/>
+                <w:sz w:val="22"/>
+                <w:szCs w:val="22"/>
+                <w:lang w:val="en-US" w:eastAsia="en-US" w:bidi="ar-SA"/>
+              </w:rPr>
             </w:pPr>
             <w:r>
+              <w:rPr>
+                <w:rFonts w:eastAsia="Calibri" w:cs=""/>
+                <w:kern w:val="0"/>
+                <w:sz w:val="22"/>
+                <w:szCs w:val="22"/>
+                <w:lang w:val="en-US" w:eastAsia="en-US" w:bidi="ar-SA"/>
+              </w:rPr>
               <w:t>How will the website accommodate people with disabilities?</w:t>
             </w:r>
           </w:p>
@@ -371,38 +920,112 @@
         <w:tc>
           <w:tcPr>
             <w:tcW w:w="8725" w:type="dxa"/>
+            <w:tcBorders/>
+            <w:shd w:color="auto" w:fill="BDD6EE" w:themeFill="accent1" w:themeFillTint="66" w:val="clear"/>
           </w:tcPr>
           <w:p>
             <w:pPr>
-              <w:cnfStyle w:val="000000100000" w:firstRow="0" w:lastRow="0" w:firstColumn="0" w:lastColumn="0" w:oddVBand="0" w:evenVBand="0" w:oddHBand="1" w:evenHBand="0" w:firstRowFirstColumn="0" w:firstRowLastColumn="0" w:lastRowFirstColumn="0" w:lastRowLastColumn="0"/>
+              <w:pStyle w:val="Normal"/>
+              <w:widowControl/>
+              <w:spacing w:lineRule="auto" w:line="240" w:before="0" w:after="0"/>
+              <w:jc w:val="left"/>
+              <w:cnfStyle w:val="000000000000" w:firstRow="0" w:lastRow="0" w:firstColumn="0" w:lastColumn="0" w:oddVBand="0" w:evenVBand="0" w:oddHBand="0" w:evenHBand="0" w:firstRowFirstColumn="0" w:firstRowLastColumn="0" w:lastRowFirstColumn="0" w:lastRowLastColumn="0"/>
+              <w:rPr>
+                <w:rFonts w:ascii="Calibri" w:hAnsi="Calibri" w:eastAsia="Calibri" w:cs=""/>
+                <w:kern w:val="0"/>
+                <w:sz w:val="22"/>
+                <w:szCs w:val="22"/>
+                <w:lang w:val="en-US" w:eastAsia="en-US" w:bidi="ar-SA"/>
+              </w:rPr>
             </w:pPr>
+            <w:r>
+              <w:rPr>
+                <w:rFonts w:eastAsia="Calibri" w:cs=""/>
+                <w:kern w:val="0"/>
+                <w:sz w:val="22"/>
+                <w:szCs w:val="22"/>
+                <w:lang w:val="en-US" w:eastAsia="en-US" w:bidi="ar-SA"/>
+              </w:rPr>
+              <w:t>The text on the page will be brighter or white colors to contrast with the darker backgrounds.</w:t>
+            </w:r>
           </w:p>
         </w:tc>
       </w:tr>
       <w:tr>
         <w:trPr>
-          <w:trHeight w:val="576"/>
+          <w:trHeight w:val="576" w:hRule="atLeast"/>
         </w:trPr>
         <w:tc>
           <w:tcPr>
+            <w:tcW w:w="2064" w:type="dxa"/>
             <w:cnfStyle w:val="001000000000" w:firstRow="0" w:lastRow="0" w:firstColumn="1" w:lastColumn="0" w:oddVBand="0" w:evenVBand="0" w:oddHBand="0" w:evenHBand="0" w:firstRowFirstColumn="0" w:firstRowLastColumn="0" w:lastRowFirstColumn="0" w:lastRowLastColumn="0"/>
-            <w:tcW w:w="2065" w:type="dxa"/>
+            <w:tcBorders>
+              <w:right w:val="nil"/>
+            </w:tcBorders>
+            <w:shd w:color="auto" w:fill="5B9BD5" w:themeFill="accent1" w:val="clear"/>
           </w:tcPr>
           <w:p>
+            <w:pPr>
+              <w:pStyle w:val="Normal"/>
+              <w:widowControl/>
+              <w:spacing w:lineRule="auto" w:line="240" w:before="0" w:after="0"/>
+              <w:jc w:val="left"/>
+              <w:rPr>
+                <w:rFonts w:ascii="Calibri" w:hAnsi="Calibri" w:eastAsia="Calibri" w:cs=""/>
+                <w:b/>
+                <w:b/>
+                <w:bCs/>
+                <w:color w:val="FFFFFF"/>
+                <w:kern w:val="0"/>
+                <w:sz w:val="22"/>
+                <w:szCs w:val="22"/>
+                <w:lang w:val="en-US" w:eastAsia="en-US" w:bidi="ar-SA"/>
+              </w:rPr>
+            </w:pPr>
             <w:r>
+              <w:rPr>
+                <w:rFonts w:eastAsia="Calibri" w:cs=""/>
+                <w:b/>
+                <w:bCs/>
+                <w:color w:val="FFFFFF"/>
+                <w:kern w:val="0"/>
+                <w:sz w:val="22"/>
+                <w:szCs w:val="22"/>
+                <w:lang w:val="en-US" w:eastAsia="en-US" w:bidi="ar-SA"/>
+              </w:rPr>
               <w:t>Project Timeline</w:t>
             </w:r>
           </w:p>
         </w:tc>
         <w:tc>
           <w:tcPr>
-            <w:tcW w:w="3600" w:type="dxa"/>
+            <w:tcW w:w="3601" w:type="dxa"/>
+            <w:tcBorders/>
+            <w:shd w:color="auto" w:fill="DEEAF6" w:themeFill="accent1" w:themeFillTint="33" w:val="clear"/>
           </w:tcPr>
           <w:p>
             <w:pPr>
+              <w:pStyle w:val="Normal"/>
+              <w:widowControl/>
+              <w:spacing w:lineRule="auto" w:line="240" w:before="0" w:after="0"/>
+              <w:jc w:val="left"/>
               <w:cnfStyle w:val="000000000000" w:firstRow="0" w:lastRow="0" w:firstColumn="0" w:lastColumn="0" w:oddVBand="0" w:evenVBand="0" w:oddHBand="0" w:evenHBand="0" w:firstRowFirstColumn="0" w:firstRowLastColumn="0" w:lastRowFirstColumn="0" w:lastRowLastColumn="0"/>
+              <w:rPr>
+                <w:rFonts w:ascii="Calibri" w:hAnsi="Calibri" w:eastAsia="Calibri" w:cs=""/>
+                <w:kern w:val="0"/>
+                <w:sz w:val="22"/>
+                <w:szCs w:val="22"/>
+                <w:lang w:val="en-US" w:eastAsia="en-US" w:bidi="ar-SA"/>
+              </w:rPr>
             </w:pPr>
             <w:r>
+              <w:rPr>
+                <w:rFonts w:eastAsia="Calibri" w:cs=""/>
+                <w:kern w:val="0"/>
+                <w:sz w:val="22"/>
+                <w:szCs w:val="22"/>
+                <w:lang w:val="en-US" w:eastAsia="en-US" w:bidi="ar-SA"/>
+              </w:rPr>
               <w:t>Identify the project timeline</w:t>
             </w:r>
           </w:p>
@@ -410,37 +1033,83 @@
         <w:tc>
           <w:tcPr>
             <w:tcW w:w="8725" w:type="dxa"/>
+            <w:tcBorders/>
+            <w:shd w:color="auto" w:fill="DEEAF6" w:themeFill="accent1" w:themeFillTint="33" w:val="clear"/>
           </w:tcPr>
           <w:p>
             <w:pPr>
+              <w:pStyle w:val="Normal"/>
+              <w:widowControl/>
+              <w:spacing w:lineRule="auto" w:line="240" w:before="0" w:after="0"/>
+              <w:jc w:val="left"/>
               <w:cnfStyle w:val="000000000000" w:firstRow="0" w:lastRow="0" w:firstColumn="0" w:lastColumn="0" w:oddVBand="0" w:evenVBand="0" w:oddHBand="0" w:evenHBand="0" w:firstRowFirstColumn="0" w:firstRowLastColumn="0" w:lastRowFirstColumn="0" w:lastRowLastColumn="0"/>
+              <w:rPr>
+                <w:rFonts w:ascii="Calibri" w:hAnsi="Calibri" w:eastAsia="Calibri" w:cs=""/>
+                <w:kern w:val="0"/>
+                <w:sz w:val="22"/>
+                <w:szCs w:val="22"/>
+                <w:lang w:val="en-US" w:eastAsia="en-US" w:bidi="ar-SA"/>
+              </w:rPr>
             </w:pPr>
+            <w:r>
+              <w:rPr>
+                <w:rFonts w:eastAsia="Calibri" w:cs=""/>
+                <w:kern w:val="0"/>
+                <w:sz w:val="22"/>
+                <w:szCs w:val="22"/>
+                <w:lang w:val="en-US" w:eastAsia="en-US" w:bidi="ar-SA"/>
+              </w:rPr>
+              <w:t>N/A</w:t>
+            </w:r>
           </w:p>
         </w:tc>
       </w:tr>
     </w:tbl>
     <w:p>
       <w:pPr>
-        <w:spacing w:line="240" w:lineRule="auto"/>
+        <w:pStyle w:val="Normal"/>
+        <w:spacing w:lineRule="auto" w:line="240"/>
+        <w:rPr/>
       </w:pPr>
+      <w:r>
+        <w:rPr/>
+      </w:r>
     </w:p>
     <w:p>
       <w:pPr>
-        <w:spacing w:line="240" w:lineRule="auto"/>
+        <w:pStyle w:val="Normal"/>
+        <w:spacing w:lineRule="auto" w:line="240"/>
+        <w:rPr/>
       </w:pPr>
+      <w:r>
+        <w:rPr/>
+      </w:r>
     </w:p>
     <w:p>
       <w:pPr>
-        <w:pStyle w:val="BodyText"/>
-        <w:spacing w:line="240" w:lineRule="auto"/>
+        <w:pStyle w:val="TextBody"/>
+        <w:spacing w:lineRule="auto" w:line="240"/>
         <w:rPr>
-          <w:rStyle w:val="x"/>
+          <w:rStyle w:val="X"/>
           <w:rFonts w:ascii="Times-Roman" w:hAnsi="Times-Roman" w:cs="Times-Roman"/>
           <w:szCs w:val="24"/>
         </w:rPr>
       </w:pPr>
+      <w:r>
+        <w:rPr>
+          <w:rFonts w:cs="Times-Roman" w:ascii="Times-Roman" w:hAnsi="Times-Roman"/>
+          <w:szCs w:val="24"/>
+        </w:rPr>
+      </w:r>
     </w:p>
     <w:p>
+      <w:pPr>
+        <w:pStyle w:val="Normal"/>
+        <w:rPr/>
+      </w:pPr>
+      <w:r>
+        <w:rPr/>
+      </w:r>
       <w:r>
         <w:br w:type="page"/>
       </w:r>
@@ -448,35 +1117,1275 @@
     <w:p>
       <w:pPr>
         <w:pStyle w:val="Heading1"/>
+        <w:rPr/>
       </w:pPr>
       <w:r>
-        <w:lastRenderedPageBreak/>
+        <w:rPr/>
         <w:t>Wireframe</w:t>
       </w:r>
     </w:p>
     <w:p>
       <w:pPr>
-        <w:spacing w:line="240" w:lineRule="auto"/>
+        <w:pStyle w:val="Normal"/>
+        <w:spacing w:lineRule="auto" w:line="240"/>
+        <w:rPr/>
       </w:pPr>
       <w:r>
-        <w:t xml:space="preserve">Sketch the wireframe for </w:t>
-      </w:r>
-      <w:r>
-        <w:t>your</w:t>
+        <w:rPr/>
+        <w:t>Sketch the wireframe for your</w:t>
       </w:r>
       <w:bookmarkStart w:id="0" w:name="_GoBack"/>
       <w:bookmarkEnd w:id="0"/>
       <w:r>
-        <w:t xml:space="preserve"> home page below</w:t>
-      </w:r>
-      <w:r>
-        <w:t>.</w:t>
+        <w:rPr/>
+        <w:t xml:space="preserve"> home page below.</w:t>
       </w:r>
     </w:p>
-    <w:p/>
-    <w:p/>
-    <w:p/>
     <w:p>
+      <w:pPr>
+        <w:pStyle w:val="Normal"/>
+        <w:rPr/>
+      </w:pPr>
+      <w:r>
+        <w:rPr/>
+      </w:r>
+    </w:p>
+    <w:p>
+      <w:pPr>
+        <w:pStyle w:val="Normal"/>
+        <w:rPr/>
+      </w:pPr>
+      <w:r>
+        <w:rPr/>
+        <mc:AlternateContent>
+          <mc:Choice Requires="wps">
+            <w:drawing>
+              <wp:anchor behindDoc="0" distT="0" distB="0" distL="0" distR="0" simplePos="0" locked="0" layoutInCell="0" allowOverlap="1" relativeHeight="2">
+                <wp:simplePos x="0" y="0"/>
+                <wp:positionH relativeFrom="column">
+                  <wp:posOffset>201930</wp:posOffset>
+                </wp:positionH>
+                <wp:positionV relativeFrom="paragraph">
+                  <wp:posOffset>33020</wp:posOffset>
+                </wp:positionV>
+                <wp:extent cx="8965565" cy="6203315"/>
+                <wp:effectExtent l="1270" t="1270" r="0" b="0"/>
+                <wp:wrapNone/>
+                <wp:docPr id="1" name="Shape 1"/>
+                <a:graphic xmlns:a="http://schemas.openxmlformats.org/drawingml/2006/main">
+                  <a:graphicData uri="http://schemas.microsoft.com/office/word/2010/wordprocessingShape">
+                    <wps:wsp>
+                      <wps:cNvSpPr/>
+                      <wps:spPr>
+                        <a:xfrm>
+                          <a:off x="0" y="0"/>
+                          <a:ext cx="8965440" cy="6203160"/>
+                        </a:xfrm>
+                        <a:prstGeom prst="rect">
+                          <a:avLst/>
+                        </a:prstGeom>
+                        <a:solidFill>
+                          <a:srgbClr val="729fcf"/>
+                        </a:solidFill>
+                        <a:ln w="0">
+                          <a:solidFill>
+                            <a:srgbClr val="3465a4"/>
+                          </a:solidFill>
+                        </a:ln>
+                      </wps:spPr>
+                      <wps:style>
+                        <a:lnRef idx="0"/>
+                        <a:fillRef idx="0"/>
+                        <a:effectRef idx="0"/>
+                        <a:fontRef idx="minor"/>
+                      </wps:style>
+                      <wps:bodyPr/>
+                    </wps:wsp>
+                  </a:graphicData>
+                </a:graphic>
+              </wp:anchor>
+            </w:drawing>
+          </mc:Choice>
+          <mc:Fallback>
+            <w:pict>
+              <v:rect id="shape_0" ID="Shape 1" fillcolor="#729fcf" stroked="t" o:allowincell="f" style="position:absolute;margin-left:15.9pt;margin-top:2.6pt;width:705.9pt;height:488.4pt;mso-wrap-style:none;v-text-anchor:middle">
+                <v:fill o:detectmouseclick="t" color2="#8d6030"/>
+                <v:stroke color="#3465a4" joinstyle="round" endcap="flat"/>
+                <w10:wrap type="none"/>
+              </v:rect>
+            </w:pict>
+          </mc:Fallback>
+        </mc:AlternateContent>
+        <mc:AlternateContent>
+          <mc:Choice Requires="wps">
+            <w:drawing>
+              <wp:anchor behindDoc="0" distT="0" distB="0" distL="0" distR="0" simplePos="0" locked="0" layoutInCell="0" allowOverlap="1" relativeHeight="3">
+                <wp:simplePos x="0" y="0"/>
+                <wp:positionH relativeFrom="column">
+                  <wp:posOffset>2809240</wp:posOffset>
+                </wp:positionH>
+                <wp:positionV relativeFrom="paragraph">
+                  <wp:posOffset>33020</wp:posOffset>
+                </wp:positionV>
+                <wp:extent cx="6358255" cy="861695"/>
+                <wp:effectExtent l="1270" t="1270" r="0" b="0"/>
+                <wp:wrapNone/>
+                <wp:docPr id="2" name="Shape 2"/>
+                <a:graphic xmlns:a="http://schemas.openxmlformats.org/drawingml/2006/main">
+                  <a:graphicData uri="http://schemas.microsoft.com/office/word/2010/wordprocessingShape">
+                    <wps:wsp>
+                      <wps:cNvSpPr/>
+                      <wps:spPr>
+                        <a:xfrm>
+                          <a:off x="0" y="0"/>
+                          <a:ext cx="6358320" cy="861840"/>
+                        </a:xfrm>
+                        <a:prstGeom prst="rect">
+                          <a:avLst/>
+                        </a:prstGeom>
+                        <a:solidFill>
+                          <a:srgbClr val="ffffff"/>
+                        </a:solidFill>
+                        <a:ln w="0">
+                          <a:solidFill>
+                            <a:srgbClr val="3465a4"/>
+                          </a:solidFill>
+                        </a:ln>
+                      </wps:spPr>
+                      <wps:style>
+                        <a:lnRef idx="0"/>
+                        <a:fillRef idx="0"/>
+                        <a:effectRef idx="0"/>
+                        <a:fontRef idx="minor"/>
+                      </wps:style>
+                      <wps:bodyPr/>
+                    </wps:wsp>
+                  </a:graphicData>
+                </a:graphic>
+              </wp:anchor>
+            </w:drawing>
+          </mc:Choice>
+          <mc:Fallback>
+            <w:pict>
+              <v:rect id="shape_0" ID="Shape 2" fillcolor="white" stroked="t" o:allowincell="f" style="position:absolute;margin-left:221.2pt;margin-top:2.6pt;width:500.6pt;height:67.8pt;mso-wrap-style:none;v-text-anchor:middle">
+                <v:fill o:detectmouseclick="t" color2="black"/>
+                <v:stroke color="#3465a4" joinstyle="round" endcap="flat"/>
+                <w10:wrap type="none"/>
+              </v:rect>
+            </w:pict>
+          </mc:Fallback>
+        </mc:AlternateContent>
+        <mc:AlternateContent>
+          <mc:Choice Requires="wps">
+            <w:drawing>
+              <wp:anchor behindDoc="0" distT="0" distB="0" distL="0" distR="0" simplePos="0" locked="0" layoutInCell="0" allowOverlap="1" relativeHeight="5">
+                <wp:simplePos x="0" y="0"/>
+                <wp:positionH relativeFrom="column">
+                  <wp:posOffset>201930</wp:posOffset>
+                </wp:positionH>
+                <wp:positionV relativeFrom="paragraph">
+                  <wp:posOffset>33020</wp:posOffset>
+                </wp:positionV>
+                <wp:extent cx="2607310" cy="909320"/>
+                <wp:effectExtent l="635" t="635" r="635" b="635"/>
+                <wp:wrapNone/>
+                <wp:docPr id="3" name="Shape 4"/>
+                <a:graphic xmlns:a="http://schemas.openxmlformats.org/drawingml/2006/main">
+                  <a:graphicData uri="http://schemas.microsoft.com/office/word/2010/wordprocessingShape">
+                    <wps:wsp>
+                      <wps:cNvSpPr/>
+                      <wps:spPr>
+                        <a:xfrm>
+                          <a:off x="0" y="0"/>
+                          <a:ext cx="2607480" cy="909360"/>
+                        </a:xfrm>
+                        <a:prstGeom prst="rect">
+                          <a:avLst/>
+                        </a:prstGeom>
+                        <a:solidFill>
+                          <a:srgbClr val="2a6099"/>
+                        </a:solidFill>
+                        <a:ln w="0">
+                          <a:solidFill>
+                            <a:srgbClr val="3465a4"/>
+                          </a:solidFill>
+                        </a:ln>
+                      </wps:spPr>
+                      <wps:style>
+                        <a:lnRef idx="0"/>
+                        <a:fillRef idx="0"/>
+                        <a:effectRef idx="0"/>
+                        <a:fontRef idx="minor"/>
+                      </wps:style>
+                      <wps:bodyPr/>
+                    </wps:wsp>
+                  </a:graphicData>
+                </a:graphic>
+              </wp:anchor>
+            </w:drawing>
+          </mc:Choice>
+          <mc:Fallback>
+            <w:pict>
+              <v:rect id="shape_0" ID="Shape 4" fillcolor="#2a6099" stroked="t" o:allowincell="f" style="position:absolute;margin-left:15.9pt;margin-top:2.6pt;width:205.25pt;height:71.55pt;mso-wrap-style:none;v-text-anchor:middle">
+                <v:fill o:detectmouseclick="t" color2="#d59f66"/>
+                <v:stroke color="#3465a4" joinstyle="round" endcap="flat"/>
+                <w10:wrap type="none"/>
+              </v:rect>
+            </w:pict>
+          </mc:Fallback>
+        </mc:AlternateContent>
+        <mc:AlternateContent>
+          <mc:Choice Requires="wps">
+            <w:drawing>
+              <wp:anchor behindDoc="0" distT="0" distB="0" distL="0" distR="0" simplePos="0" locked="0" layoutInCell="0" allowOverlap="1" relativeHeight="8">
+                <wp:simplePos x="0" y="0"/>
+                <wp:positionH relativeFrom="column">
+                  <wp:posOffset>2976245</wp:posOffset>
+                </wp:positionH>
+                <wp:positionV relativeFrom="paragraph">
+                  <wp:posOffset>33020</wp:posOffset>
+                </wp:positionV>
+                <wp:extent cx="5512435" cy="356870"/>
+                <wp:effectExtent l="0" t="0" r="0" b="0"/>
+                <wp:wrapThrough wrapText="largest">
+                  <wp:wrapPolygon edited="0">
+                    <wp:start x="0" y="0"/>
+                    <wp:lineTo x="21600" y="0"/>
+                    <wp:lineTo x="21600" y="21600"/>
+                    <wp:lineTo x="0" y="21600"/>
+                    <wp:lineTo x="0" y="0"/>
+                  </wp:wrapPolygon>
+                </wp:wrapThrough>
+                <wp:docPr id="4" name="Text Frame 2"/>
+                <a:graphic xmlns:a="http://schemas.openxmlformats.org/drawingml/2006/main">
+                  <a:graphicData uri="http://schemas.microsoft.com/office/word/2010/wordprocessingShape">
+                    <wps:wsp>
+                      <wps:cNvSpPr txBox="1"/>
+                      <wps:spPr>
+                        <a:xfrm>
+                          <a:off x="0" y="0"/>
+                          <a:ext cx="5512320" cy="356760"/>
+                        </a:xfrm>
+                        <a:prstGeom prst="rect">
+                          <a:avLst/>
+                        </a:prstGeom>
+                        <a:noFill/>
+                        <a:ln w="0">
+                          <a:noFill/>
+                        </a:ln>
+                      </wps:spPr>
+                      <wps:txbx>
+                        <w:txbxContent>
+                          <w:p>
+                            <w:pPr>
+                              <w:overflowPunct w:val="false"/>
+                              <w:spacing w:before="0" w:after="0" w:lineRule="auto" w:line="240"/>
+                              <w:jc w:val="center"/>
+                              <w:rPr/>
+                            </w:pPr>
+                            <w:r>
+                              <w:rPr>
+                                <w:color w:val="000000"/>
+                              </w:rPr>
+                              <w:t>Navigation links</w:t>
+                            </w:r>
+                          </w:p>
+                        </w:txbxContent>
+                      </wps:txbx>
+                      <wps:bodyPr wrap="square" lIns="0" rIns="0" tIns="0" bIns="0" anchor="t">
+                        <a:noAutofit/>
+                      </wps:bodyPr>
+                    </wps:wsp>
+                  </a:graphicData>
+                </a:graphic>
+              </wp:anchor>
+            </w:drawing>
+          </mc:Choice>
+          <mc:Fallback>
+            <w:pict>
+              <v:shapetype id="_x0000_t202" coordsize="21600,21600" o:spt="202" path="m,l,21600l21600,21600l21600,xe">
+                <v:stroke joinstyle="miter"/>
+                <v:path gradientshapeok="t" o:connecttype="rect"/>
+              </v:shapetype>
+              <v:shape id="shape_0" ID="Text Frame 2" stroked="f" o:allowincell="f" style="position:absolute;margin-left:234.35pt;margin-top:2.6pt;width:434pt;height:28.05pt;mso-wrap-style:square;v-text-anchor:top" type="_x0000_t202">
+                <v:textbox>
+                  <w:txbxContent>
+                    <w:p>
+                      <w:pPr>
+                        <w:overflowPunct w:val="false"/>
+                        <w:spacing w:before="0" w:after="0" w:lineRule="auto" w:line="240"/>
+                        <w:jc w:val="center"/>
+                        <w:rPr/>
+                      </w:pPr>
+                      <w:r>
+                        <w:rPr>
+                          <w:color w:val="000000"/>
+                        </w:rPr>
+                        <w:t>Navigation links</w:t>
+                      </w:r>
+                    </w:p>
+                  </w:txbxContent>
+                </v:textbox>
+                <v:fill o:detectmouseclick="t" on="false"/>
+                <v:stroke color="black" joinstyle="round" endcap="flat"/>
+                <w10:wrap type="square" side="largest"/>
+              </v:shape>
+            </w:pict>
+          </mc:Fallback>
+        </mc:AlternateContent>
+      </w:r>
+    </w:p>
+    <w:p>
+      <w:pPr>
+        <w:pStyle w:val="Normal"/>
+        <w:rPr/>
+      </w:pPr>
+      <w:r>
+        <w:rPr/>
+        <mc:AlternateContent>
+          <mc:Choice Requires="wps">
+            <w:drawing>
+              <wp:anchor behindDoc="0" distT="0" distB="0" distL="0" distR="0" simplePos="0" locked="0" layoutInCell="0" allowOverlap="1" relativeHeight="7">
+                <wp:simplePos x="0" y="0"/>
+                <wp:positionH relativeFrom="column">
+                  <wp:posOffset>856615</wp:posOffset>
+                </wp:positionH>
+                <wp:positionV relativeFrom="paragraph">
+                  <wp:posOffset>187960</wp:posOffset>
+                </wp:positionV>
+                <wp:extent cx="1417320" cy="381000"/>
+                <wp:effectExtent l="0" t="0" r="0" b="0"/>
+                <wp:wrapNone/>
+                <wp:docPr id="5" name="Text Frame 1"/>
+                <a:graphic xmlns:a="http://schemas.openxmlformats.org/drawingml/2006/main">
+                  <a:graphicData uri="http://schemas.microsoft.com/office/word/2010/wordprocessingShape">
+                    <wps:wsp>
+                      <wps:cNvSpPr txBox="1"/>
+                      <wps:spPr>
+                        <a:xfrm>
+                          <a:off x="0" y="0"/>
+                          <a:ext cx="1417320" cy="380880"/>
+                        </a:xfrm>
+                        <a:prstGeom prst="rect">
+                          <a:avLst/>
+                        </a:prstGeom>
+                        <a:noFill/>
+                        <a:ln w="0">
+                          <a:noFill/>
+                        </a:ln>
+                      </wps:spPr>
+                      <wps:txbx>
+                        <w:txbxContent>
+                          <w:p>
+                            <w:pPr>
+                              <w:overflowPunct w:val="false"/>
+                              <w:spacing w:before="0" w:after="0" w:lineRule="auto" w:line="240"/>
+                              <w:rPr/>
+                            </w:pPr>
+                            <w:r>
+                              <w:rPr>
+                                <w:color w:val="FFFFFF"/>
+                              </w:rPr>
+                              <w:t xml:space="preserve">Logo </w:t>
+                            </w:r>
+                          </w:p>
+                        </w:txbxContent>
+                      </wps:txbx>
+                      <wps:bodyPr wrap="square" lIns="0" rIns="0" tIns="0" bIns="0" anchor="t">
+                        <a:noAutofit/>
+                      </wps:bodyPr>
+                    </wps:wsp>
+                  </a:graphicData>
+                </a:graphic>
+              </wp:anchor>
+            </w:drawing>
+          </mc:Choice>
+          <mc:Fallback>
+            <w:pict>
+              <v:shape id="shape_0" ID="Text Frame 1" stroked="f" o:allowincell="f" style="position:absolute;margin-left:67.45pt;margin-top:14.8pt;width:111.55pt;height:29.95pt;mso-wrap-style:square;v-text-anchor:top" type="_x0000_t202">
+                <v:textbox>
+                  <w:txbxContent>
+                    <w:p>
+                      <w:pPr>
+                        <w:overflowPunct w:val="false"/>
+                        <w:spacing w:before="0" w:after="0" w:lineRule="auto" w:line="240"/>
+                        <w:rPr/>
+                      </w:pPr>
+                      <w:r>
+                        <w:rPr>
+                          <w:color w:val="FFFFFF"/>
+                        </w:rPr>
+                        <w:t xml:space="preserve">Logo </w:t>
+                      </w:r>
+                    </w:p>
+                  </w:txbxContent>
+                </v:textbox>
+                <v:fill o:detectmouseclick="t" on="false"/>
+                <v:stroke color="black" joinstyle="round" endcap="flat"/>
+                <w10:wrap type="none"/>
+              </v:shape>
+            </w:pict>
+          </mc:Fallback>
+        </mc:AlternateContent>
+      </w:r>
+    </w:p>
+    <w:p>
+      <w:pPr>
+        <w:pStyle w:val="Normal"/>
+        <w:rPr/>
+      </w:pPr>
+      <w:r>
+        <w:rPr/>
+        <mc:AlternateContent>
+          <mc:Choice Requires="wps">
+            <w:drawing>
+              <wp:anchor behindDoc="0" distT="0" distB="0" distL="0" distR="0" simplePos="0" locked="0" layoutInCell="0" allowOverlap="1" relativeHeight="4">
+                <wp:simplePos x="0" y="0"/>
+                <wp:positionH relativeFrom="column">
+                  <wp:posOffset>201930</wp:posOffset>
+                </wp:positionH>
+                <wp:positionV relativeFrom="paragraph">
+                  <wp:posOffset>4192905</wp:posOffset>
+                </wp:positionV>
+                <wp:extent cx="8965565" cy="1471930"/>
+                <wp:effectExtent l="1270" t="635" r="0" b="635"/>
+                <wp:wrapNone/>
+                <wp:docPr id="6" name="Shape 3"/>
+                <a:graphic xmlns:a="http://schemas.openxmlformats.org/drawingml/2006/main">
+                  <a:graphicData uri="http://schemas.microsoft.com/office/word/2010/wordprocessingShape">
+                    <wps:wsp>
+                      <wps:cNvSpPr/>
+                      <wps:spPr>
+                        <a:xfrm>
+                          <a:off x="0" y="0"/>
+                          <a:ext cx="8965440" cy="1472040"/>
+                        </a:xfrm>
+                        <a:prstGeom prst="rect">
+                          <a:avLst/>
+                        </a:prstGeom>
+                        <a:solidFill>
+                          <a:srgbClr val="ffffff"/>
+                        </a:solidFill>
+                        <a:ln w="0">
+                          <a:solidFill>
+                            <a:srgbClr val="3465a4"/>
+                          </a:solidFill>
+                        </a:ln>
+                      </wps:spPr>
+                      <wps:style>
+                        <a:lnRef idx="0"/>
+                        <a:fillRef idx="0"/>
+                        <a:effectRef idx="0"/>
+                        <a:fontRef idx="minor"/>
+                      </wps:style>
+                      <wps:bodyPr/>
+                    </wps:wsp>
+                  </a:graphicData>
+                </a:graphic>
+              </wp:anchor>
+            </w:drawing>
+          </mc:Choice>
+          <mc:Fallback>
+            <w:pict>
+              <v:rect id="shape_0" ID="Shape 3" fillcolor="white" stroked="t" o:allowincell="f" style="position:absolute;margin-left:15.9pt;margin-top:330.15pt;width:705.9pt;height:115.85pt;mso-wrap-style:none;v-text-anchor:middle">
+                <v:fill o:detectmouseclick="t" color2="black"/>
+                <v:stroke color="#3465a4" joinstyle="round" endcap="flat"/>
+                <w10:wrap type="none"/>
+              </v:rect>
+            </w:pict>
+          </mc:Fallback>
+        </mc:AlternateContent>
+        <mc:AlternateContent>
+          <mc:Choice Requires="wps">
+            <w:drawing>
+              <wp:anchor behindDoc="0" distT="0" distB="0" distL="0" distR="0" simplePos="0" locked="0" layoutInCell="0" allowOverlap="1" relativeHeight="6">
+                <wp:simplePos x="0" y="0"/>
+                <wp:positionH relativeFrom="column">
+                  <wp:posOffset>4702175</wp:posOffset>
+                </wp:positionH>
+                <wp:positionV relativeFrom="paragraph">
+                  <wp:posOffset>847090</wp:posOffset>
+                </wp:positionV>
+                <wp:extent cx="2476500" cy="2353945"/>
+                <wp:effectExtent l="635" t="1270" r="635" b="0"/>
+                <wp:wrapNone/>
+                <wp:docPr id="7" name="Shape 5"/>
+                <a:graphic xmlns:a="http://schemas.openxmlformats.org/drawingml/2006/main">
+                  <a:graphicData uri="http://schemas.microsoft.com/office/word/2010/wordprocessingShape">
+                    <wps:wsp>
+                      <wps:cNvSpPr/>
+                      <wps:spPr>
+                        <a:xfrm>
+                          <a:off x="0" y="0"/>
+                          <a:ext cx="2476440" cy="2354040"/>
+                        </a:xfrm>
+                        <a:prstGeom prst="rect">
+                          <a:avLst/>
+                        </a:prstGeom>
+                        <a:solidFill>
+                          <a:srgbClr val="ffffff"/>
+                        </a:solidFill>
+                        <a:ln w="0">
+                          <a:solidFill>
+                            <a:srgbClr val="3465a4"/>
+                          </a:solidFill>
+                        </a:ln>
+                      </wps:spPr>
+                      <wps:style>
+                        <a:lnRef idx="0"/>
+                        <a:fillRef idx="0"/>
+                        <a:effectRef idx="0"/>
+                        <a:fontRef idx="minor"/>
+                      </wps:style>
+                      <wps:bodyPr/>
+                    </wps:wsp>
+                  </a:graphicData>
+                </a:graphic>
+              </wp:anchor>
+            </w:drawing>
+          </mc:Choice>
+          <mc:Fallback>
+            <w:pict>
+              <v:rect id="shape_0" ID="Shape 5" fillcolor="white" stroked="t" o:allowincell="f" style="position:absolute;margin-left:370.25pt;margin-top:66.7pt;width:194.95pt;height:185.3pt;mso-wrap-style:none;v-text-anchor:middle">
+                <v:fill o:detectmouseclick="t" color2="black"/>
+                <v:stroke color="#3465a4" joinstyle="round" endcap="flat"/>
+                <w10:wrap type="none"/>
+              </v:rect>
+            </w:pict>
+          </mc:Fallback>
+        </mc:AlternateContent>
+        <mc:AlternateContent>
+          <mc:Choice Requires="wps">
+            <w:drawing>
+              <wp:anchor behindDoc="0" distT="0" distB="0" distL="0" distR="0" simplePos="0" locked="0" layoutInCell="0" allowOverlap="1" relativeHeight="9">
+                <wp:simplePos x="0" y="0"/>
+                <wp:positionH relativeFrom="column">
+                  <wp:posOffset>4584065</wp:posOffset>
+                </wp:positionH>
+                <wp:positionV relativeFrom="paragraph">
+                  <wp:posOffset>13335</wp:posOffset>
+                </wp:positionV>
+                <wp:extent cx="571500" cy="309880"/>
+                <wp:effectExtent l="0" t="0" r="0" b="0"/>
+                <wp:wrapNone/>
+                <wp:docPr id="8" name="Text Frame 3"/>
+                <a:graphic xmlns:a="http://schemas.openxmlformats.org/drawingml/2006/main">
+                  <a:graphicData uri="http://schemas.microsoft.com/office/word/2010/wordprocessingShape">
+                    <wps:wsp>
+                      <wps:cNvSpPr txBox="1"/>
+                      <wps:spPr>
+                        <a:xfrm>
+                          <a:off x="0" y="0"/>
+                          <a:ext cx="571680" cy="309960"/>
+                        </a:xfrm>
+                        <a:prstGeom prst="rect">
+                          <a:avLst/>
+                        </a:prstGeom>
+                        <a:noFill/>
+                        <a:ln w="0">
+                          <a:noFill/>
+                        </a:ln>
+                      </wps:spPr>
+                      <wps:txbx>
+                        <w:txbxContent>
+                          <w:p>
+                            <w:pPr>
+                              <w:overflowPunct w:val="false"/>
+                              <w:spacing w:before="0" w:after="0" w:lineRule="auto" w:line="240"/>
+                              <w:rPr/>
+                            </w:pPr>
+                            <w:r>
+                              <w:rPr/>
+                              <w:t>Projects</w:t>
+                            </w:r>
+                          </w:p>
+                        </w:txbxContent>
+                      </wps:txbx>
+                      <wps:bodyPr wrap="square" lIns="0" rIns="0" tIns="0" bIns="0" anchor="t">
+                        <a:noAutofit/>
+                      </wps:bodyPr>
+                    </wps:wsp>
+                  </a:graphicData>
+                </a:graphic>
+              </wp:anchor>
+            </w:drawing>
+          </mc:Choice>
+          <mc:Fallback>
+            <w:pict>
+              <v:shape id="shape_0" ID="Text Frame 3" stroked="f" o:allowincell="f" style="position:absolute;margin-left:360.95pt;margin-top:1.05pt;width:44.95pt;height:24.35pt;mso-wrap-style:square;v-text-anchor:top" type="_x0000_t202">
+                <v:textbox>
+                  <w:txbxContent>
+                    <w:p>
+                      <w:pPr>
+                        <w:overflowPunct w:val="false"/>
+                        <w:spacing w:before="0" w:after="0" w:lineRule="auto" w:line="240"/>
+                        <w:rPr/>
+                      </w:pPr>
+                      <w:r>
+                        <w:rPr/>
+                        <w:t>Projects</w:t>
+                      </w:r>
+                    </w:p>
+                  </w:txbxContent>
+                </v:textbox>
+                <v:fill o:detectmouseclick="t" on="false"/>
+                <v:stroke color="black" joinstyle="round" endcap="flat"/>
+                <w10:wrap type="none"/>
+              </v:shape>
+            </w:pict>
+          </mc:Fallback>
+        </mc:AlternateContent>
+        <mc:AlternateContent>
+          <mc:Choice Requires="wps">
+            <w:drawing>
+              <wp:anchor behindDoc="0" distT="0" distB="0" distL="0" distR="0" simplePos="0" locked="0" layoutInCell="0" allowOverlap="1" relativeHeight="10">
+                <wp:simplePos x="0" y="0"/>
+                <wp:positionH relativeFrom="column">
+                  <wp:posOffset>5655310</wp:posOffset>
+                </wp:positionH>
+                <wp:positionV relativeFrom="paragraph">
+                  <wp:posOffset>52070</wp:posOffset>
+                </wp:positionV>
+                <wp:extent cx="571500" cy="342265"/>
+                <wp:effectExtent l="0" t="0" r="0" b="0"/>
+                <wp:wrapNone/>
+                <wp:docPr id="9" name="Text Frame 4"/>
+                <a:graphic xmlns:a="http://schemas.openxmlformats.org/drawingml/2006/main">
+                  <a:graphicData uri="http://schemas.microsoft.com/office/word/2010/wordprocessingShape">
+                    <wps:wsp>
+                      <wps:cNvSpPr txBox="1"/>
+                      <wps:spPr>
+                        <a:xfrm>
+                          <a:off x="0" y="0"/>
+                          <a:ext cx="571680" cy="342360"/>
+                        </a:xfrm>
+                        <a:prstGeom prst="rect">
+                          <a:avLst/>
+                        </a:prstGeom>
+                        <a:noFill/>
+                        <a:ln w="0">
+                          <a:noFill/>
+                        </a:ln>
+                      </wps:spPr>
+                      <wps:txbx>
+                        <w:txbxContent>
+                          <w:p>
+                            <w:pPr>
+                              <w:overflowPunct w:val="false"/>
+                              <w:spacing w:before="0" w:after="0" w:lineRule="auto" w:line="240"/>
+                              <w:rPr/>
+                            </w:pPr>
+                            <w:r>
+                              <w:rPr/>
+                              <w:t>Contact</w:t>
+                            </w:r>
+                          </w:p>
+                          <w:p>
+                            <w:pPr>
+                              <w:overflowPunct w:val="false"/>
+                              <w:spacing w:before="0" w:after="0" w:lineRule="auto" w:line="240"/>
+                              <w:rPr/>
+                            </w:pPr>
+                            <w:r>
+                              <w:rPr/>
+                            </w:r>
+                          </w:p>
+                        </w:txbxContent>
+                      </wps:txbx>
+                      <wps:bodyPr wrap="square" lIns="0" rIns="0" tIns="0" bIns="0" anchor="t">
+                        <a:noAutofit/>
+                      </wps:bodyPr>
+                    </wps:wsp>
+                  </a:graphicData>
+                </a:graphic>
+              </wp:anchor>
+            </w:drawing>
+          </mc:Choice>
+          <mc:Fallback>
+            <w:pict>
+              <v:shape id="shape_0" ID="Text Frame 4" stroked="f" o:allowincell="f" style="position:absolute;margin-left:445.3pt;margin-top:4.1pt;width:44.95pt;height:26.9pt;mso-wrap-style:square;v-text-anchor:top" type="_x0000_t202">
+                <v:textbox>
+                  <w:txbxContent>
+                    <w:p>
+                      <w:pPr>
+                        <w:overflowPunct w:val="false"/>
+                        <w:spacing w:before="0" w:after="0" w:lineRule="auto" w:line="240"/>
+                        <w:rPr/>
+                      </w:pPr>
+                      <w:r>
+                        <w:rPr/>
+                        <w:t>Contact</w:t>
+                      </w:r>
+                    </w:p>
+                    <w:p>
+                      <w:pPr>
+                        <w:overflowPunct w:val="false"/>
+                        <w:spacing w:before="0" w:after="0" w:lineRule="auto" w:line="240"/>
+                        <w:rPr/>
+                      </w:pPr>
+                      <w:r>
+                        <w:rPr/>
+                      </w:r>
+                    </w:p>
+                  </w:txbxContent>
+                </v:textbox>
+                <v:fill o:detectmouseclick="t" on="false"/>
+                <v:stroke color="black" joinstyle="round" endcap="flat"/>
+                <w10:wrap type="none"/>
+              </v:shape>
+            </w:pict>
+          </mc:Fallback>
+        </mc:AlternateContent>
+        <mc:AlternateContent>
+          <mc:Choice Requires="wps">
+            <w:drawing>
+              <wp:anchor behindDoc="0" distT="0" distB="0" distL="0" distR="0" simplePos="0" locked="0" layoutInCell="0" allowOverlap="1" relativeHeight="11">
+                <wp:simplePos x="0" y="0"/>
+                <wp:positionH relativeFrom="column">
+                  <wp:posOffset>7131050</wp:posOffset>
+                </wp:positionH>
+                <wp:positionV relativeFrom="paragraph">
+                  <wp:posOffset>-19050</wp:posOffset>
+                </wp:positionV>
+                <wp:extent cx="571500" cy="342265"/>
+                <wp:effectExtent l="0" t="0" r="0" b="0"/>
+                <wp:wrapNone/>
+                <wp:docPr id="10" name="Text Frame 5"/>
+                <a:graphic xmlns:a="http://schemas.openxmlformats.org/drawingml/2006/main">
+                  <a:graphicData uri="http://schemas.microsoft.com/office/word/2010/wordprocessingShape">
+                    <wps:wsp>
+                      <wps:cNvSpPr txBox="1"/>
+                      <wps:spPr>
+                        <a:xfrm>
+                          <a:off x="0" y="0"/>
+                          <a:ext cx="571680" cy="342360"/>
+                        </a:xfrm>
+                        <a:prstGeom prst="rect">
+                          <a:avLst/>
+                        </a:prstGeom>
+                        <a:noFill/>
+                        <a:ln w="0">
+                          <a:noFill/>
+                        </a:ln>
+                      </wps:spPr>
+                      <wps:txbx>
+                        <w:txbxContent>
+                          <w:p>
+                            <w:pPr>
+                              <w:overflowPunct w:val="false"/>
+                              <w:spacing w:before="0" w:after="0" w:lineRule="auto" w:line="240"/>
+                              <w:rPr/>
+                            </w:pPr>
+                            <w:r>
+                              <w:rPr/>
+                              <w:t>Project Requests</w:t>
+                            </w:r>
+                          </w:p>
+                        </w:txbxContent>
+                      </wps:txbx>
+                      <wps:bodyPr wrap="square" lIns="0" rIns="0" tIns="0" bIns="0" anchor="t">
+                        <a:noAutofit/>
+                      </wps:bodyPr>
+                    </wps:wsp>
+                  </a:graphicData>
+                </a:graphic>
+              </wp:anchor>
+            </w:drawing>
+          </mc:Choice>
+          <mc:Fallback>
+            <w:pict>
+              <v:shape id="shape_0" ID="Text Frame 5" stroked="f" o:allowincell="f" style="position:absolute;margin-left:561.5pt;margin-top:-1.5pt;width:44.95pt;height:26.9pt;mso-wrap-style:square;v-text-anchor:top" type="_x0000_t202">
+                <v:textbox>
+                  <w:txbxContent>
+                    <w:p>
+                      <w:pPr>
+                        <w:overflowPunct w:val="false"/>
+                        <w:spacing w:before="0" w:after="0" w:lineRule="auto" w:line="240"/>
+                        <w:rPr/>
+                      </w:pPr>
+                      <w:r>
+                        <w:rPr/>
+                        <w:t>Project Requests</w:t>
+                      </w:r>
+                    </w:p>
+                  </w:txbxContent>
+                </v:textbox>
+                <v:fill o:detectmouseclick="t" on="false"/>
+                <v:stroke color="black" joinstyle="round" endcap="flat"/>
+                <w10:wrap type="none"/>
+              </v:shape>
+            </w:pict>
+          </mc:Fallback>
+        </mc:AlternateContent>
+        <mc:AlternateContent>
+          <mc:Choice Requires="wps">
+            <w:drawing>
+              <wp:anchor behindDoc="0" distT="0" distB="0" distL="0" distR="0" simplePos="0" locked="0" layoutInCell="0" allowOverlap="1" relativeHeight="12">
+                <wp:simplePos x="0" y="0"/>
+                <wp:positionH relativeFrom="column">
+                  <wp:posOffset>3392805</wp:posOffset>
+                </wp:positionH>
+                <wp:positionV relativeFrom="paragraph">
+                  <wp:posOffset>13335</wp:posOffset>
+                </wp:positionV>
+                <wp:extent cx="571500" cy="309880"/>
+                <wp:effectExtent l="0" t="0" r="0" b="0"/>
+                <wp:wrapNone/>
+                <wp:docPr id="11" name="Text Frame 6"/>
+                <a:graphic xmlns:a="http://schemas.openxmlformats.org/drawingml/2006/main">
+                  <a:graphicData uri="http://schemas.microsoft.com/office/word/2010/wordprocessingShape">
+                    <wps:wsp>
+                      <wps:cNvSpPr txBox="1"/>
+                      <wps:spPr>
+                        <a:xfrm>
+                          <a:off x="0" y="0"/>
+                          <a:ext cx="571680" cy="309960"/>
+                        </a:xfrm>
+                        <a:prstGeom prst="rect">
+                          <a:avLst/>
+                        </a:prstGeom>
+                        <a:noFill/>
+                        <a:ln w="0">
+                          <a:noFill/>
+                        </a:ln>
+                      </wps:spPr>
+                      <wps:txbx>
+                        <w:txbxContent>
+                          <w:p>
+                            <w:pPr>
+                              <w:overflowPunct w:val="false"/>
+                              <w:spacing w:before="0" w:after="0" w:lineRule="auto" w:line="240"/>
+                              <w:rPr/>
+                            </w:pPr>
+                            <w:r>
+                              <w:rPr/>
+                              <w:t>Home</w:t>
+                            </w:r>
+                          </w:p>
+                        </w:txbxContent>
+                      </wps:txbx>
+                      <wps:bodyPr wrap="square" lIns="0" rIns="0" tIns="0" bIns="0" anchor="t">
+                        <a:noAutofit/>
+                      </wps:bodyPr>
+                    </wps:wsp>
+                  </a:graphicData>
+                </a:graphic>
+              </wp:anchor>
+            </w:drawing>
+          </mc:Choice>
+          <mc:Fallback>
+            <w:pict>
+              <v:shape id="shape_0" ID="Text Frame 6" stroked="f" o:allowincell="f" style="position:absolute;margin-left:267.15pt;margin-top:1.05pt;width:44.95pt;height:24.35pt;mso-wrap-style:square;v-text-anchor:top" type="_x0000_t202">
+                <v:textbox>
+                  <w:txbxContent>
+                    <w:p>
+                      <w:pPr>
+                        <w:overflowPunct w:val="false"/>
+                        <w:spacing w:before="0" w:after="0" w:lineRule="auto" w:line="240"/>
+                        <w:rPr/>
+                      </w:pPr>
+                      <w:r>
+                        <w:rPr/>
+                        <w:t>Home</w:t>
+                      </w:r>
+                    </w:p>
+                  </w:txbxContent>
+                </v:textbox>
+                <v:fill o:detectmouseclick="t" on="false"/>
+                <v:stroke color="black" joinstyle="round" endcap="flat"/>
+                <w10:wrap type="none"/>
+              </v:shape>
+            </w:pict>
+          </mc:Fallback>
+        </mc:AlternateContent>
+        <mc:AlternateContent>
+          <mc:Choice Requires="wps">
+            <w:drawing>
+              <wp:anchor behindDoc="0" distT="0" distB="0" distL="0" distR="0" simplePos="0" locked="0" layoutInCell="0" allowOverlap="1" relativeHeight="13">
+                <wp:simplePos x="0" y="0"/>
+                <wp:positionH relativeFrom="column">
+                  <wp:posOffset>880745</wp:posOffset>
+                </wp:positionH>
+                <wp:positionV relativeFrom="paragraph">
+                  <wp:posOffset>1259840</wp:posOffset>
+                </wp:positionV>
+                <wp:extent cx="3166745" cy="1964055"/>
+                <wp:effectExtent l="0" t="0" r="0" b="0"/>
+                <wp:wrapNone/>
+                <wp:docPr id="12" name="Text Frame 7"/>
+                <a:graphic xmlns:a="http://schemas.openxmlformats.org/drawingml/2006/main">
+                  <a:graphicData uri="http://schemas.microsoft.com/office/word/2010/wordprocessingShape">
+                    <wps:wsp>
+                      <wps:cNvSpPr txBox="1"/>
+                      <wps:spPr>
+                        <a:xfrm>
+                          <a:off x="0" y="0"/>
+                          <a:ext cx="3166920" cy="1964160"/>
+                        </a:xfrm>
+                        <a:prstGeom prst="rect">
+                          <a:avLst/>
+                        </a:prstGeom>
+                        <a:noFill/>
+                        <a:ln w="0">
+                          <a:noFill/>
+                        </a:ln>
+                      </wps:spPr>
+                      <wps:txbx>
+                        <w:txbxContent>
+                          <w:p>
+                            <w:pPr>
+                              <w:overflowPunct w:val="false"/>
+                              <w:spacing w:before="0" w:after="0" w:lineRule="auto" w:line="240"/>
+                              <w:rPr/>
+                            </w:pPr>
+                            <w:r>
+                              <w:rPr/>
+                              <w:t>Main Content</w:t>
+                            </w:r>
+                          </w:p>
+                        </w:txbxContent>
+                      </wps:txbx>
+                      <wps:bodyPr wrap="square" lIns="0" rIns="0" tIns="0" bIns="0" anchor="t">
+                        <a:noAutofit/>
+                      </wps:bodyPr>
+                    </wps:wsp>
+                  </a:graphicData>
+                </a:graphic>
+              </wp:anchor>
+            </w:drawing>
+          </mc:Choice>
+          <mc:Fallback>
+            <w:pict>
+              <v:shape id="shape_0" ID="Text Frame 7" stroked="f" o:allowincell="f" style="position:absolute;margin-left:69.35pt;margin-top:99.2pt;width:249.3pt;height:154.6pt;mso-wrap-style:square;v-text-anchor:top" type="_x0000_t202">
+                <v:textbox>
+                  <w:txbxContent>
+                    <w:p>
+                      <w:pPr>
+                        <w:overflowPunct w:val="false"/>
+                        <w:spacing w:before="0" w:after="0" w:lineRule="auto" w:line="240"/>
+                        <w:rPr/>
+                      </w:pPr>
+                      <w:r>
+                        <w:rPr/>
+                        <w:t>Main Content</w:t>
+                      </w:r>
+                    </w:p>
+                  </w:txbxContent>
+                </v:textbox>
+                <v:fill o:detectmouseclick="t" on="false"/>
+                <v:stroke color="black" joinstyle="round" endcap="flat"/>
+                <w10:wrap type="none"/>
+              </v:shape>
+            </w:pict>
+          </mc:Fallback>
+        </mc:AlternateContent>
+        <mc:AlternateContent>
+          <mc:Choice Requires="wps">
+            <w:drawing>
+              <wp:anchor behindDoc="0" distT="0" distB="0" distL="0" distR="0" simplePos="0" locked="0" layoutInCell="0" allowOverlap="1" relativeHeight="14">
+                <wp:simplePos x="0" y="0"/>
+                <wp:positionH relativeFrom="column">
+                  <wp:posOffset>5024120</wp:posOffset>
+                </wp:positionH>
+                <wp:positionV relativeFrom="paragraph">
+                  <wp:posOffset>1330960</wp:posOffset>
+                </wp:positionV>
+                <wp:extent cx="1869440" cy="1654810"/>
+                <wp:effectExtent l="0" t="0" r="0" b="0"/>
+                <wp:wrapNone/>
+                <wp:docPr id="13" name="Text Frame 8"/>
+                <a:graphic xmlns:a="http://schemas.openxmlformats.org/drawingml/2006/main">
+                  <a:graphicData uri="http://schemas.microsoft.com/office/word/2010/wordprocessingShape">
+                    <wps:wsp>
+                      <wps:cNvSpPr txBox="1"/>
+                      <wps:spPr>
+                        <a:xfrm>
+                          <a:off x="0" y="0"/>
+                          <a:ext cx="1869480" cy="1654920"/>
+                        </a:xfrm>
+                        <a:prstGeom prst="rect">
+                          <a:avLst/>
+                        </a:prstGeom>
+                        <a:noFill/>
+                        <a:ln w="0">
+                          <a:noFill/>
+                        </a:ln>
+                      </wps:spPr>
+                      <wps:txbx>
+                        <w:txbxContent>
+                          <w:p>
+                            <w:pPr>
+                              <w:overflowPunct w:val="false"/>
+                              <w:spacing w:before="0" w:after="0" w:lineRule="auto" w:line="240"/>
+                              <w:rPr/>
+                            </w:pPr>
+                            <w:r>
+                              <w:rPr/>
+                              <w:t>Video game art</w:t>
+                            </w:r>
+                          </w:p>
+                        </w:txbxContent>
+                      </wps:txbx>
+                      <wps:bodyPr wrap="square" lIns="0" rIns="0" tIns="0" bIns="0" anchor="t">
+                        <a:noAutofit/>
+                      </wps:bodyPr>
+                    </wps:wsp>
+                  </a:graphicData>
+                </a:graphic>
+              </wp:anchor>
+            </w:drawing>
+          </mc:Choice>
+          <mc:Fallback>
+            <w:pict>
+              <v:shape id="shape_0" ID="Text Frame 8" stroked="f" o:allowincell="f" style="position:absolute;margin-left:395.6pt;margin-top:104.8pt;width:147.15pt;height:130.25pt;mso-wrap-style:square;v-text-anchor:top" type="_x0000_t202">
+                <v:textbox>
+                  <w:txbxContent>
+                    <w:p>
+                      <w:pPr>
+                        <w:overflowPunct w:val="false"/>
+                        <w:spacing w:before="0" w:after="0" w:lineRule="auto" w:line="240"/>
+                        <w:rPr/>
+                      </w:pPr>
+                      <w:r>
+                        <w:rPr/>
+                        <w:t>Video game art</w:t>
+                      </w:r>
+                    </w:p>
+                  </w:txbxContent>
+                </v:textbox>
+                <v:fill o:detectmouseclick="t" on="false"/>
+                <v:stroke color="black" joinstyle="round" endcap="flat"/>
+                <w10:wrap type="none"/>
+              </v:shape>
+            </w:pict>
+          </mc:Fallback>
+        </mc:AlternateContent>
+        <mc:AlternateContent>
+          <mc:Choice Requires="wps">
+            <w:drawing>
+              <wp:anchor behindDoc="0" distT="0" distB="0" distL="0" distR="0" simplePos="0" locked="0" layoutInCell="0" allowOverlap="1" relativeHeight="15">
+                <wp:simplePos x="0" y="0"/>
+                <wp:positionH relativeFrom="column">
+                  <wp:posOffset>1154430</wp:posOffset>
+                </wp:positionH>
+                <wp:positionV relativeFrom="paragraph">
+                  <wp:posOffset>4664710</wp:posOffset>
+                </wp:positionV>
+                <wp:extent cx="7226935" cy="904875"/>
+                <wp:effectExtent l="0" t="0" r="0" b="0"/>
+                <wp:wrapNone/>
+                <wp:docPr id="14" name="Text Frame 9"/>
+                <a:graphic xmlns:a="http://schemas.openxmlformats.org/drawingml/2006/main">
+                  <a:graphicData uri="http://schemas.microsoft.com/office/word/2010/wordprocessingShape">
+                    <wps:wsp>
+                      <wps:cNvSpPr txBox="1"/>
+                      <wps:spPr>
+                        <a:xfrm>
+                          <a:off x="0" y="0"/>
+                          <a:ext cx="7227000" cy="905040"/>
+                        </a:xfrm>
+                        <a:prstGeom prst="rect">
+                          <a:avLst/>
+                        </a:prstGeom>
+                        <a:noFill/>
+                        <a:ln w="0">
+                          <a:noFill/>
+                        </a:ln>
+                      </wps:spPr>
+                      <wps:txbx>
+                        <w:txbxContent>
+                          <w:p>
+                            <w:pPr>
+                              <w:overflowPunct w:val="false"/>
+                              <w:spacing w:before="0" w:after="0" w:lineRule="auto" w:line="240"/>
+                              <w:rPr/>
+                            </w:pPr>
+                            <w:r>
+                              <w:rPr/>
+                              <w:t>More Contact information</w:t>
+                            </w:r>
+                          </w:p>
+                        </w:txbxContent>
+                      </wps:txbx>
+                      <wps:bodyPr wrap="square" lIns="0" rIns="0" tIns="0" bIns="0" anchor="t">
+                        <a:noAutofit/>
+                      </wps:bodyPr>
+                    </wps:wsp>
+                  </a:graphicData>
+                </a:graphic>
+              </wp:anchor>
+            </w:drawing>
+          </mc:Choice>
+          <mc:Fallback>
+            <w:pict>
+              <v:shape id="shape_0" ID="Text Frame 9" stroked="f" o:allowincell="f" style="position:absolute;margin-left:90.9pt;margin-top:367.3pt;width:569pt;height:71.2pt;mso-wrap-style:square;v-text-anchor:top" type="_x0000_t202">
+                <v:textbox>
+                  <w:txbxContent>
+                    <w:p>
+                      <w:pPr>
+                        <w:overflowPunct w:val="false"/>
+                        <w:spacing w:before="0" w:after="0" w:lineRule="auto" w:line="240"/>
+                        <w:rPr/>
+                      </w:pPr>
+                      <w:r>
+                        <w:rPr/>
+                        <w:t>More Contact information</w:t>
+                      </w:r>
+                    </w:p>
+                  </w:txbxContent>
+                </v:textbox>
+                <v:fill o:detectmouseclick="t" on="false"/>
+                <v:stroke color="black" joinstyle="round" endcap="flat"/>
+                <w10:wrap type="none"/>
+              </v:shape>
+            </w:pict>
+          </mc:Fallback>
+        </mc:AlternateContent>
+        <mc:AlternateContent>
+          <mc:Choice Requires="wps">
+            <w:drawing>
+              <wp:anchor behindDoc="0" distT="0" distB="0" distL="0" distR="0" simplePos="0" locked="0" layoutInCell="0" allowOverlap="1" relativeHeight="16">
+                <wp:simplePos x="0" y="0"/>
+                <wp:positionH relativeFrom="column">
+                  <wp:posOffset>6250305</wp:posOffset>
+                </wp:positionH>
+                <wp:positionV relativeFrom="paragraph">
+                  <wp:posOffset>4192905</wp:posOffset>
+                </wp:positionV>
+                <wp:extent cx="2917190" cy="1471930"/>
+                <wp:effectExtent l="635" t="635" r="635" b="635"/>
+                <wp:wrapNone/>
+                <wp:docPr id="15" name="Shape 6"/>
+                <a:graphic xmlns:a="http://schemas.openxmlformats.org/drawingml/2006/main">
+                  <a:graphicData uri="http://schemas.microsoft.com/office/word/2010/wordprocessingShape">
+                    <wps:wsp>
+                      <wps:cNvSpPr/>
+                      <wps:spPr>
+                        <a:xfrm>
+                          <a:off x="0" y="0"/>
+                          <a:ext cx="2917080" cy="1472040"/>
+                        </a:xfrm>
+                        <a:prstGeom prst="rect">
+                          <a:avLst/>
+                        </a:prstGeom>
+                        <a:solidFill>
+                          <a:srgbClr val="2a6099"/>
+                        </a:solidFill>
+                        <a:ln w="0">
+                          <a:solidFill>
+                            <a:srgbClr val="3465a4"/>
+                          </a:solidFill>
+                        </a:ln>
+                      </wps:spPr>
+                      <wps:style>
+                        <a:lnRef idx="0"/>
+                        <a:fillRef idx="0"/>
+                        <a:effectRef idx="0"/>
+                        <a:fontRef idx="minor"/>
+                      </wps:style>
+                      <wps:bodyPr/>
+                    </wps:wsp>
+                  </a:graphicData>
+                </a:graphic>
+              </wp:anchor>
+            </w:drawing>
+          </mc:Choice>
+          <mc:Fallback>
+            <w:pict>
+              <v:rect id="shape_0" ID="Shape 6" fillcolor="#2a6099" stroked="t" o:allowincell="f" style="position:absolute;margin-left:492.15pt;margin-top:330.15pt;width:229.65pt;height:115.85pt;mso-wrap-style:none;v-text-anchor:middle">
+                <v:fill o:detectmouseclick="t" color2="#d59f66"/>
+                <v:stroke color="#3465a4" joinstyle="round" endcap="flat"/>
+                <w10:wrap type="none"/>
+              </v:rect>
+            </w:pict>
+          </mc:Fallback>
+        </mc:AlternateContent>
+        <mc:AlternateContent>
+          <mc:Choice Requires="wps">
+            <w:drawing>
+              <wp:anchor behindDoc="0" distT="0" distB="0" distL="0" distR="0" simplePos="0" locked="0" layoutInCell="0" allowOverlap="1" relativeHeight="17">
+                <wp:simplePos x="0" y="0"/>
+                <wp:positionH relativeFrom="column">
+                  <wp:posOffset>6762115</wp:posOffset>
+                </wp:positionH>
+                <wp:positionV relativeFrom="paragraph">
+                  <wp:posOffset>4664710</wp:posOffset>
+                </wp:positionV>
+                <wp:extent cx="1417320" cy="381000"/>
+                <wp:effectExtent l="0" t="0" r="0" b="0"/>
+                <wp:wrapNone/>
+                <wp:docPr id="16" name="Text Frame 10"/>
+                <a:graphic xmlns:a="http://schemas.openxmlformats.org/drawingml/2006/main">
+                  <a:graphicData uri="http://schemas.microsoft.com/office/word/2010/wordprocessingShape">
+                    <wps:wsp>
+                      <wps:cNvSpPr txBox="1"/>
+                      <wps:spPr>
+                        <a:xfrm>
+                          <a:off x="0" y="0"/>
+                          <a:ext cx="1417320" cy="380880"/>
+                        </a:xfrm>
+                        <a:prstGeom prst="rect">
+                          <a:avLst/>
+                        </a:prstGeom>
+                        <a:noFill/>
+                        <a:ln w="0">
+                          <a:noFill/>
+                        </a:ln>
+                      </wps:spPr>
+                      <wps:txbx>
+                        <w:txbxContent>
+                          <w:p>
+                            <w:pPr>
+                              <w:overflowPunct w:val="false"/>
+                              <w:spacing w:before="0" w:after="0" w:lineRule="auto" w:line="240"/>
+                              <w:rPr/>
+                            </w:pPr>
+                            <w:r>
+                              <w:rPr>
+                                <w:color w:val="FFFFFF"/>
+                              </w:rPr>
+                              <w:t xml:space="preserve">Logo </w:t>
+                            </w:r>
+                          </w:p>
+                        </w:txbxContent>
+                      </wps:txbx>
+                      <wps:bodyPr wrap="square" lIns="0" rIns="0" tIns="0" bIns="0" anchor="t">
+                        <a:noAutofit/>
+                      </wps:bodyPr>
+                    </wps:wsp>
+                  </a:graphicData>
+                </a:graphic>
+              </wp:anchor>
+            </w:drawing>
+          </mc:Choice>
+          <mc:Fallback>
+            <w:pict>
+              <v:shape id="shape_0" ID="Text Frame 10" stroked="f" o:allowincell="f" style="position:absolute;margin-left:532.45pt;margin-top:367.3pt;width:111.55pt;height:29.95pt;mso-wrap-style:square;v-text-anchor:top" type="_x0000_t202">
+                <v:textbox>
+                  <w:txbxContent>
+                    <w:p>
+                      <w:pPr>
+                        <w:overflowPunct w:val="false"/>
+                        <w:spacing w:before="0" w:after="0" w:lineRule="auto" w:line="240"/>
+                        <w:rPr/>
+                      </w:pPr>
+                      <w:r>
+                        <w:rPr>
+                          <w:color w:val="FFFFFF"/>
+                        </w:rPr>
+                        <w:t xml:space="preserve">Logo </w:t>
+                      </w:r>
+                    </w:p>
+                  </w:txbxContent>
+                </v:textbox>
+                <v:fill o:detectmouseclick="t" on="false"/>
+                <v:stroke color="black" joinstyle="round" endcap="flat"/>
+                <w10:wrap type="none"/>
+              </v:shape>
+            </w:pict>
+          </mc:Fallback>
+        </mc:AlternateContent>
+      </w:r>
       <w:r>
         <w:br w:type="page"/>
       </w:r>
@@ -484,41 +2393,1356 @@
     <w:p>
       <w:pPr>
         <w:pStyle w:val="Heading1"/>
+        <w:rPr/>
       </w:pPr>
       <w:r>
-        <w:lastRenderedPageBreak/>
+        <w:rPr/>
         <w:t>Site map</w:t>
       </w:r>
     </w:p>
     <w:p>
       <w:pPr>
-        <w:spacing w:line="240" w:lineRule="auto"/>
+        <w:pStyle w:val="Normal"/>
+        <w:spacing w:lineRule="auto" w:line="240"/>
+        <w:rPr/>
       </w:pPr>
       <w:r>
+        <w:rPr/>
         <w:t>Create a site map for the website below.</w:t>
       </w:r>
     </w:p>
     <w:p>
       <w:pPr>
-        <w:spacing w:line="240" w:lineRule="auto"/>
+        <w:pStyle w:val="Normal"/>
+        <w:spacing w:lineRule="auto" w:line="240"/>
+        <w:rPr/>
       </w:pPr>
+      <w:r>
+        <w:rPr/>
+      </w:r>
+    </w:p>
+    <w:p>
+      <w:pPr>
+        <w:pStyle w:val="Normal"/>
+        <w:spacing w:lineRule="auto" w:line="240"/>
+        <w:rPr/>
+      </w:pPr>
+      <w:r>
+        <w:rPr/>
+      </w:r>
+    </w:p>
+    <w:p>
+      <w:pPr>
+        <w:pStyle w:val="Normal"/>
+        <w:spacing w:lineRule="auto" w:line="240"/>
+        <w:rPr/>
+      </w:pPr>
+      <w:r>
+        <w:rPr/>
+      </w:r>
+    </w:p>
+    <w:p>
+      <w:pPr>
+        <w:pStyle w:val="Normal"/>
+        <w:spacing w:lineRule="auto" w:line="240" w:before="0" w:after="160"/>
+        <w:rPr/>
+      </w:pPr>
+      <w:r>
+        <w:rPr/>
+        <mc:AlternateContent>
+          <mc:Choice Requires="wps">
+            <w:drawing>
+              <wp:anchor behindDoc="0" distT="1270" distB="0" distL="1270" distR="0" simplePos="0" locked="0" layoutInCell="0" allowOverlap="1" relativeHeight="18">
+                <wp:simplePos x="0" y="0"/>
+                <wp:positionH relativeFrom="column">
+                  <wp:posOffset>4507230</wp:posOffset>
+                </wp:positionH>
+                <wp:positionV relativeFrom="paragraph">
+                  <wp:posOffset>2157730</wp:posOffset>
+                </wp:positionV>
+                <wp:extent cx="1017905" cy="746125"/>
+                <wp:effectExtent l="1270" t="1270" r="0" b="0"/>
+                <wp:wrapNone/>
+                <wp:docPr id="17" name="Shape 11"/>
+                <a:graphic xmlns:a="http://schemas.openxmlformats.org/drawingml/2006/main">
+                  <a:graphicData uri="http://schemas.microsoft.com/office/word/2010/wordprocessingShape">
+                    <wps:wsp>
+                      <wps:cNvSpPr/>
+                      <wps:spPr>
+                        <a:xfrm>
+                          <a:off x="0" y="0"/>
+                          <a:ext cx="1018080" cy="746280"/>
+                        </a:xfrm>
+                        <a:prstGeom prst="rect">
+                          <a:avLst/>
+                        </a:prstGeom>
+                        <a:solidFill>
+                          <a:srgbClr val="729fcf"/>
+                        </a:solidFill>
+                        <a:ln w="0">
+                          <a:solidFill>
+                            <a:srgbClr val="3465a4"/>
+                          </a:solidFill>
+                        </a:ln>
+                      </wps:spPr>
+                      <wps:style>
+                        <a:lnRef idx="0"/>
+                        <a:fillRef idx="0"/>
+                        <a:effectRef idx="0"/>
+                        <a:fontRef idx="minor"/>
+                      </wps:style>
+                      <wps:bodyPr/>
+                    </wps:wsp>
+                  </a:graphicData>
+                </a:graphic>
+              </wp:anchor>
+            </w:drawing>
+          </mc:Choice>
+          <mc:Fallback>
+            <w:pict>
+              <v:rect id="shape_0" ID="Shape 11" path="m0,0l-2147483645,0l-2147483645,-2147483646l0,-2147483646xe" fillcolor="#729fcf" stroked="t" o:allowincell="f" style="position:absolute;margin-left:354.9pt;margin-top:169.9pt;width:80.1pt;height:58.7pt;mso-wrap-style:none;v-text-anchor:middle">
+                <v:fill o:detectmouseclick="t" type="solid" color2="#8d6030"/>
+                <v:stroke color="#3465a4" joinstyle="round" endcap="flat"/>
+                <w10:wrap type="none"/>
+              </v:rect>
+            </w:pict>
+          </mc:Fallback>
+        </mc:AlternateContent>
+        <mc:AlternateContent>
+          <mc:Choice Requires="wps">
+            <w:drawing>
+              <wp:anchor behindDoc="0" distT="0" distB="0" distL="0" distR="0" simplePos="0" locked="0" layoutInCell="0" allowOverlap="1" relativeHeight="19">
+                <wp:simplePos x="0" y="0"/>
+                <wp:positionH relativeFrom="column">
+                  <wp:posOffset>4627880</wp:posOffset>
+                </wp:positionH>
+                <wp:positionV relativeFrom="paragraph">
+                  <wp:posOffset>2298065</wp:posOffset>
+                </wp:positionV>
+                <wp:extent cx="812800" cy="427990"/>
+                <wp:effectExtent l="0" t="0" r="0" b="0"/>
+                <wp:wrapNone/>
+                <wp:docPr id="18" name="Text Frame 13"/>
+                <a:graphic xmlns:a="http://schemas.openxmlformats.org/drawingml/2006/main">
+                  <a:graphicData uri="http://schemas.microsoft.com/office/word/2010/wordprocessingShape">
+                    <wps:wsp>
+                      <wps:cNvSpPr/>
+                      <wps:spPr>
+                        <a:xfrm>
+                          <a:off x="0" y="0"/>
+                          <a:ext cx="812880" cy="428040"/>
+                        </a:xfrm>
+                        <a:prstGeom prst="rect">
+                          <a:avLst/>
+                        </a:prstGeom>
+                        <a:noFill/>
+                        <a:ln w="0">
+                          <a:noFill/>
+                        </a:ln>
+                      </wps:spPr>
+                      <wps:style>
+                        <a:lnRef idx="0"/>
+                        <a:fillRef idx="0"/>
+                        <a:effectRef idx="0"/>
+                        <a:fontRef idx="minor"/>
+                      </wps:style>
+                      <wps:txbx>
+                        <w:txbxContent>
+                          <w:p>
+                            <w:pPr>
+                              <w:pStyle w:val="FrameContents"/>
+                              <w:overflowPunct w:val="true"/>
+                              <w:spacing w:lineRule="auto" w:line="240" w:before="0" w:after="0"/>
+                              <w:rPr/>
+                            </w:pPr>
+                            <w:r>
+                              <w:rPr/>
+                              <w:t>Home Page</w:t>
+                            </w:r>
+                          </w:p>
+                        </w:txbxContent>
+                      </wps:txbx>
+                      <wps:bodyPr lIns="0" rIns="0" tIns="0" bIns="0" anchor="t">
+                        <a:noAutofit/>
+                      </wps:bodyPr>
+                    </wps:wsp>
+                  </a:graphicData>
+                </a:graphic>
+              </wp:anchor>
+            </w:drawing>
+          </mc:Choice>
+          <mc:Fallback>
+            <w:pict>
+              <v:rect id="shape_0" ID="Text Frame 13" path="m0,0l-2147483645,0l-2147483645,-2147483646l0,-2147483646xe" stroked="f" o:allowincell="f" style="position:absolute;margin-left:364.4pt;margin-top:180.95pt;width:63.95pt;height:33.65pt;mso-wrap-style:square;v-text-anchor:top">
+                <v:fill o:detectmouseclick="t" on="false"/>
+                <v:stroke color="#3465a4" joinstyle="round" endcap="flat"/>
+                <v:textbox>
+                  <w:txbxContent>
+                    <w:p>
+                      <w:pPr>
+                        <w:pStyle w:val="FrameContents"/>
+                        <w:overflowPunct w:val="true"/>
+                        <w:spacing w:lineRule="auto" w:line="240" w:before="0" w:after="0"/>
+                        <w:rPr/>
+                      </w:pPr>
+                      <w:r>
+                        <w:rPr/>
+                        <w:t>Home Page</w:t>
+                      </w:r>
+                    </w:p>
+                  </w:txbxContent>
+                </v:textbox>
+                <w10:wrap type="none"/>
+              </v:rect>
+            </w:pict>
+          </mc:Fallback>
+        </mc:AlternateContent>
+        <mc:AlternateContent>
+          <mc:Choice Requires="wps">
+            <w:drawing>
+              <wp:anchor behindDoc="0" distT="1270" distB="0" distL="1270" distR="0" simplePos="0" locked="0" layoutInCell="0" allowOverlap="1" relativeHeight="21">
+                <wp:simplePos x="0" y="0"/>
+                <wp:positionH relativeFrom="column">
+                  <wp:posOffset>2675890</wp:posOffset>
+                </wp:positionH>
+                <wp:positionV relativeFrom="paragraph">
+                  <wp:posOffset>2212975</wp:posOffset>
+                </wp:positionV>
+                <wp:extent cx="1017905" cy="746125"/>
+                <wp:effectExtent l="1270" t="1270" r="0" b="0"/>
+                <wp:wrapNone/>
+                <wp:docPr id="20" name="Shape 12"/>
+                <a:graphic xmlns:a="http://schemas.openxmlformats.org/drawingml/2006/main">
+                  <a:graphicData uri="http://schemas.microsoft.com/office/word/2010/wordprocessingShape">
+                    <wps:wsp>
+                      <wps:cNvSpPr/>
+                      <wps:spPr>
+                        <a:xfrm>
+                          <a:off x="0" y="0"/>
+                          <a:ext cx="1018080" cy="746280"/>
+                        </a:xfrm>
+                        <a:prstGeom prst="rect">
+                          <a:avLst/>
+                        </a:prstGeom>
+                        <a:solidFill>
+                          <a:srgbClr val="729fcf"/>
+                        </a:solidFill>
+                        <a:ln w="0">
+                          <a:solidFill>
+                            <a:srgbClr val="3465a4"/>
+                          </a:solidFill>
+                        </a:ln>
+                      </wps:spPr>
+                      <wps:style>
+                        <a:lnRef idx="0"/>
+                        <a:fillRef idx="0"/>
+                        <a:effectRef idx="0"/>
+                        <a:fontRef idx="minor"/>
+                      </wps:style>
+                      <wps:bodyPr/>
+                    </wps:wsp>
+                  </a:graphicData>
+                </a:graphic>
+              </wp:anchor>
+            </w:drawing>
+          </mc:Choice>
+          <mc:Fallback>
+            <w:pict>
+              <v:rect id="shape_0" ID="Shape 12" path="m0,0l-2147483645,0l-2147483645,-2147483646l0,-2147483646xe" fillcolor="#729fcf" stroked="t" o:allowincell="f" style="position:absolute;margin-left:210.7pt;margin-top:174.25pt;width:80.1pt;height:58.7pt;mso-wrap-style:none;v-text-anchor:middle">
+                <v:fill o:detectmouseclick="t" type="solid" color2="#8d6030"/>
+                <v:stroke color="#3465a4" joinstyle="round" endcap="flat"/>
+                <w10:wrap type="none"/>
+              </v:rect>
+            </w:pict>
+          </mc:Fallback>
+        </mc:AlternateContent>
+        <mc:AlternateContent>
+          <mc:Choice Requires="wps">
+            <w:drawing>
+              <wp:anchor behindDoc="0" distT="0" distB="0" distL="0" distR="0" simplePos="0" locked="0" layoutInCell="0" allowOverlap="1" relativeHeight="22">
+                <wp:simplePos x="0" y="0"/>
+                <wp:positionH relativeFrom="column">
+                  <wp:posOffset>2796540</wp:posOffset>
+                </wp:positionH>
+                <wp:positionV relativeFrom="paragraph">
+                  <wp:posOffset>2519680</wp:posOffset>
+                </wp:positionV>
+                <wp:extent cx="812800" cy="327025"/>
+                <wp:effectExtent l="0" t="0" r="0" b="0"/>
+                <wp:wrapNone/>
+                <wp:docPr id="21" name="Text Frame 14"/>
+                <a:graphic xmlns:a="http://schemas.openxmlformats.org/drawingml/2006/main">
+                  <a:graphicData uri="http://schemas.microsoft.com/office/word/2010/wordprocessingShape">
+                    <wps:wsp>
+                      <wps:cNvSpPr/>
+                      <wps:spPr>
+                        <a:xfrm>
+                          <a:off x="0" y="0"/>
+                          <a:ext cx="812880" cy="326880"/>
+                        </a:xfrm>
+                        <a:prstGeom prst="rect">
+                          <a:avLst/>
+                        </a:prstGeom>
+                        <a:noFill/>
+                        <a:ln w="0">
+                          <a:noFill/>
+                        </a:ln>
+                      </wps:spPr>
+                      <wps:style>
+                        <a:lnRef idx="0"/>
+                        <a:fillRef idx="0"/>
+                        <a:effectRef idx="0"/>
+                        <a:fontRef idx="minor"/>
+                      </wps:style>
+                      <wps:txbx>
+                        <w:txbxContent>
+                          <w:p>
+                            <w:pPr>
+                              <w:pStyle w:val="FrameContents"/>
+                              <w:overflowPunct w:val="true"/>
+                              <w:spacing w:lineRule="auto" w:line="240" w:before="0" w:after="0"/>
+                              <w:rPr/>
+                            </w:pPr>
+                            <w:r>
+                              <w:rPr/>
+                              <w:t>Projects</w:t>
+                            </w:r>
+                          </w:p>
+                        </w:txbxContent>
+                      </wps:txbx>
+                      <wps:bodyPr lIns="0" rIns="0" tIns="0" bIns="0" anchor="t">
+                        <a:noAutofit/>
+                      </wps:bodyPr>
+                    </wps:wsp>
+                  </a:graphicData>
+                </a:graphic>
+              </wp:anchor>
+            </w:drawing>
+          </mc:Choice>
+          <mc:Fallback>
+            <w:pict>
+              <v:rect id="shape_0" ID="Text Frame 14" path="m0,0l-2147483645,0l-2147483645,-2147483646l0,-2147483646xe" stroked="f" o:allowincell="f" style="position:absolute;margin-left:220.2pt;margin-top:198.4pt;width:63.95pt;height:25.7pt;mso-wrap-style:square;v-text-anchor:top">
+                <v:fill o:detectmouseclick="t" on="false"/>
+                <v:stroke color="#3465a4" joinstyle="round" endcap="flat"/>
+                <v:textbox>
+                  <w:txbxContent>
+                    <w:p>
+                      <w:pPr>
+                        <w:pStyle w:val="FrameContents"/>
+                        <w:overflowPunct w:val="true"/>
+                        <w:spacing w:lineRule="auto" w:line="240" w:before="0" w:after="0"/>
+                        <w:rPr/>
+                      </w:pPr>
+                      <w:r>
+                        <w:rPr/>
+                        <w:t>Projects</w:t>
+                      </w:r>
+                    </w:p>
+                  </w:txbxContent>
+                </v:textbox>
+                <w10:wrap type="none"/>
+              </v:rect>
+            </w:pict>
+          </mc:Fallback>
+        </mc:AlternateContent>
+        <mc:AlternateContent>
+          <mc:Choice Requires="wps">
+            <w:drawing>
+              <wp:anchor behindDoc="0" distT="1270" distB="0" distL="1270" distR="0" simplePos="0" locked="0" layoutInCell="0" allowOverlap="1" relativeHeight="24">
+                <wp:simplePos x="0" y="0"/>
+                <wp:positionH relativeFrom="column">
+                  <wp:posOffset>6446520</wp:posOffset>
+                </wp:positionH>
+                <wp:positionV relativeFrom="paragraph">
+                  <wp:posOffset>2362200</wp:posOffset>
+                </wp:positionV>
+                <wp:extent cx="1017905" cy="746125"/>
+                <wp:effectExtent l="1270" t="1270" r="0" b="0"/>
+                <wp:wrapNone/>
+                <wp:docPr id="23" name="Shape 15"/>
+                <a:graphic xmlns:a="http://schemas.openxmlformats.org/drawingml/2006/main">
+                  <a:graphicData uri="http://schemas.microsoft.com/office/word/2010/wordprocessingShape">
+                    <wps:wsp>
+                      <wps:cNvSpPr/>
+                      <wps:spPr>
+                        <a:xfrm>
+                          <a:off x="0" y="0"/>
+                          <a:ext cx="1018080" cy="746280"/>
+                        </a:xfrm>
+                        <a:prstGeom prst="rect">
+                          <a:avLst/>
+                        </a:prstGeom>
+                        <a:solidFill>
+                          <a:srgbClr val="729fcf"/>
+                        </a:solidFill>
+                        <a:ln w="0">
+                          <a:solidFill>
+                            <a:srgbClr val="3465a4"/>
+                          </a:solidFill>
+                        </a:ln>
+                      </wps:spPr>
+                      <wps:style>
+                        <a:lnRef idx="0"/>
+                        <a:fillRef idx="0"/>
+                        <a:effectRef idx="0"/>
+                        <a:fontRef idx="minor"/>
+                      </wps:style>
+                      <wps:bodyPr/>
+                    </wps:wsp>
+                  </a:graphicData>
+                </a:graphic>
+              </wp:anchor>
+            </w:drawing>
+          </mc:Choice>
+          <mc:Fallback>
+            <w:pict>
+              <v:rect id="shape_0" ID="Shape 15" path="m0,0l-2147483645,0l-2147483645,-2147483646l0,-2147483646xe" fillcolor="#729fcf" stroked="t" o:allowincell="f" style="position:absolute;margin-left:507.6pt;margin-top:186pt;width:80.1pt;height:58.7pt;mso-wrap-style:none;v-text-anchor:middle">
+                <v:textbox>
+                  <w:txbxContent>
+                    <w:p>
+                      <w:pPr>
+                        <w:overflowPunct w:val="false"/>
+                        <w:spacing w:before="0" w:after="0" w:lineRule="auto" w:line="240"/>
+                        <w:jc w:val="left"/>
+                        <w:rPr/>
+                      </w:pPr>
+                      <w:r>
+                        <w:rPr>
+                          <w:sz w:val="36"/>
+                        </w:rPr>
+                      </w:r>
+                    </w:p>
+                  </w:txbxContent>
+                </v:textbox>
+                <v:fill o:detectmouseclick="t" type="solid" color2="#8d6030"/>
+                <v:stroke color="#3465a4" joinstyle="round" endcap="flat"/>
+                <w10:wrap type="none"/>
+              </v:rect>
+            </w:pict>
+          </mc:Fallback>
+        </mc:AlternateContent>
+        <mc:AlternateContent>
+          <mc:Choice Requires="wps">
+            <w:drawing>
+              <wp:anchor behindDoc="0" distT="0" distB="0" distL="0" distR="0" simplePos="0" locked="0" layoutInCell="0" allowOverlap="1" relativeHeight="25">
+                <wp:simplePos x="0" y="0"/>
+                <wp:positionH relativeFrom="column">
+                  <wp:posOffset>6579235</wp:posOffset>
+                </wp:positionH>
+                <wp:positionV relativeFrom="paragraph">
+                  <wp:posOffset>2501900</wp:posOffset>
+                </wp:positionV>
+                <wp:extent cx="812800" cy="342265"/>
+                <wp:effectExtent l="0" t="0" r="0" b="0"/>
+                <wp:wrapNone/>
+                <wp:docPr id="24" name="Text Frame 15"/>
+                <a:graphic xmlns:a="http://schemas.openxmlformats.org/drawingml/2006/main">
+                  <a:graphicData uri="http://schemas.microsoft.com/office/word/2010/wordprocessingShape">
+                    <wps:wsp>
+                      <wps:cNvSpPr/>
+                      <wps:spPr>
+                        <a:xfrm>
+                          <a:off x="0" y="0"/>
+                          <a:ext cx="812880" cy="342360"/>
+                        </a:xfrm>
+                        <a:prstGeom prst="rect">
+                          <a:avLst/>
+                        </a:prstGeom>
+                        <a:noFill/>
+                        <a:ln w="0">
+                          <a:noFill/>
+                        </a:ln>
+                      </wps:spPr>
+                      <wps:style>
+                        <a:lnRef idx="0"/>
+                        <a:fillRef idx="0"/>
+                        <a:effectRef idx="0"/>
+                        <a:fontRef idx="minor"/>
+                      </wps:style>
+                      <wps:txbx>
+                        <w:txbxContent>
+                          <w:p>
+                            <w:pPr>
+                              <w:pStyle w:val="FrameContents"/>
+                              <w:overflowPunct w:val="true"/>
+                              <w:spacing w:lineRule="auto" w:line="240" w:before="0" w:after="0"/>
+                              <w:rPr/>
+                            </w:pPr>
+                            <w:r>
+                              <w:rPr/>
+                              <w:t>Project Request</w:t>
+                            </w:r>
+                          </w:p>
+                        </w:txbxContent>
+                      </wps:txbx>
+                      <wps:bodyPr lIns="0" rIns="0" tIns="0" bIns="0" anchor="t">
+                        <a:noAutofit/>
+                      </wps:bodyPr>
+                    </wps:wsp>
+                  </a:graphicData>
+                </a:graphic>
+              </wp:anchor>
+            </w:drawing>
+          </mc:Choice>
+          <mc:Fallback>
+            <w:pict>
+              <v:rect id="shape_0" ID="Text Frame 15" path="m0,0l-2147483645,0l-2147483645,-2147483646l0,-2147483646xe" stroked="f" o:allowincell="f" style="position:absolute;margin-left:518.05pt;margin-top:197pt;width:63.95pt;height:26.9pt;mso-wrap-style:square;v-text-anchor:top">
+                <v:fill o:detectmouseclick="t" on="false"/>
+                <v:stroke color="#3465a4" joinstyle="round" endcap="flat"/>
+                <v:textbox>
+                  <w:txbxContent>
+                    <w:p>
+                      <w:pPr>
+                        <w:pStyle w:val="FrameContents"/>
+                        <w:overflowPunct w:val="true"/>
+                        <w:spacing w:lineRule="auto" w:line="240" w:before="0" w:after="0"/>
+                        <w:rPr/>
+                      </w:pPr>
+                      <w:r>
+                        <w:rPr/>
+                        <w:t>Project Request</w:t>
+                      </w:r>
+                    </w:p>
+                  </w:txbxContent>
+                </v:textbox>
+                <w10:wrap type="none"/>
+              </v:rect>
+            </w:pict>
+          </mc:Fallback>
+        </mc:AlternateContent>
+        <mc:AlternateContent>
+          <mc:Choice Requires="wps">
+            <w:drawing>
+              <wp:anchor behindDoc="0" distT="1270" distB="0" distL="1270" distR="0" simplePos="0" locked="0" layoutInCell="0" allowOverlap="1" relativeHeight="27">
+                <wp:simplePos x="0" y="0"/>
+                <wp:positionH relativeFrom="column">
+                  <wp:posOffset>4582795</wp:posOffset>
+                </wp:positionH>
+                <wp:positionV relativeFrom="paragraph">
+                  <wp:posOffset>3791585</wp:posOffset>
+                </wp:positionV>
+                <wp:extent cx="1017905" cy="746125"/>
+                <wp:effectExtent l="1270" t="1270" r="0" b="0"/>
+                <wp:wrapNone/>
+                <wp:docPr id="26" name="Shape 19"/>
+                <a:graphic xmlns:a="http://schemas.openxmlformats.org/drawingml/2006/main">
+                  <a:graphicData uri="http://schemas.microsoft.com/office/word/2010/wordprocessingShape">
+                    <wps:wsp>
+                      <wps:cNvSpPr/>
+                      <wps:spPr>
+                        <a:xfrm>
+                          <a:off x="0" y="0"/>
+                          <a:ext cx="1018080" cy="746280"/>
+                        </a:xfrm>
+                        <a:prstGeom prst="rect">
+                          <a:avLst/>
+                        </a:prstGeom>
+                        <a:solidFill>
+                          <a:srgbClr val="729fcf"/>
+                        </a:solidFill>
+                        <a:ln w="0">
+                          <a:solidFill>
+                            <a:srgbClr val="3465a4"/>
+                          </a:solidFill>
+                        </a:ln>
+                      </wps:spPr>
+                      <wps:style>
+                        <a:lnRef idx="0"/>
+                        <a:fillRef idx="0"/>
+                        <a:effectRef idx="0"/>
+                        <a:fontRef idx="minor"/>
+                      </wps:style>
+                      <wps:bodyPr/>
+                    </wps:wsp>
+                  </a:graphicData>
+                </a:graphic>
+              </wp:anchor>
+            </w:drawing>
+          </mc:Choice>
+          <mc:Fallback>
+            <w:pict>
+              <v:rect id="shape_0" ID="Shape 19" path="m0,0l-2147483645,0l-2147483645,-2147483646l0,-2147483646xe" fillcolor="#729fcf" stroked="t" o:allowincell="f" style="position:absolute;margin-left:360.85pt;margin-top:298.55pt;width:80.1pt;height:58.7pt;mso-wrap-style:none;v-text-anchor:middle">
+                <v:fill o:detectmouseclick="t" type="solid" color2="#8d6030"/>
+                <v:stroke color="#3465a4" joinstyle="round" endcap="flat"/>
+                <w10:wrap type="none"/>
+              </v:rect>
+            </w:pict>
+          </mc:Fallback>
+        </mc:AlternateContent>
+        <mc:AlternateContent>
+          <mc:Choice Requires="wps">
+            <w:drawing>
+              <wp:anchor behindDoc="0" distT="0" distB="0" distL="0" distR="0" simplePos="0" locked="0" layoutInCell="0" allowOverlap="1" relativeHeight="28">
+                <wp:simplePos x="0" y="0"/>
+                <wp:positionH relativeFrom="column">
+                  <wp:posOffset>4843780</wp:posOffset>
+                </wp:positionH>
+                <wp:positionV relativeFrom="paragraph">
+                  <wp:posOffset>4266565</wp:posOffset>
+                </wp:positionV>
+                <wp:extent cx="812800" cy="327025"/>
+                <wp:effectExtent l="0" t="0" r="0" b="0"/>
+                <wp:wrapNone/>
+                <wp:docPr id="27" name="Text Frame 16"/>
+                <a:graphic xmlns:a="http://schemas.openxmlformats.org/drawingml/2006/main">
+                  <a:graphicData uri="http://schemas.microsoft.com/office/word/2010/wordprocessingShape">
+                    <wps:wsp>
+                      <wps:cNvSpPr/>
+                      <wps:spPr>
+                        <a:xfrm>
+                          <a:off x="0" y="0"/>
+                          <a:ext cx="812880" cy="326880"/>
+                        </a:xfrm>
+                        <a:prstGeom prst="rect">
+                          <a:avLst/>
+                        </a:prstGeom>
+                        <a:noFill/>
+                        <a:ln w="0">
+                          <a:noFill/>
+                        </a:ln>
+                      </wps:spPr>
+                      <wps:style>
+                        <a:lnRef idx="0"/>
+                        <a:fillRef idx="0"/>
+                        <a:effectRef idx="0"/>
+                        <a:fontRef idx="minor"/>
+                      </wps:style>
+                      <wps:txbx>
+                        <w:txbxContent>
+                          <w:p>
+                            <w:pPr>
+                              <w:pStyle w:val="FrameContents"/>
+                              <w:overflowPunct w:val="true"/>
+                              <w:spacing w:lineRule="auto" w:line="240" w:before="0" w:after="0"/>
+                              <w:rPr/>
+                            </w:pPr>
+                            <w:r>
+                              <w:rPr/>
+                              <w:t>Contact</w:t>
+                            </w:r>
+                          </w:p>
+                        </w:txbxContent>
+                      </wps:txbx>
+                      <wps:bodyPr lIns="0" rIns="0" tIns="0" bIns="0" anchor="t">
+                        <a:noAutofit/>
+                      </wps:bodyPr>
+                    </wps:wsp>
+                  </a:graphicData>
+                </a:graphic>
+              </wp:anchor>
+            </w:drawing>
+          </mc:Choice>
+          <mc:Fallback>
+            <w:pict>
+              <v:rect id="shape_0" ID="Text Frame 16" path="m0,0l-2147483645,0l-2147483645,-2147483646l0,-2147483646xe" stroked="f" o:allowincell="f" style="position:absolute;margin-left:381.4pt;margin-top:335.95pt;width:63.95pt;height:25.7pt;mso-wrap-style:square;v-text-anchor:top">
+                <v:fill o:detectmouseclick="t" on="false"/>
+                <v:stroke color="#3465a4" joinstyle="round" endcap="flat"/>
+                <v:textbox>
+                  <w:txbxContent>
+                    <w:p>
+                      <w:pPr>
+                        <w:pStyle w:val="FrameContents"/>
+                        <w:overflowPunct w:val="true"/>
+                        <w:spacing w:lineRule="auto" w:line="240" w:before="0" w:after="0"/>
+                        <w:rPr/>
+                      </w:pPr>
+                      <w:r>
+                        <w:rPr/>
+                        <w:t>Contact</w:t>
+                      </w:r>
+                    </w:p>
+                  </w:txbxContent>
+                </v:textbox>
+                <w10:wrap type="none"/>
+              </v:rect>
+            </w:pict>
+          </mc:Fallback>
+        </mc:AlternateContent>
+        <mc:AlternateContent>
+          <mc:Choice Requires="wps">
+            <w:drawing>
+              <wp:anchor behindDoc="0" distT="1270" distB="635" distL="635" distR="1270" simplePos="0" locked="0" layoutInCell="0" allowOverlap="1" relativeHeight="30">
+                <wp:simplePos x="0" y="0"/>
+                <wp:positionH relativeFrom="column">
+                  <wp:posOffset>4749165</wp:posOffset>
+                </wp:positionH>
+                <wp:positionV relativeFrom="paragraph">
+                  <wp:posOffset>2956560</wp:posOffset>
+                </wp:positionV>
+                <wp:extent cx="607060" cy="776605"/>
+                <wp:effectExtent l="635" t="1270" r="1270" b="635"/>
+                <wp:wrapNone/>
+                <wp:docPr id="29" name="Shape 17"/>
+                <a:graphic xmlns:a="http://schemas.openxmlformats.org/drawingml/2006/main">
+                  <a:graphicData uri="http://schemas.microsoft.com/office/word/2010/wordprocessingShape">
+                    <wps:wsp>
+                      <wps:cNvSpPr/>
+                      <wps:spPr>
+                        <a:xfrm>
+                          <a:off x="0" y="0"/>
+                          <a:ext cx="606960" cy="776520"/>
+                        </a:xfrm>
+                        <a:prstGeom prst="upDownArrow">
+                          <a:avLst>
+                            <a:gd name="adj1" fmla="val 50000"/>
+                            <a:gd name="adj2" fmla="val 25468"/>
+                          </a:avLst>
+                        </a:prstGeom>
+                        <a:solidFill>
+                          <a:srgbClr val="729fcf"/>
+                        </a:solidFill>
+                        <a:ln w="0">
+                          <a:solidFill>
+                            <a:srgbClr val="3465a4"/>
+                          </a:solidFill>
+                        </a:ln>
+                      </wps:spPr>
+                      <wps:style>
+                        <a:lnRef idx="0"/>
+                        <a:fillRef idx="0"/>
+                        <a:effectRef idx="0"/>
+                        <a:fontRef idx="minor"/>
+                      </wps:style>
+                      <wps:bodyPr/>
+                    </wps:wsp>
+                  </a:graphicData>
+                </a:graphic>
+              </wp:anchor>
+            </w:drawing>
+          </mc:Choice>
+          <mc:Fallback>
+            <w:pict>
+              <v:shapetype id="_x0000_t70" coordsize="21600,21600" o:spt="70" adj="10800,10800" path="m0@2l10800,l21600@2l@6@2l@6@3l21600@3l10800,21600l0@3l@5@3l@5@2xe">
+                <v:stroke joinstyle="miter"/>
+                <v:formulas>
+                  <v:f eqn="val 10800"/>
+                  <v:f eqn="val #1"/>
+                  <v:f eqn="val #0"/>
+                  <v:f eqn="sum height 0 @2"/>
+                  <v:f eqn="prod 1 @1 2"/>
+                  <v:f eqn="sum 10800 0 @4"/>
+                  <v:f eqn="sum 10800 @4 0"/>
+                  <v:f eqn="prod @5 @2 10800"/>
+                  <v:f eqn="sum @2 0 @7"/>
+                  <v:f eqn="sum @3 @7 0"/>
+                </v:formulas>
+                <v:path gradientshapeok="t" o:connecttype="rect" textboxrect="@5,@8,@6,@9"/>
+                <v:handles>
+                  <v:h position="@5,@3"/>
+                  <v:h position="0,@2"/>
+                </v:handles>
+              </v:shapetype>
+              <v:shape id="shape_0" ID="Shape 17" path="l-2147483632,0l-2147483620,-2147483636l-2147483629,-2147483636l-2147483629,-2147483635l-2147483620,-2147483635l-2147483632,-2147483621l0,-2147483635l-2147483631,-2147483635l-2147483631,-2147483636xe" fillcolor="#729fcf" stroked="t" o:allowincell="f" style="position:absolute;margin-left:373.95pt;margin-top:232.8pt;width:47.75pt;height:61.1pt;mso-wrap-style:none;v-text-anchor:middle" type="_x0000_t70">
+                <v:fill o:detectmouseclick="t" type="solid" color2="#8d6030"/>
+                <v:stroke color="#3465a4" joinstyle="round" endcap="flat"/>
+                <w10:wrap type="none"/>
+              </v:shape>
+            </w:pict>
+          </mc:Fallback>
+        </mc:AlternateContent>
+        <mc:AlternateContent>
+          <mc:Choice Requires="wps">
+            <w:drawing>
+              <wp:anchor behindDoc="0" distT="3175" distB="3175" distL="635" distR="635" simplePos="0" locked="0" layoutInCell="0" allowOverlap="1" relativeHeight="31">
+                <wp:simplePos x="0" y="0"/>
+                <wp:positionH relativeFrom="column">
+                  <wp:posOffset>3768090</wp:posOffset>
+                </wp:positionH>
+                <wp:positionV relativeFrom="paragraph">
+                  <wp:posOffset>2245360</wp:posOffset>
+                </wp:positionV>
+                <wp:extent cx="634365" cy="634365"/>
+                <wp:effectExtent l="635" t="3175" r="635" b="3175"/>
+                <wp:wrapNone/>
+                <wp:docPr id="30" name="Shape 18"/>
+                <a:graphic xmlns:a="http://schemas.openxmlformats.org/drawingml/2006/main">
+                  <a:graphicData uri="http://schemas.microsoft.com/office/word/2010/wordprocessingShape">
+                    <wps:wsp>
+                      <wps:cNvSpPr/>
+                      <wps:spPr>
+                        <a:xfrm rot="16245000">
+                          <a:off x="0" y="0"/>
+                          <a:ext cx="634320" cy="634320"/>
+                        </a:xfrm>
+                        <a:prstGeom prst="upDownArrow">
+                          <a:avLst>
+                            <a:gd name="adj1" fmla="val 50000"/>
+                            <a:gd name="adj2" fmla="val 19907"/>
+                          </a:avLst>
+                        </a:prstGeom>
+                        <a:solidFill>
+                          <a:srgbClr val="729fcf"/>
+                        </a:solidFill>
+                        <a:ln w="0">
+                          <a:solidFill>
+                            <a:srgbClr val="3465a4"/>
+                          </a:solidFill>
+                        </a:ln>
+                      </wps:spPr>
+                      <wps:style>
+                        <a:lnRef idx="0"/>
+                        <a:fillRef idx="0"/>
+                        <a:effectRef idx="0"/>
+                        <a:fontRef idx="minor"/>
+                      </wps:style>
+                      <wps:bodyPr/>
+                    </wps:wsp>
+                  </a:graphicData>
+                </a:graphic>
+              </wp:anchor>
+            </w:drawing>
+          </mc:Choice>
+          <mc:Fallback>
+            <w:pict>
+              <v:shape id="shape_0" ID="Shape 18" path="l-2147483632,0l-2147483620,-2147483636l-2147483629,-2147483636l-2147483629,-2147483635l-2147483620,-2147483635l-2147483632,-2147483621l0,-2147483635l-2147483631,-2147483635l-2147483631,-2147483636xe" fillcolor="#729fcf" stroked="t" o:allowincell="f" style="position:absolute;margin-left:296.7pt;margin-top:176.8pt;width:49.9pt;height:49.9pt;mso-wrap-style:none;v-text-anchor:middle;rotation:271" type="_x0000_t70">
+                <v:fill o:detectmouseclick="t" type="solid" color2="#8d6030"/>
+                <v:stroke color="#3465a4" joinstyle="round" endcap="flat"/>
+                <w10:wrap type="none"/>
+              </v:shape>
+            </w:pict>
+          </mc:Fallback>
+        </mc:AlternateContent>
+        <mc:AlternateContent>
+          <mc:Choice Requires="wps">
+            <w:drawing>
+              <wp:anchor behindDoc="0" distT="6350" distB="5715" distL="1270" distR="635" simplePos="0" locked="0" layoutInCell="0" allowOverlap="1" relativeHeight="32">
+                <wp:simplePos x="0" y="0"/>
+                <wp:positionH relativeFrom="column">
+                  <wp:posOffset>5662295</wp:posOffset>
+                </wp:positionH>
+                <wp:positionV relativeFrom="paragraph">
+                  <wp:posOffset>2228215</wp:posOffset>
+                </wp:positionV>
+                <wp:extent cx="625475" cy="663575"/>
+                <wp:effectExtent l="1270" t="6350" r="635" b="5715"/>
+                <wp:wrapNone/>
+                <wp:docPr id="31" name="Shape 13"/>
+                <a:graphic xmlns:a="http://schemas.openxmlformats.org/drawingml/2006/main">
+                  <a:graphicData uri="http://schemas.microsoft.com/office/word/2010/wordprocessingShape">
+                    <wps:wsp>
+                      <wps:cNvSpPr/>
+                      <wps:spPr>
+                        <a:xfrm rot="5308800">
+                          <a:off x="0" y="0"/>
+                          <a:ext cx="625320" cy="663480"/>
+                        </a:xfrm>
+                        <a:prstGeom prst="upDownArrow">
+                          <a:avLst>
+                            <a:gd name="adj1" fmla="val 50000"/>
+                            <a:gd name="adj2" fmla="val 21122"/>
+                          </a:avLst>
+                        </a:prstGeom>
+                        <a:solidFill>
+                          <a:srgbClr val="729fcf"/>
+                        </a:solidFill>
+                        <a:ln w="0">
+                          <a:solidFill>
+                            <a:srgbClr val="3465a4"/>
+                          </a:solidFill>
+                        </a:ln>
+                      </wps:spPr>
+                      <wps:style>
+                        <a:lnRef idx="0"/>
+                        <a:fillRef idx="0"/>
+                        <a:effectRef idx="0"/>
+                        <a:fontRef idx="minor"/>
+                      </wps:style>
+                      <wps:bodyPr/>
+                    </wps:wsp>
+                  </a:graphicData>
+                </a:graphic>
+              </wp:anchor>
+            </w:drawing>
+          </mc:Choice>
+          <mc:Fallback>
+            <w:pict>
+              <v:shape id="shape_0" ID="Shape 13" path="l-2147483632,0l-2147483620,-2147483636l-2147483629,-2147483636l-2147483629,-2147483635l-2147483620,-2147483635l-2147483632,-2147483621l0,-2147483635l-2147483631,-2147483635l-2147483631,-2147483636xe" fillcolor="#729fcf" stroked="t" o:allowincell="f" style="position:absolute;margin-left:445.8pt;margin-top:175.45pt;width:49.2pt;height:52.2pt;mso-wrap-style:none;v-text-anchor:middle;rotation:88" type="_x0000_t70">
+                <v:fill o:detectmouseclick="t" type="solid" color2="#8d6030"/>
+                <v:stroke color="#3465a4" joinstyle="round" endcap="flat"/>
+                <w10:wrap type="none"/>
+              </v:shape>
+            </w:pict>
+          </mc:Fallback>
+        </mc:AlternateContent>
+        <mc:AlternateContent>
+          <mc:Choice Requires="wps">
+            <w:drawing>
+              <wp:anchor behindDoc="0" distT="39370" distB="38735" distL="77470" distR="76835" simplePos="0" locked="0" layoutInCell="0" allowOverlap="1" relativeHeight="33">
+                <wp:simplePos x="0" y="0"/>
+                <wp:positionH relativeFrom="column">
+                  <wp:posOffset>3636645</wp:posOffset>
+                </wp:positionH>
+                <wp:positionV relativeFrom="paragraph">
+                  <wp:posOffset>3162935</wp:posOffset>
+                </wp:positionV>
+                <wp:extent cx="849630" cy="671830"/>
+                <wp:effectExtent l="77470" t="39370" r="76835" b="38735"/>
+                <wp:wrapNone/>
+                <wp:docPr id="32" name="Shape 14"/>
+                <a:graphic xmlns:a="http://schemas.openxmlformats.org/drawingml/2006/main">
+                  <a:graphicData uri="http://schemas.microsoft.com/office/word/2010/wordprocessingShape">
+                    <wps:wsp>
+                      <wps:cNvSpPr/>
+                      <wps:spPr>
+                        <a:xfrm rot="18346200">
+                          <a:off x="0" y="0"/>
+                          <a:ext cx="849600" cy="671760"/>
+                        </a:xfrm>
+                        <a:prstGeom prst="upDownArrow">
+                          <a:avLst>
+                            <a:gd name="adj1" fmla="val 50000"/>
+                            <a:gd name="adj2" fmla="val 19907"/>
+                          </a:avLst>
+                        </a:prstGeom>
+                        <a:solidFill>
+                          <a:srgbClr val="729fcf"/>
+                        </a:solidFill>
+                        <a:ln w="0">
+                          <a:solidFill>
+                            <a:srgbClr val="3465a4"/>
+                          </a:solidFill>
+                        </a:ln>
+                      </wps:spPr>
+                      <wps:style>
+                        <a:lnRef idx="0"/>
+                        <a:fillRef idx="0"/>
+                        <a:effectRef idx="0"/>
+                        <a:fontRef idx="minor"/>
+                      </wps:style>
+                      <wps:bodyPr/>
+                    </wps:wsp>
+                  </a:graphicData>
+                </a:graphic>
+              </wp:anchor>
+            </w:drawing>
+          </mc:Choice>
+          <mc:Fallback>
+            <w:pict>
+              <v:shape id="shape_0" ID="Shape 14" path="l-2147483632,0l-2147483620,-2147483636l-2147483629,-2147483636l-2147483629,-2147483635l-2147483620,-2147483635l-2147483632,-2147483621l0,-2147483635l-2147483631,-2147483635l-2147483631,-2147483636xe" fillcolor="#729fcf" stroked="t" o:allowincell="f" style="position:absolute;margin-left:286.35pt;margin-top:249.05pt;width:66.85pt;height:52.85pt;mso-wrap-style:none;v-text-anchor:middle;rotation:306" type="_x0000_t70">
+                <v:fill o:detectmouseclick="t" type="solid" color2="#8d6030"/>
+                <v:stroke color="#3465a4" joinstyle="round" endcap="flat"/>
+                <w10:wrap type="none"/>
+              </v:shape>
+            </w:pict>
+          </mc:Fallback>
+        </mc:AlternateContent>
+        <mc:AlternateContent>
+          <mc:Choice Requires="wps">
+            <w:drawing>
+              <wp:anchor behindDoc="0" distT="47625" distB="47625" distL="35560" distR="36195" simplePos="0" locked="0" layoutInCell="0" allowOverlap="1" relativeHeight="34">
+                <wp:simplePos x="0" y="0"/>
+                <wp:positionH relativeFrom="column">
+                  <wp:posOffset>5730240</wp:posOffset>
+                </wp:positionH>
+                <wp:positionV relativeFrom="paragraph">
+                  <wp:posOffset>3230245</wp:posOffset>
+                </wp:positionV>
+                <wp:extent cx="634365" cy="634365"/>
+                <wp:effectExtent l="35560" t="47625" r="36195" b="47625"/>
+                <wp:wrapNone/>
+                <wp:docPr id="33" name="Shape 16"/>
+                <a:graphic xmlns:a="http://schemas.openxmlformats.org/drawingml/2006/main">
+                  <a:graphicData uri="http://schemas.microsoft.com/office/word/2010/wordprocessingShape">
+                    <wps:wsp>
+                      <wps:cNvSpPr/>
+                      <wps:spPr>
+                        <a:xfrm rot="2920200">
+                          <a:off x="0" y="0"/>
+                          <a:ext cx="634320" cy="634320"/>
+                        </a:xfrm>
+                        <a:prstGeom prst="upDownArrow">
+                          <a:avLst>
+                            <a:gd name="adj1" fmla="val 50000"/>
+                            <a:gd name="adj2" fmla="val 19907"/>
+                          </a:avLst>
+                        </a:prstGeom>
+                        <a:solidFill>
+                          <a:srgbClr val="729fcf"/>
+                        </a:solidFill>
+                        <a:ln w="0">
+                          <a:solidFill>
+                            <a:srgbClr val="3465a4"/>
+                          </a:solidFill>
+                        </a:ln>
+                      </wps:spPr>
+                      <wps:style>
+                        <a:lnRef idx="0"/>
+                        <a:fillRef idx="0"/>
+                        <a:effectRef idx="0"/>
+                        <a:fontRef idx="minor"/>
+                      </wps:style>
+                      <wps:bodyPr/>
+                    </wps:wsp>
+                  </a:graphicData>
+                </a:graphic>
+              </wp:anchor>
+            </w:drawing>
+          </mc:Choice>
+          <mc:Fallback>
+            <w:pict>
+              <v:shape id="shape_0" ID="Shape 16" path="l-2147483632,0l-2147483620,-2147483636l-2147483629,-2147483636l-2147483629,-2147483635l-2147483620,-2147483635l-2147483632,-2147483621l0,-2147483635l-2147483631,-2147483635l-2147483631,-2147483636xe" fillcolor="#729fcf" stroked="t" o:allowincell="f" style="position:absolute;margin-left:451.2pt;margin-top:254.35pt;width:49.9pt;height:49.9pt;mso-wrap-style:none;v-text-anchor:middle;rotation:49" type="_x0000_t70">
+                <v:fill o:detectmouseclick="t" type="solid" color2="#8d6030"/>
+                <v:stroke color="#3465a4" joinstyle="round" endcap="flat"/>
+                <w10:wrap type="none"/>
+              </v:shape>
+            </w:pict>
+          </mc:Fallback>
+        </mc:AlternateContent>
+        <mc:AlternateContent>
+          <mc:Choice Requires="wps">
+            <w:drawing>
+              <wp:anchor behindDoc="0" distT="1270" distB="0" distL="1270" distR="0" simplePos="0" locked="0" layoutInCell="0" allowOverlap="1" relativeHeight="35">
+                <wp:simplePos x="0" y="0"/>
+                <wp:positionH relativeFrom="column">
+                  <wp:posOffset>4525645</wp:posOffset>
+                </wp:positionH>
+                <wp:positionV relativeFrom="paragraph">
+                  <wp:posOffset>635635</wp:posOffset>
+                </wp:positionV>
+                <wp:extent cx="1017905" cy="746125"/>
+                <wp:effectExtent l="1270" t="1270" r="0" b="0"/>
+                <wp:wrapNone/>
+                <wp:docPr id="34" name="Shape 20"/>
+                <a:graphic xmlns:a="http://schemas.openxmlformats.org/drawingml/2006/main">
+                  <a:graphicData uri="http://schemas.microsoft.com/office/word/2010/wordprocessingShape">
+                    <wps:wsp>
+                      <wps:cNvSpPr/>
+                      <wps:spPr>
+                        <a:xfrm>
+                          <a:off x="0" y="0"/>
+                          <a:ext cx="1018080" cy="746280"/>
+                        </a:xfrm>
+                        <a:prstGeom prst="rect">
+                          <a:avLst/>
+                        </a:prstGeom>
+                        <a:solidFill>
+                          <a:srgbClr val="729fcf"/>
+                        </a:solidFill>
+                        <a:ln w="0">
+                          <a:solidFill>
+                            <a:srgbClr val="3465a4"/>
+                          </a:solidFill>
+                        </a:ln>
+                      </wps:spPr>
+                      <wps:style>
+                        <a:lnRef idx="0"/>
+                        <a:fillRef idx="0"/>
+                        <a:effectRef idx="0"/>
+                        <a:fontRef idx="minor"/>
+                      </wps:style>
+                      <wps:bodyPr/>
+                    </wps:wsp>
+                  </a:graphicData>
+                </a:graphic>
+              </wp:anchor>
+            </w:drawing>
+          </mc:Choice>
+          <mc:Fallback>
+            <w:pict>
+              <v:rect id="shape_0" ID="Shape 20" path="m0,0l-2147483645,0l-2147483645,-2147483646l0,-2147483646xe" fillcolor="#729fcf" stroked="t" o:allowincell="f" style="position:absolute;margin-left:356.35pt;margin-top:50.05pt;width:80.1pt;height:58.7pt;mso-wrap-style:none;v-text-anchor:middle">
+                <v:fill o:detectmouseclick="t" type="solid" color2="#8d6030"/>
+                <v:stroke color="#3465a4" joinstyle="round" endcap="flat"/>
+                <w10:wrap type="none"/>
+              </v:rect>
+            </w:pict>
+          </mc:Fallback>
+        </mc:AlternateContent>
+        <mc:AlternateContent>
+          <mc:Choice Requires="wps">
+            <w:drawing>
+              <wp:anchor behindDoc="0" distT="0" distB="0" distL="0" distR="0" simplePos="0" locked="0" layoutInCell="0" allowOverlap="1" relativeHeight="36">
+                <wp:simplePos x="0" y="0"/>
+                <wp:positionH relativeFrom="column">
+                  <wp:posOffset>4646295</wp:posOffset>
+                </wp:positionH>
+                <wp:positionV relativeFrom="paragraph">
+                  <wp:posOffset>876935</wp:posOffset>
+                </wp:positionV>
+                <wp:extent cx="812800" cy="327025"/>
+                <wp:effectExtent l="0" t="0" r="0" b="0"/>
+                <wp:wrapNone/>
+                <wp:docPr id="35" name="Text Frame 20"/>
+                <a:graphic xmlns:a="http://schemas.openxmlformats.org/drawingml/2006/main">
+                  <a:graphicData uri="http://schemas.microsoft.com/office/word/2010/wordprocessingShape">
+                    <wps:wsp>
+                      <wps:cNvSpPr/>
+                      <wps:spPr>
+                        <a:xfrm>
+                          <a:off x="0" y="0"/>
+                          <a:ext cx="812880" cy="326880"/>
+                        </a:xfrm>
+                        <a:prstGeom prst="rect">
+                          <a:avLst/>
+                        </a:prstGeom>
+                        <a:noFill/>
+                        <a:ln w="0">
+                          <a:noFill/>
+                        </a:ln>
+                      </wps:spPr>
+                      <wps:style>
+                        <a:lnRef idx="0"/>
+                        <a:fillRef idx="0"/>
+                        <a:effectRef idx="0"/>
+                        <a:fontRef idx="minor"/>
+                      </wps:style>
+                      <wps:txbx>
+                        <w:txbxContent>
+                          <w:p>
+                            <w:pPr>
+                              <w:pStyle w:val="FrameContents"/>
+                              <w:overflowPunct w:val="true"/>
+                              <w:spacing w:lineRule="auto" w:line="240" w:before="0" w:after="0"/>
+                              <w:rPr/>
+                            </w:pPr>
+                            <w:r>
+                              <w:rPr/>
+                              <w:t>Home Page</w:t>
+                            </w:r>
+                          </w:p>
+                        </w:txbxContent>
+                      </wps:txbx>
+                      <wps:bodyPr lIns="0" rIns="0" tIns="0" bIns="0" anchor="t">
+                        <a:noAutofit/>
+                      </wps:bodyPr>
+                    </wps:wsp>
+                  </a:graphicData>
+                </a:graphic>
+              </wp:anchor>
+            </w:drawing>
+          </mc:Choice>
+          <mc:Fallback>
+            <w:pict>
+              <v:rect id="shape_0" ID="Text Frame 20" path="m0,0l-2147483645,0l-2147483645,-2147483646l0,-2147483646xe" stroked="f" o:allowincell="f" style="position:absolute;margin-left:365.85pt;margin-top:69.05pt;width:63.95pt;height:25.7pt;mso-wrap-style:square;v-text-anchor:top">
+                <v:fill o:detectmouseclick="t" on="false"/>
+                <v:stroke color="#3465a4" joinstyle="round" endcap="flat"/>
+                <v:textbox>
+                  <w:txbxContent>
+                    <w:p>
+                      <w:pPr>
+                        <w:pStyle w:val="FrameContents"/>
+                        <w:overflowPunct w:val="true"/>
+                        <w:spacing w:lineRule="auto" w:line="240" w:before="0" w:after="0"/>
+                        <w:rPr/>
+                      </w:pPr>
+                      <w:r>
+                        <w:rPr/>
+                        <w:t>Home Page</w:t>
+                      </w:r>
+                    </w:p>
+                  </w:txbxContent>
+                </v:textbox>
+                <w10:wrap type="none"/>
+              </v:rect>
+            </w:pict>
+          </mc:Fallback>
+        </mc:AlternateContent>
+        <mc:AlternateContent>
+          <mc:Choice Requires="wps">
+            <w:drawing>
+              <wp:anchor behindDoc="0" distT="132715" distB="132080" distL="0" distR="0" simplePos="0" locked="0" layoutInCell="0" allowOverlap="1" relativeHeight="38">
+                <wp:simplePos x="0" y="0"/>
+                <wp:positionH relativeFrom="column">
+                  <wp:posOffset>3579495</wp:posOffset>
+                </wp:positionH>
+                <wp:positionV relativeFrom="paragraph">
+                  <wp:posOffset>1203325</wp:posOffset>
+                </wp:positionV>
+                <wp:extent cx="512445" cy="972820"/>
+                <wp:effectExtent l="0" t="132715" r="0" b="132080"/>
+                <wp:wrapNone/>
+                <wp:docPr id="37" name="Shape 21"/>
+                <a:graphic xmlns:a="http://schemas.openxmlformats.org/drawingml/2006/main">
+                  <a:graphicData uri="http://schemas.microsoft.com/office/word/2010/wordprocessingShape">
+                    <wps:wsp>
+                      <wps:cNvSpPr/>
+                      <wps:spPr>
+                        <a:xfrm rot="2746800">
+                          <a:off x="0" y="0"/>
+                          <a:ext cx="512280" cy="972720"/>
+                        </a:xfrm>
+                        <a:prstGeom prst="upDownArrow">
+                          <a:avLst>
+                            <a:gd name="adj1" fmla="val 50000"/>
+                            <a:gd name="adj2" fmla="val 37800"/>
+                          </a:avLst>
+                        </a:prstGeom>
+                        <a:solidFill>
+                          <a:srgbClr val="729fcf"/>
+                        </a:solidFill>
+                        <a:ln w="0">
+                          <a:solidFill>
+                            <a:srgbClr val="3465a4"/>
+                          </a:solidFill>
+                        </a:ln>
+                      </wps:spPr>
+                      <wps:style>
+                        <a:lnRef idx="0"/>
+                        <a:fillRef idx="0"/>
+                        <a:effectRef idx="0"/>
+                        <a:fontRef idx="minor"/>
+                      </wps:style>
+                      <wps:bodyPr/>
+                    </wps:wsp>
+                  </a:graphicData>
+                </a:graphic>
+              </wp:anchor>
+            </w:drawing>
+          </mc:Choice>
+          <mc:Fallback>
+            <w:pict>
+              <v:shape id="shape_0" ID="Shape 21" path="l-2147483632,0l-2147483620,-2147483636l-2147483629,-2147483636l-2147483629,-2147483635l-2147483620,-2147483635l-2147483632,-2147483621l0,-2147483635l-2147483631,-2147483635l-2147483631,-2147483636xe" fillcolor="#729fcf" stroked="t" o:allowincell="f" style="position:absolute;margin-left:281.8pt;margin-top:94.75pt;width:40.3pt;height:76.55pt;mso-wrap-style:none;v-text-anchor:middle;rotation:46" type="_x0000_t70">
+                <v:fill o:detectmouseclick="t" type="solid" color2="#8d6030"/>
+                <v:stroke color="#3465a4" joinstyle="round" endcap="flat"/>
+                <w10:wrap type="none"/>
+              </v:shape>
+            </w:pict>
+          </mc:Fallback>
+        </mc:AlternateContent>
+        <mc:AlternateContent>
+          <mc:Choice Requires="wps">
+            <w:drawing>
+              <wp:anchor behindDoc="0" distT="1270" distB="635" distL="1270" distR="635" simplePos="0" locked="0" layoutInCell="0" allowOverlap="1" relativeHeight="39">
+                <wp:simplePos x="0" y="0"/>
+                <wp:positionH relativeFrom="column">
+                  <wp:posOffset>4777105</wp:posOffset>
+                </wp:positionH>
+                <wp:positionV relativeFrom="paragraph">
+                  <wp:posOffset>1381760</wp:posOffset>
+                </wp:positionV>
+                <wp:extent cx="550545" cy="746125"/>
+                <wp:effectExtent l="1270" t="1270" r="635" b="635"/>
+                <wp:wrapNone/>
+                <wp:docPr id="38" name="Shape 22"/>
+                <a:graphic xmlns:a="http://schemas.openxmlformats.org/drawingml/2006/main">
+                  <a:graphicData uri="http://schemas.microsoft.com/office/word/2010/wordprocessingShape">
+                    <wps:wsp>
+                      <wps:cNvSpPr/>
+                      <wps:spPr>
+                        <a:xfrm>
+                          <a:off x="0" y="0"/>
+                          <a:ext cx="550440" cy="746280"/>
+                        </a:xfrm>
+                        <a:prstGeom prst="upDownArrow">
+                          <a:avLst>
+                            <a:gd name="adj1" fmla="val 50000"/>
+                            <a:gd name="adj2" fmla="val 26990"/>
+                          </a:avLst>
+                        </a:prstGeom>
+                        <a:solidFill>
+                          <a:srgbClr val="729fcf"/>
+                        </a:solidFill>
+                        <a:ln w="0">
+                          <a:solidFill>
+                            <a:srgbClr val="3465a4"/>
+                          </a:solidFill>
+                        </a:ln>
+                      </wps:spPr>
+                      <wps:style>
+                        <a:lnRef idx="0"/>
+                        <a:fillRef idx="0"/>
+                        <a:effectRef idx="0"/>
+                        <a:fontRef idx="minor"/>
+                      </wps:style>
+                      <wps:bodyPr/>
+                    </wps:wsp>
+                  </a:graphicData>
+                </a:graphic>
+              </wp:anchor>
+            </w:drawing>
+          </mc:Choice>
+          <mc:Fallback>
+            <w:pict>
+              <v:shape id="shape_0" ID="Shape 22" path="l-2147483632,0l-2147483620,-2147483636l-2147483629,-2147483636l-2147483629,-2147483635l-2147483620,-2147483635l-2147483632,-2147483621l0,-2147483635l-2147483631,-2147483635l-2147483631,-2147483636xe" fillcolor="#729fcf" stroked="t" o:allowincell="f" style="position:absolute;margin-left:376.15pt;margin-top:108.8pt;width:43.3pt;height:58.7pt;mso-wrap-style:none;v-text-anchor:middle" type="_x0000_t70">
+                <v:fill o:detectmouseclick="t" type="solid" color2="#8d6030"/>
+                <v:stroke color="#3465a4" joinstyle="round" endcap="flat"/>
+                <w10:wrap type="none"/>
+              </v:shape>
+            </w:pict>
+          </mc:Fallback>
+        </mc:AlternateContent>
+        <mc:AlternateContent>
+          <mc:Choice Requires="wps">
+            <w:drawing>
+              <wp:anchor behindDoc="0" distT="143510" distB="142240" distL="0" distR="0" simplePos="0" locked="0" layoutInCell="0" allowOverlap="1" relativeHeight="40">
+                <wp:simplePos x="0" y="0"/>
+                <wp:positionH relativeFrom="column">
+                  <wp:posOffset>5858510</wp:posOffset>
+                </wp:positionH>
+                <wp:positionV relativeFrom="paragraph">
+                  <wp:posOffset>1169035</wp:posOffset>
+                </wp:positionV>
+                <wp:extent cx="476250" cy="1035050"/>
+                <wp:effectExtent l="0" t="143510" r="0" b="142240"/>
+                <wp:wrapNone/>
+                <wp:docPr id="39" name="Shape 23"/>
+                <a:graphic xmlns:a="http://schemas.openxmlformats.org/drawingml/2006/main">
+                  <a:graphicData uri="http://schemas.microsoft.com/office/word/2010/wordprocessingShape">
+                    <wps:wsp>
+                      <wps:cNvSpPr/>
+                      <wps:spPr>
+                        <a:xfrm rot="18509400">
+                          <a:off x="0" y="0"/>
+                          <a:ext cx="476280" cy="1035000"/>
+                        </a:xfrm>
+                        <a:prstGeom prst="upDownArrow">
+                          <a:avLst>
+                            <a:gd name="adj1" fmla="val 50000"/>
+                            <a:gd name="adj2" fmla="val 43260"/>
+                          </a:avLst>
+                        </a:prstGeom>
+                        <a:solidFill>
+                          <a:srgbClr val="729fcf"/>
+                        </a:solidFill>
+                        <a:ln w="0">
+                          <a:solidFill>
+                            <a:srgbClr val="3465a4"/>
+                          </a:solidFill>
+                        </a:ln>
+                      </wps:spPr>
+                      <wps:style>
+                        <a:lnRef idx="0"/>
+                        <a:fillRef idx="0"/>
+                        <a:effectRef idx="0"/>
+                        <a:fontRef idx="minor"/>
+                      </wps:style>
+                      <wps:bodyPr/>
+                    </wps:wsp>
+                  </a:graphicData>
+                </a:graphic>
+              </wp:anchor>
+            </w:drawing>
+          </mc:Choice>
+          <mc:Fallback>
+            <w:pict>
+              <v:shape id="shape_0" ID="Shape 23" path="l-2147483632,0l-2147483620,-2147483636l-2147483629,-2147483636l-2147483629,-2147483635l-2147483620,-2147483635l-2147483632,-2147483621l0,-2147483635l-2147483631,-2147483635l-2147483631,-2147483636xe" fillcolor="#729fcf" stroked="t" o:allowincell="f" style="position:absolute;margin-left:461.3pt;margin-top:92.05pt;width:37.45pt;height:81.45pt;mso-wrap-style:none;v-text-anchor:middle;rotation:308" type="_x0000_t70">
+                <v:fill o:detectmouseclick="t" type="solid" color2="#8d6030"/>
+                <v:stroke color="#3465a4" joinstyle="round" endcap="flat"/>
+                <w10:wrap type="none"/>
+              </v:shape>
+            </w:pict>
+          </mc:Fallback>
+        </mc:AlternateContent>
+      </w:r>
     </w:p>
     <w:sectPr>
-      <w:pgSz w:w="15840" w:h="12240" w:orient="landscape"/>
-      <w:pgMar w:top="720" w:right="720" w:bottom="720" w:left="720" w:header="720" w:footer="720" w:gutter="0"/>
-      <w:cols w:space="720"/>
-      <w:docGrid w:linePitch="360"/>
+      <w:type w:val="nextPage"/>
+      <w:pgSz w:orient="landscape" w:w="15840" w:h="12240"/>
+      <w:pgMar w:left="720" w:right="720" w:gutter="0" w:header="0" w:top="720" w:footer="0" w:bottom="720"/>
+      <w:pgNumType w:fmt="decimal"/>
+      <w:formProt w:val="false"/>
+      <w:textDirection w:val="lrTb"/>
+      <w:docGrid w:type="default" w:linePitch="360" w:charSpace="4096"/>
     </w:sectPr>
   </w:body>
 </w:document>
 </file>
 
 <file path=word/styles.xml><?xml version="1.0" encoding="utf-8"?>
-<w:styles xmlns:mc="http://schemas.openxmlformats.org/markup-compatibility/2006" xmlns:r="http://schemas.openxmlformats.org/officeDocument/2006/relationships" xmlns:w="http://schemas.openxmlformats.org/wordprocessingml/2006/main" xmlns:w14="http://schemas.microsoft.com/office/word/2010/wordml" xmlns:w15="http://schemas.microsoft.com/office/word/2012/wordml" xmlns:w16cid="http://schemas.microsoft.com/office/word/2016/wordml/cid" xmlns:w16se="http://schemas.microsoft.com/office/word/2015/wordml/symex" mc:Ignorable="w14 w15 w16se w16cid">
+<w:styles xmlns:w="http://schemas.openxmlformats.org/wordprocessingml/2006/main" xmlns:w14="http://schemas.microsoft.com/office/word/2010/wordml" xmlns:mc="http://schemas.openxmlformats.org/markup-compatibility/2006" mc:Ignorable="w14">
   <w:docDefaults>
     <w:rPrDefault>
       <w:rPr>
-        <w:rFonts w:asciiTheme="minorHAnsi" w:eastAsiaTheme="minorHAnsi" w:hAnsiTheme="minorHAnsi" w:cstheme="minorBidi"/>
+        <w:rFonts w:ascii="Calibri" w:hAnsi="Calibri" w:eastAsia="Calibri" w:cs="" w:asciiTheme="minorHAnsi" w:cstheme="minorBidi" w:eastAsiaTheme="minorHAnsi" w:hAnsiTheme="minorHAnsi"/>
         <w:sz w:val="22"/>
         <w:szCs w:val="22"/>
         <w:lang w:val="en-US" w:eastAsia="en-US" w:bidi="ar-SA"/>
@@ -526,21 +3750,21 @@
     </w:rPrDefault>
     <w:pPrDefault>
       <w:pPr>
-        <w:spacing w:after="160" w:line="259" w:lineRule="auto"/>
+        <w:suppressAutoHyphens w:val="true"/>
       </w:pPr>
     </w:pPrDefault>
   </w:docDefaults>
   <w:latentStyles w:defLockedState="0" w:defUIPriority="99" w:defSemiHidden="0" w:defUnhideWhenUsed="0" w:defQFormat="0" w:count="375">
     <w:lsdException w:name="Normal" w:uiPriority="0" w:qFormat="1"/>
     <w:lsdException w:name="heading 1" w:uiPriority="9" w:qFormat="1"/>
-    <w:lsdException w:name="heading 2" w:semiHidden="1" w:uiPriority="9" w:unhideWhenUsed="1" w:qFormat="1"/>
-    <w:lsdException w:name="heading 3" w:semiHidden="1" w:uiPriority="9" w:unhideWhenUsed="1" w:qFormat="1"/>
-    <w:lsdException w:name="heading 4" w:semiHidden="1" w:uiPriority="9" w:unhideWhenUsed="1" w:qFormat="1"/>
-    <w:lsdException w:name="heading 5" w:semiHidden="1" w:uiPriority="9" w:unhideWhenUsed="1" w:qFormat="1"/>
-    <w:lsdException w:name="heading 6" w:semiHidden="1" w:uiPriority="9" w:unhideWhenUsed="1" w:qFormat="1"/>
-    <w:lsdException w:name="heading 7" w:semiHidden="1" w:uiPriority="9" w:unhideWhenUsed="1" w:qFormat="1"/>
-    <w:lsdException w:name="heading 8" w:semiHidden="1" w:uiPriority="9" w:unhideWhenUsed="1" w:qFormat="1"/>
-    <w:lsdException w:name="heading 9" w:semiHidden="1" w:uiPriority="9" w:unhideWhenUsed="1" w:qFormat="1"/>
+    <w:lsdException w:name="heading 2" w:uiPriority="9" w:semiHidden="1" w:unhideWhenUsed="1" w:qFormat="1"/>
+    <w:lsdException w:name="heading 3" w:uiPriority="9" w:semiHidden="1" w:unhideWhenUsed="1" w:qFormat="1"/>
+    <w:lsdException w:name="heading 4" w:uiPriority="9" w:semiHidden="1" w:unhideWhenUsed="1" w:qFormat="1"/>
+    <w:lsdException w:name="heading 5" w:uiPriority="9" w:semiHidden="1" w:unhideWhenUsed="1" w:qFormat="1"/>
+    <w:lsdException w:name="heading 6" w:uiPriority="9" w:semiHidden="1" w:unhideWhenUsed="1" w:qFormat="1"/>
+    <w:lsdException w:name="heading 7" w:uiPriority="9" w:semiHidden="1" w:unhideWhenUsed="1" w:qFormat="1"/>
+    <w:lsdException w:name="heading 8" w:uiPriority="9" w:semiHidden="1" w:unhideWhenUsed="1" w:qFormat="1"/>
+    <w:lsdException w:name="heading 9" w:uiPriority="9" w:semiHidden="1" w:unhideWhenUsed="1" w:qFormat="1"/>
     <w:lsdException w:name="index 1" w:semiHidden="1" w:unhideWhenUsed="1"/>
     <w:lsdException w:name="index 2" w:semiHidden="1" w:unhideWhenUsed="1"/>
     <w:lsdException w:name="index 3" w:semiHidden="1" w:unhideWhenUsed="1"/>
@@ -550,22 +3774,22 @@
     <w:lsdException w:name="index 7" w:semiHidden="1" w:unhideWhenUsed="1"/>
     <w:lsdException w:name="index 8" w:semiHidden="1" w:unhideWhenUsed="1"/>
     <w:lsdException w:name="index 9" w:semiHidden="1" w:unhideWhenUsed="1"/>
-    <w:lsdException w:name="toc 1" w:semiHidden="1" w:uiPriority="39" w:unhideWhenUsed="1"/>
-    <w:lsdException w:name="toc 2" w:semiHidden="1" w:uiPriority="39" w:unhideWhenUsed="1"/>
-    <w:lsdException w:name="toc 3" w:semiHidden="1" w:uiPriority="39" w:unhideWhenUsed="1"/>
-    <w:lsdException w:name="toc 4" w:semiHidden="1" w:uiPriority="39" w:unhideWhenUsed="1"/>
-    <w:lsdException w:name="toc 5" w:semiHidden="1" w:uiPriority="39" w:unhideWhenUsed="1"/>
-    <w:lsdException w:name="toc 6" w:semiHidden="1" w:uiPriority="39" w:unhideWhenUsed="1"/>
-    <w:lsdException w:name="toc 7" w:semiHidden="1" w:uiPriority="39" w:unhideWhenUsed="1"/>
-    <w:lsdException w:name="toc 8" w:semiHidden="1" w:uiPriority="39" w:unhideWhenUsed="1"/>
-    <w:lsdException w:name="toc 9" w:semiHidden="1" w:uiPriority="39" w:unhideWhenUsed="1"/>
+    <w:lsdException w:name="toc 1" w:uiPriority="39" w:semiHidden="1" w:unhideWhenUsed="1"/>
+    <w:lsdException w:name="toc 2" w:uiPriority="39" w:semiHidden="1" w:unhideWhenUsed="1"/>
+    <w:lsdException w:name="toc 3" w:uiPriority="39" w:semiHidden="1" w:unhideWhenUsed="1"/>
+    <w:lsdException w:name="toc 4" w:uiPriority="39" w:semiHidden="1" w:unhideWhenUsed="1"/>
+    <w:lsdException w:name="toc 5" w:uiPriority="39" w:semiHidden="1" w:unhideWhenUsed="1"/>
+    <w:lsdException w:name="toc 6" w:uiPriority="39" w:semiHidden="1" w:unhideWhenUsed="1"/>
+    <w:lsdException w:name="toc 7" w:uiPriority="39" w:semiHidden="1" w:unhideWhenUsed="1"/>
+    <w:lsdException w:name="toc 8" w:uiPriority="39" w:semiHidden="1" w:unhideWhenUsed="1"/>
+    <w:lsdException w:name="toc 9" w:uiPriority="39" w:semiHidden="1" w:unhideWhenUsed="1"/>
     <w:lsdException w:name="Normal Indent" w:semiHidden="1" w:unhideWhenUsed="1"/>
     <w:lsdException w:name="footnote text" w:semiHidden="1" w:unhideWhenUsed="1"/>
     <w:lsdException w:name="annotation text" w:semiHidden="1" w:unhideWhenUsed="1"/>
     <w:lsdException w:name="header" w:semiHidden="1" w:unhideWhenUsed="1"/>
     <w:lsdException w:name="footer" w:semiHidden="1" w:unhideWhenUsed="1"/>
     <w:lsdException w:name="index heading" w:semiHidden="1" w:unhideWhenUsed="1"/>
-    <w:lsdException w:name="caption" w:semiHidden="1" w:uiPriority="35" w:unhideWhenUsed="1" w:qFormat="1"/>
+    <w:lsdException w:name="caption" w:uiPriority="35" w:semiHidden="1" w:unhideWhenUsed="1" w:qFormat="1"/>
     <w:lsdException w:name="table of figures" w:semiHidden="1" w:unhideWhenUsed="1"/>
     <w:lsdException w:name="envelope address" w:semiHidden="1" w:unhideWhenUsed="1"/>
     <w:lsdException w:name="envelope return" w:semiHidden="1" w:unhideWhenUsed="1"/>
@@ -596,7 +3820,7 @@
     <w:lsdException w:name="Title" w:uiPriority="10" w:qFormat="1"/>
     <w:lsdException w:name="Closing" w:semiHidden="1" w:unhideWhenUsed="1"/>
     <w:lsdException w:name="Signature" w:semiHidden="1" w:unhideWhenUsed="1"/>
-    <w:lsdException w:name="Default Paragraph Font" w:semiHidden="1" w:uiPriority="1" w:unhideWhenUsed="1"/>
+    <w:lsdException w:name="Default Paragraph Font" w:uiPriority="1" w:semiHidden="1" w:unhideWhenUsed="1"/>
     <w:lsdException w:name="Body Text" w:semiHidden="1" w:unhideWhenUsed="1"/>
     <w:lsdException w:name="Body Text Indent" w:semiHidden="1" w:unhideWhenUsed="1"/>
     <w:lsdException w:name="List Continue" w:semiHidden="1" w:unhideWhenUsed="1"/>
@@ -796,8 +4020,8 @@
     <w:lsdException w:name="Subtle Reference" w:uiPriority="31" w:qFormat="1"/>
     <w:lsdException w:name="Intense Reference" w:uiPriority="32" w:qFormat="1"/>
     <w:lsdException w:name="Book Title" w:uiPriority="33" w:qFormat="1"/>
-    <w:lsdException w:name="Bibliography" w:semiHidden="1" w:uiPriority="37" w:unhideWhenUsed="1"/>
-    <w:lsdException w:name="TOC Heading" w:semiHidden="1" w:uiPriority="39" w:unhideWhenUsed="1" w:qFormat="1"/>
+    <w:lsdException w:name="Bibliography" w:uiPriority="37" w:semiHidden="1" w:unhideWhenUsed="1"/>
+    <w:lsdException w:name="TOC Heading" w:uiPriority="39" w:semiHidden="1" w:unhideWhenUsed="1" w:qFormat="1"/>
     <w:lsdException w:name="Plain Table 1" w:uiPriority="41"/>
     <w:lsdException w:name="Plain Table 2" w:uiPriority="42"/>
     <w:lsdException w:name="Plain Table 3" w:uiPriority="43"/>
@@ -907,179 +4131,236 @@
     <w:lsdException w:name="Hashtag" w:semiHidden="1" w:unhideWhenUsed="1"/>
     <w:lsdException w:name="Unresolved Mention" w:semiHidden="1" w:unhideWhenUsed="1"/>
   </w:latentStyles>
-  <w:style w:type="paragraph" w:default="1" w:styleId="Normal">
+  <w:style w:type="paragraph" w:styleId="Normal" w:default="1">
     <w:name w:val="Normal"/>
     <w:qFormat/>
+    <w:pPr>
+      <w:widowControl/>
+      <w:bidi w:val="0"/>
+      <w:spacing w:lineRule="auto" w:line="259" w:before="0" w:after="160"/>
+      <w:jc w:val="left"/>
+    </w:pPr>
+    <w:rPr>
+      <w:rFonts w:ascii="Calibri" w:hAnsi="Calibri" w:eastAsia="Calibri" w:cs="" w:asciiTheme="minorHAnsi" w:cstheme="minorBidi" w:eastAsiaTheme="minorHAnsi" w:hAnsiTheme="minorHAnsi"/>
+      <w:color w:val="auto"/>
+      <w:kern w:val="0"/>
+      <w:sz w:val="22"/>
+      <w:szCs w:val="22"/>
+      <w:lang w:val="en-US" w:eastAsia="en-US" w:bidi="ar-SA"/>
+    </w:rPr>
   </w:style>
   <w:style w:type="paragraph" w:styleId="Heading1">
-    <w:name w:val="heading 1"/>
+    <w:name w:val="Heading 1"/>
     <w:basedOn w:val="Normal"/>
     <w:next w:val="Normal"/>
     <w:link w:val="Heading1Char"/>
     <w:uiPriority w:val="9"/>
     <w:qFormat/>
-    <w:rsid w:val="00885A8B"/>
+    <w:rsid w:val="00885a8b"/>
     <w:pPr>
-      <w:keepNext/>
+      <w:keepNext w:val="true"/>
       <w:keepLines/>
       <w:spacing w:before="240" w:after="0"/>
       <w:outlineLvl w:val="0"/>
     </w:pPr>
     <w:rPr>
-      <w:rFonts w:asciiTheme="majorHAnsi" w:eastAsiaTheme="majorEastAsia" w:hAnsiTheme="majorHAnsi" w:cstheme="majorBidi"/>
-      <w:color w:val="2E74B5" w:themeColor="accent1" w:themeShade="BF"/>
+      <w:rFonts w:ascii="Calibri Light" w:hAnsi="Calibri Light" w:eastAsia="" w:cs="" w:asciiTheme="majorHAnsi" w:cstheme="majorBidi" w:eastAsiaTheme="majorEastAsia" w:hAnsiTheme="majorHAnsi"/>
+      <w:color w:val="2E74B5" w:themeColor="accent1" w:themeShade="bf"/>
       <w:sz w:val="32"/>
       <w:szCs w:val="32"/>
     </w:rPr>
   </w:style>
   <w:style w:type="paragraph" w:styleId="Heading2">
-    <w:name w:val="heading 2"/>
+    <w:name w:val="Heading 2"/>
     <w:basedOn w:val="Normal"/>
     <w:next w:val="Normal"/>
     <w:link w:val="Heading2Char"/>
     <w:uiPriority w:val="9"/>
     <w:unhideWhenUsed/>
     <w:qFormat/>
-    <w:rsid w:val="00885A8B"/>
+    <w:rsid w:val="00885a8b"/>
     <w:pPr>
-      <w:keepNext/>
+      <w:keepNext w:val="true"/>
       <w:keepLines/>
       <w:spacing w:before="40" w:after="0"/>
       <w:outlineLvl w:val="1"/>
     </w:pPr>
     <w:rPr>
-      <w:rFonts w:asciiTheme="majorHAnsi" w:eastAsiaTheme="majorEastAsia" w:hAnsiTheme="majorHAnsi" w:cstheme="majorBidi"/>
-      <w:color w:val="2E74B5" w:themeColor="accent1" w:themeShade="BF"/>
+      <w:rFonts w:ascii="Calibri Light" w:hAnsi="Calibri Light" w:eastAsia="" w:cs="" w:asciiTheme="majorHAnsi" w:cstheme="majorBidi" w:eastAsiaTheme="majorEastAsia" w:hAnsiTheme="majorHAnsi"/>
+      <w:color w:val="2E74B5" w:themeColor="accent1" w:themeShade="bf"/>
       <w:sz w:val="26"/>
       <w:szCs w:val="26"/>
     </w:rPr>
   </w:style>
-  <w:style w:type="character" w:default="1" w:styleId="DefaultParagraphFont">
+  <w:style w:type="character" w:styleId="DefaultParagraphFont" w:default="1">
     <w:name w:val="Default Paragraph Font"/>
     <w:uiPriority w:val="1"/>
     <w:semiHidden/>
     <w:unhideWhenUsed/>
+    <w:qFormat/>
+    <w:rPr/>
   </w:style>
-  <w:style w:type="table" w:default="1" w:styleId="TableNormal">
-    <w:name w:val="Normal Table"/>
-    <w:uiPriority w:val="99"/>
-    <w:semiHidden/>
-    <w:unhideWhenUsed/>
-    <w:tblPr>
-      <w:tblInd w:w="0" w:type="dxa"/>
-      <w:tblCellMar>
-        <w:top w:w="0" w:type="dxa"/>
-        <w:left w:w="108" w:type="dxa"/>
-        <w:bottom w:w="0" w:type="dxa"/>
-        <w:right w:w="108" w:type="dxa"/>
-      </w:tblCellMar>
-    </w:tblPr>
-  </w:style>
-  <w:style w:type="numbering" w:default="1" w:styleId="NoList">
-    <w:name w:val="No List"/>
-    <w:uiPriority w:val="99"/>
-    <w:semiHidden/>
-    <w:unhideWhenUsed/>
-  </w:style>
-  <w:style w:type="character" w:customStyle="1" w:styleId="x">
+  <w:style w:type="character" w:styleId="X" w:customStyle="1">
     <w:name w:val="x"/>
     <w:uiPriority w:val="99"/>
-    <w:rsid w:val="00D838B2"/>
+    <w:qFormat/>
+    <w:rsid w:val="00d838b2"/>
     <w:rPr>
       <w:color w:val="000000"/>
       <w:w w:val="100"/>
     </w:rPr>
   </w:style>
-  <w:style w:type="paragraph" w:customStyle="1" w:styleId="BodyText">
-    <w:name w:val="BodyText"/>
-    <w:link w:val="BodyTextChar"/>
+  <w:style w:type="character" w:styleId="BodyTextChar" w:customStyle="1">
+    <w:name w:val="BodyText Char"/>
     <w:uiPriority w:val="99"/>
-    <w:rsid w:val="00D838B2"/>
-    <w:pPr>
-      <w:overflowPunct w:val="0"/>
-      <w:autoSpaceDE w:val="0"/>
-      <w:autoSpaceDN w:val="0"/>
-      <w:adjustRightInd w:val="0"/>
-      <w:spacing w:after="0" w:line="480" w:lineRule="auto"/>
-      <w:ind w:firstLine="720"/>
-      <w:textAlignment w:val="baseline"/>
-    </w:pPr>
+    <w:qFormat/>
+    <w:rsid w:val="00d838b2"/>
     <w:rPr>
-      <w:rFonts w:ascii="Times New Roman" w:eastAsia="Times New Roman" w:hAnsi="Times New Roman" w:cs="Times New Roman"/>
+      <w:rFonts w:ascii="Times New Roman" w:hAnsi="Times New Roman" w:eastAsia="Times New Roman" w:cs="Times New Roman"/>
       <w:sz w:val="24"/>
       <w:szCs w:val="20"/>
     </w:rPr>
   </w:style>
-  <w:style w:type="character" w:customStyle="1" w:styleId="BodyTextChar">
-    <w:name w:val="BodyText Char"/>
-    <w:link w:val="BodyText"/>
-    <w:uiPriority w:val="99"/>
-    <w:rsid w:val="00D838B2"/>
-    <w:rPr>
-      <w:rFonts w:ascii="Times New Roman" w:eastAsia="Times New Roman" w:hAnsi="Times New Roman" w:cs="Times New Roman"/>
-      <w:sz w:val="24"/>
-      <w:szCs w:val="20"/>
-    </w:rPr>
-  </w:style>
-  <w:style w:type="table" w:styleId="TableGrid">
-    <w:name w:val="Table Grid"/>
-    <w:basedOn w:val="TableNormal"/>
-    <w:uiPriority w:val="39"/>
-    <w:rsid w:val="00D838B2"/>
-    <w:pPr>
-      <w:spacing w:after="0" w:line="240" w:lineRule="auto"/>
-    </w:pPr>
-    <w:rPr>
-      <w:rFonts w:ascii="Times New Roman" w:eastAsia="Times New Roman" w:hAnsi="Times New Roman" w:cs="Times New Roman"/>
-      <w:sz w:val="20"/>
-      <w:szCs w:val="20"/>
-    </w:rPr>
-    <w:tblPr>
-      <w:tblBorders>
-        <w:top w:val="single" w:sz="4" w:space="0" w:color="auto"/>
-        <w:left w:val="single" w:sz="4" w:space="0" w:color="auto"/>
-        <w:bottom w:val="single" w:sz="4" w:space="0" w:color="auto"/>
-        <w:right w:val="single" w:sz="4" w:space="0" w:color="auto"/>
-        <w:insideH w:val="single" w:sz="4" w:space="0" w:color="auto"/>
-        <w:insideV w:val="single" w:sz="4" w:space="0" w:color="auto"/>
-      </w:tblBorders>
-    </w:tblPr>
-  </w:style>
-  <w:style w:type="character" w:customStyle="1" w:styleId="Heading1Char">
+  <w:style w:type="character" w:styleId="Heading1Char" w:customStyle="1">
     <w:name w:val="Heading 1 Char"/>
     <w:basedOn w:val="DefaultParagraphFont"/>
     <w:link w:val="Heading1"/>
     <w:uiPriority w:val="9"/>
-    <w:rsid w:val="00885A8B"/>
+    <w:qFormat/>
+    <w:rsid w:val="00885a8b"/>
     <w:rPr>
-      <w:rFonts w:asciiTheme="majorHAnsi" w:eastAsiaTheme="majorEastAsia" w:hAnsiTheme="majorHAnsi" w:cstheme="majorBidi"/>
-      <w:color w:val="2E74B5" w:themeColor="accent1" w:themeShade="BF"/>
+      <w:rFonts w:ascii="Calibri Light" w:hAnsi="Calibri Light" w:eastAsia="" w:cs="" w:asciiTheme="majorHAnsi" w:cstheme="majorBidi" w:eastAsiaTheme="majorEastAsia" w:hAnsiTheme="majorHAnsi"/>
+      <w:color w:val="2E74B5" w:themeColor="accent1" w:themeShade="bf"/>
       <w:sz w:val="32"/>
       <w:szCs w:val="32"/>
     </w:rPr>
   </w:style>
-  <w:style w:type="character" w:customStyle="1" w:styleId="Heading2Char">
+  <w:style w:type="character" w:styleId="Heading2Char" w:customStyle="1">
     <w:name w:val="Heading 2 Char"/>
     <w:basedOn w:val="DefaultParagraphFont"/>
     <w:link w:val="Heading2"/>
     <w:uiPriority w:val="9"/>
-    <w:rsid w:val="00885A8B"/>
+    <w:qFormat/>
+    <w:rsid w:val="00885a8b"/>
     <w:rPr>
-      <w:rFonts w:asciiTheme="majorHAnsi" w:eastAsiaTheme="majorEastAsia" w:hAnsiTheme="majorHAnsi" w:cstheme="majorBidi"/>
-      <w:color w:val="2E74B5" w:themeColor="accent1" w:themeShade="BF"/>
+      <w:rFonts w:ascii="Calibri Light" w:hAnsi="Calibri Light" w:eastAsia="" w:cs="" w:asciiTheme="majorHAnsi" w:cstheme="majorBidi" w:eastAsiaTheme="majorEastAsia" w:hAnsiTheme="majorHAnsi"/>
+      <w:color w:val="2E74B5" w:themeColor="accent1" w:themeShade="bf"/>
       <w:sz w:val="26"/>
       <w:szCs w:val="26"/>
     </w:rPr>
   </w:style>
-  <w:style w:type="character" w:styleId="Hyperlink">
+  <w:style w:type="character" w:styleId="InternetLink">
     <w:name w:val="Hyperlink"/>
     <w:basedOn w:val="DefaultParagraphFont"/>
     <w:uiPriority w:val="99"/>
     <w:unhideWhenUsed/>
-    <w:rsid w:val="00C84980"/>
+    <w:rsid w:val="00c84980"/>
     <w:rPr>
       <w:color w:val="0563C1" w:themeColor="hyperlink"/>
       <w:u w:val="single"/>
+    </w:rPr>
+  </w:style>
+  <w:style w:type="character" w:styleId="TitleChar" w:customStyle="1">
+    <w:name w:val="Title Char"/>
+    <w:basedOn w:val="DefaultParagraphFont"/>
+    <w:link w:val="Title"/>
+    <w:uiPriority w:val="10"/>
+    <w:qFormat/>
+    <w:rsid w:val="00da725a"/>
+    <w:rPr>
+      <w:rFonts w:ascii="Calibri Light" w:hAnsi="Calibri Light" w:eastAsia="" w:cs="" w:asciiTheme="majorHAnsi" w:cstheme="majorBidi" w:eastAsiaTheme="majorEastAsia" w:hAnsiTheme="majorHAnsi"/>
+      <w:spacing w:val="-10"/>
+      <w:kern w:val="2"/>
+      <w:sz w:val="56"/>
+      <w:szCs w:val="56"/>
+    </w:rPr>
+  </w:style>
+  <w:style w:type="character" w:styleId="BalloonTextChar" w:customStyle="1">
+    <w:name w:val="Balloon Text Char"/>
+    <w:basedOn w:val="DefaultParagraphFont"/>
+    <w:link w:val="BalloonText"/>
+    <w:uiPriority w:val="99"/>
+    <w:semiHidden/>
+    <w:qFormat/>
+    <w:rsid w:val="006264dc"/>
+    <w:rPr>
+      <w:rFonts w:ascii="Segoe UI" w:hAnsi="Segoe UI" w:cs="Segoe UI"/>
+      <w:sz w:val="18"/>
+      <w:szCs w:val="18"/>
+    </w:rPr>
+  </w:style>
+  <w:style w:type="paragraph" w:styleId="Heading">
+    <w:name w:val="Heading"/>
+    <w:basedOn w:val="Normal"/>
+    <w:next w:val="TextBody"/>
+    <w:qFormat/>
+    <w:pPr>
+      <w:keepNext w:val="true"/>
+      <w:spacing w:before="240" w:after="120"/>
+    </w:pPr>
+    <w:rPr>
+      <w:rFonts w:ascii="Liberation Sans" w:hAnsi="Liberation Sans" w:eastAsia="Microsoft YaHei" w:cs="Arial"/>
+      <w:sz w:val="28"/>
+      <w:szCs w:val="28"/>
+    </w:rPr>
+  </w:style>
+  <w:style w:type="paragraph" w:styleId="TextBody" w:customStyle="1">
+    <w:name w:val="Body Text"/>
+    <w:link w:val="BodyTextChar"/>
+    <w:uiPriority w:val="99"/>
+    <w:rsid w:val="00d838b2"/>
+    <w:pPr>
+      <w:widowControl/>
+      <w:overflowPunct w:val="true"/>
+      <w:bidi w:val="0"/>
+      <w:spacing w:lineRule="auto" w:line="480" w:before="0" w:after="0"/>
+      <w:ind w:firstLine="720"/>
+      <w:jc w:val="left"/>
+      <w:textAlignment w:val="baseline"/>
+    </w:pPr>
+    <w:rPr>
+      <w:rFonts w:ascii="Times New Roman" w:hAnsi="Times New Roman" w:eastAsia="Times New Roman" w:cs="Times New Roman"/>
+      <w:color w:val="auto"/>
+      <w:kern w:val="0"/>
+      <w:sz w:val="24"/>
+      <w:szCs w:val="20"/>
+      <w:lang w:val="en-US" w:eastAsia="en-US" w:bidi="ar-SA"/>
+    </w:rPr>
+  </w:style>
+  <w:style w:type="paragraph" w:styleId="List">
+    <w:name w:val="List"/>
+    <w:basedOn w:val="TextBody"/>
+    <w:pPr/>
+    <w:rPr>
+      <w:rFonts w:cs="Arial"/>
+    </w:rPr>
+  </w:style>
+  <w:style w:type="paragraph" w:styleId="Caption">
+    <w:name w:val="Caption"/>
+    <w:basedOn w:val="Normal"/>
+    <w:qFormat/>
+    <w:pPr>
+      <w:suppressLineNumbers/>
+      <w:spacing w:before="120" w:after="120"/>
+    </w:pPr>
+    <w:rPr>
+      <w:rFonts w:cs="Arial"/>
+      <w:i/>
+      <w:iCs/>
+      <w:sz w:val="24"/>
+      <w:szCs w:val="24"/>
+    </w:rPr>
+  </w:style>
+  <w:style w:type="paragraph" w:styleId="Index">
+    <w:name w:val="Index"/>
+    <w:basedOn w:val="Normal"/>
+    <w:qFormat/>
+    <w:pPr>
+      <w:suppressLineNumbers/>
+    </w:pPr>
+    <w:rPr>
+      <w:rFonts w:cs="Arial"/>
+      <w:lang w:val="zxx" w:eastAsia="zxx" w:bidi="zxx"/>
     </w:rPr>
   </w:style>
   <w:style w:type="paragraph" w:styleId="Title">
@@ -1089,38 +4370,93 @@
     <w:link w:val="TitleChar"/>
     <w:uiPriority w:val="10"/>
     <w:qFormat/>
-    <w:rsid w:val="00DA725A"/>
+    <w:rsid w:val="00da725a"/>
     <w:pPr>
-      <w:spacing w:after="0" w:line="240" w:lineRule="auto"/>
+      <w:spacing w:lineRule="auto" w:line="240" w:before="0" w:after="0"/>
       <w:contextualSpacing/>
     </w:pPr>
     <w:rPr>
-      <w:rFonts w:asciiTheme="majorHAnsi" w:eastAsiaTheme="majorEastAsia" w:hAnsiTheme="majorHAnsi" w:cstheme="majorBidi"/>
+      <w:rFonts w:ascii="Calibri Light" w:hAnsi="Calibri Light" w:eastAsia="" w:cs="" w:asciiTheme="majorHAnsi" w:cstheme="majorBidi" w:eastAsiaTheme="majorEastAsia" w:hAnsiTheme="majorHAnsi"/>
       <w:spacing w:val="-10"/>
-      <w:kern w:val="28"/>
+      <w:kern w:val="2"/>
       <w:sz w:val="56"/>
       <w:szCs w:val="56"/>
     </w:rPr>
   </w:style>
-  <w:style w:type="character" w:customStyle="1" w:styleId="TitleChar">
-    <w:name w:val="Title Char"/>
-    <w:basedOn w:val="DefaultParagraphFont"/>
-    <w:link w:val="Title"/>
-    <w:uiPriority w:val="10"/>
-    <w:rsid w:val="00DA725A"/>
+  <w:style w:type="paragraph" w:styleId="BalloonText">
+    <w:name w:val="Balloon Text"/>
+    <w:basedOn w:val="Normal"/>
+    <w:link w:val="BalloonTextChar"/>
+    <w:uiPriority w:val="99"/>
+    <w:semiHidden/>
+    <w:unhideWhenUsed/>
+    <w:qFormat/>
+    <w:rsid w:val="006264dc"/>
+    <w:pPr>
+      <w:spacing w:lineRule="auto" w:line="240" w:before="0" w:after="0"/>
+    </w:pPr>
     <w:rPr>
-      <w:rFonts w:asciiTheme="majorHAnsi" w:eastAsiaTheme="majorEastAsia" w:hAnsiTheme="majorHAnsi" w:cstheme="majorBidi"/>
-      <w:spacing w:val="-10"/>
-      <w:kern w:val="28"/>
-      <w:sz w:val="56"/>
-      <w:szCs w:val="56"/>
+      <w:rFonts w:ascii="Segoe UI" w:hAnsi="Segoe UI" w:cs="Segoe UI"/>
+      <w:sz w:val="18"/>
+      <w:szCs w:val="18"/>
     </w:rPr>
+  </w:style>
+  <w:style w:type="paragraph" w:styleId="FrameContents">
+    <w:name w:val="Frame Contents"/>
+    <w:basedOn w:val="Normal"/>
+    <w:qFormat/>
+    <w:pPr/>
+    <w:rPr/>
+  </w:style>
+  <w:style w:type="numbering" w:styleId="NoList" w:default="1">
+    <w:name w:val="No List"/>
+    <w:uiPriority w:val="99"/>
+    <w:semiHidden/>
+    <w:unhideWhenUsed/>
+    <w:qFormat/>
+  </w:style>
+  <w:style w:type="table" w:default="1" w:styleId="TableNormal">
+    <w:name w:val="Normal Table"/>
+    <w:uiPriority w:val="99"/>
+    <w:semiHidden/>
+    <w:unhideWhenUsed/>
+    <w:tblPr>
+      <w:tblCellMar>
+        <w:top w:w="0" w:type="dxa"/>
+        <w:left w:w="108" w:type="dxa"/>
+        <w:bottom w:w="0" w:type="dxa"/>
+        <w:right w:w="108" w:type="dxa"/>
+      </w:tblCellMar>
+    </w:tblPr>
+  </w:style>
+  <w:style w:type="table" w:styleId="TableGrid">
+    <w:name w:val="Table Grid"/>
+    <w:basedOn w:val="TableNormal"/>
+    <w:uiPriority w:val="39"/>
+    <w:rsid w:val="00d838b2"/>
+    <w:pPr>
+      <w:spacing w:after="0" w:line="240" w:lineRule="auto"/>
+    </w:pPr>
+    <w:rPr>
+      <w:sz w:val="20"/>
+      <w:szCs w:val="20"/>
+    </w:rPr>
+    <w:tblPr>
+      <w:tblBorders>
+        <w:top w:val="single" w:color="auto" w:sz="4" w:space="0"/>
+        <w:left w:val="single" w:color="auto" w:sz="4" w:space="0"/>
+        <w:bottom w:val="single" w:color="auto" w:sz="4" w:space="0"/>
+        <w:right w:val="single" w:color="auto" w:sz="4" w:space="0"/>
+        <w:insideH w:val="single" w:color="auto" w:sz="4" w:space="0"/>
+        <w:insideV w:val="single" w:color="auto" w:sz="4" w:space="0"/>
+      </w:tblBorders>
+    </w:tblPr>
   </w:style>
   <w:style w:type="table" w:styleId="GridTable5Dark-Accent1">
     <w:name w:val="Grid Table 5 Dark Accent 1"/>
     <w:basedOn w:val="TableNormal"/>
     <w:uiPriority w:val="50"/>
-    <w:rsid w:val="00534B5F"/>
+    <w:rsid w:val="00534b5f"/>
     <w:pPr>
       <w:spacing w:after="0" w:line="240" w:lineRule="auto"/>
     </w:pPr>
@@ -1128,12 +4464,12 @@
       <w:tblStyleRowBandSize w:val="1"/>
       <w:tblStyleColBandSize w:val="1"/>
       <w:tblBorders>
-        <w:top w:val="single" w:sz="4" w:space="0" w:color="FFFFFF" w:themeColor="background1"/>
-        <w:left w:val="single" w:sz="4" w:space="0" w:color="FFFFFF" w:themeColor="background1"/>
-        <w:bottom w:val="single" w:sz="4" w:space="0" w:color="FFFFFF" w:themeColor="background1"/>
-        <w:right w:val="single" w:sz="4" w:space="0" w:color="FFFFFF" w:themeColor="background1"/>
-        <w:insideH w:val="single" w:sz="4" w:space="0" w:color="FFFFFF" w:themeColor="background1"/>
-        <w:insideV w:val="single" w:sz="4" w:space="0" w:color="FFFFFF" w:themeColor="background1"/>
+        <w:top w:val="single" w:color="FFFFFF" w:themeColor="background1" w:sz="4" w:space="0"/>
+        <w:left w:val="single" w:color="FFFFFF" w:themeColor="background1" w:sz="4" w:space="0"/>
+        <w:bottom w:val="single" w:color="FFFFFF" w:themeColor="background1" w:sz="4" w:space="0"/>
+        <w:right w:val="single" w:color="FFFFFF" w:themeColor="background1" w:sz="4" w:space="0"/>
+        <w:insideH w:val="single" w:color="FFFFFF" w:themeColor="background1" w:sz="4" w:space="0"/>
+        <w:insideV w:val="single" w:color="FFFFFF" w:themeColor="background1" w:sz="4" w:space="0"/>
       </w:tblBorders>
     </w:tblPr>
     <w:tcPr>
@@ -1148,9 +4484,9 @@
       <w:tblPr/>
       <w:tcPr>
         <w:tcBorders>
-          <w:top w:val="single" w:sz="4" w:space="0" w:color="FFFFFF" w:themeColor="background1"/>
-          <w:left w:val="single" w:sz="4" w:space="0" w:color="FFFFFF" w:themeColor="background1"/>
-          <w:right w:val="single" w:sz="4" w:space="0" w:color="FFFFFF" w:themeColor="background1"/>
+          <w:top w:val="single" w:color="FFFFFF" w:themeColor="background1" w:sz="4" w:space="0"/>
+          <w:left w:val="single" w:color="FFFFFF" w:themeColor="background1" w:sz="4" w:space="0"/>
+          <w:right w:val="single" w:color="FFFFFF" w:themeColor="background1" w:sz="4" w:space="0"/>
           <w:insideH w:val="nil"/>
           <w:insideV w:val="nil"/>
         </w:tcBorders>
@@ -1166,9 +4502,9 @@
       <w:tblPr/>
       <w:tcPr>
         <w:tcBorders>
-          <w:left w:val="single" w:sz="4" w:space="0" w:color="FFFFFF" w:themeColor="background1"/>
-          <w:bottom w:val="single" w:sz="4" w:space="0" w:color="FFFFFF" w:themeColor="background1"/>
-          <w:right w:val="single" w:sz="4" w:space="0" w:color="FFFFFF" w:themeColor="background1"/>
+          <w:left w:val="single" w:color="FFFFFF" w:themeColor="background1" w:sz="4" w:space="0"/>
+          <w:bottom w:val="single" w:color="FFFFFF" w:themeColor="background1" w:sz="4" w:space="0"/>
+          <w:right w:val="single" w:color="FFFFFF" w:themeColor="background1" w:sz="4" w:space="0"/>
           <w:insideH w:val="nil"/>
           <w:insideV w:val="nil"/>
         </w:tcBorders>
@@ -1184,9 +4520,9 @@
       <w:tblPr/>
       <w:tcPr>
         <w:tcBorders>
-          <w:top w:val="single" w:sz="4" w:space="0" w:color="FFFFFF" w:themeColor="background1"/>
-          <w:left w:val="single" w:sz="4" w:space="0" w:color="FFFFFF" w:themeColor="background1"/>
-          <w:bottom w:val="single" w:sz="4" w:space="0" w:color="FFFFFF" w:themeColor="background1"/>
+          <w:top w:val="single" w:color="FFFFFF" w:themeColor="background1" w:sz="4" w:space="0"/>
+          <w:left w:val="single" w:color="FFFFFF" w:themeColor="background1" w:sz="4" w:space="0"/>
+          <w:bottom w:val="single" w:color="FFFFFF" w:themeColor="background1" w:sz="4" w:space="0"/>
           <w:insideV w:val="nil"/>
         </w:tcBorders>
         <w:shd w:val="clear" w:color="auto" w:fill="5B9BD5" w:themeFill="accent1"/>
@@ -1201,9 +4537,9 @@
       <w:tblPr/>
       <w:tcPr>
         <w:tcBorders>
-          <w:top w:val="single" w:sz="4" w:space="0" w:color="FFFFFF" w:themeColor="background1"/>
-          <w:bottom w:val="single" w:sz="4" w:space="0" w:color="FFFFFF" w:themeColor="background1"/>
-          <w:right w:val="single" w:sz="4" w:space="0" w:color="FFFFFF" w:themeColor="background1"/>
+          <w:top w:val="single" w:color="FFFFFF" w:themeColor="background1" w:sz="4" w:space="0"/>
+          <w:bottom w:val="single" w:color="FFFFFF" w:themeColor="background1" w:sz="4" w:space="0"/>
+          <w:right w:val="single" w:color="FFFFFF" w:themeColor="background1" w:sz="4" w:space="0"/>
           <w:insideV w:val="nil"/>
         </w:tcBorders>
         <w:shd w:val="clear" w:color="auto" w:fill="5B9BD5" w:themeFill="accent1"/>
@@ -1221,36 +4557,6 @@
         <w:shd w:val="clear" w:color="auto" w:fill="BDD6EE" w:themeFill="accent1" w:themeFillTint="66"/>
       </w:tcPr>
     </w:tblStylePr>
-  </w:style>
-  <w:style w:type="paragraph" w:styleId="BalloonText">
-    <w:name w:val="Balloon Text"/>
-    <w:basedOn w:val="Normal"/>
-    <w:link w:val="BalloonTextChar"/>
-    <w:uiPriority w:val="99"/>
-    <w:semiHidden/>
-    <w:unhideWhenUsed/>
-    <w:rsid w:val="006264DC"/>
-    <w:pPr>
-      <w:spacing w:after="0" w:line="240" w:lineRule="auto"/>
-    </w:pPr>
-    <w:rPr>
-      <w:rFonts w:ascii="Segoe UI" w:hAnsi="Segoe UI" w:cs="Segoe UI"/>
-      <w:sz w:val="18"/>
-      <w:szCs w:val="18"/>
-    </w:rPr>
-  </w:style>
-  <w:style w:type="character" w:customStyle="1" w:styleId="BalloonTextChar">
-    <w:name w:val="Balloon Text Char"/>
-    <w:basedOn w:val="DefaultParagraphFont"/>
-    <w:link w:val="BalloonText"/>
-    <w:uiPriority w:val="99"/>
-    <w:semiHidden/>
-    <w:rsid w:val="006264DC"/>
-    <w:rPr>
-      <w:rFonts w:ascii="Segoe UI" w:hAnsi="Segoe UI" w:cs="Segoe UI"/>
-      <w:sz w:val="18"/>
-      <w:szCs w:val="18"/>
-    </w:rPr>
   </w:style>
 </w:styles>
 </file>

</xml_diff>